<commit_message>
new dataset, project proposal updated
</commit_message>
<xml_diff>
--- a/Personal Challenge/Project Proposal.docx
+++ b/Personal Challenge/Project Proposal.docx
@@ -1,105 +1,100 @@
 
 <file path=word/document.xml><?xml version="1.0" encoding="utf-8"?>
-<w:document xmlns:wpc="http://schemas.microsoft.com/office/word/2010/wordprocessingCanvas" xmlns:cx="http://schemas.microsoft.com/office/drawing/2014/chartex" xmlns:cx1="http://schemas.microsoft.com/office/drawing/2015/9/8/chartex" xmlns:cx2="http://schemas.microsoft.com/office/drawing/2015/10/21/chartex" xmlns:cx3="http://schemas.microsoft.com/office/drawing/2016/5/9/chartex" xmlns:cx4="http://schemas.microsoft.com/office/drawing/2016/5/10/chartex" xmlns:cx5="http://schemas.microsoft.com/office/drawing/2016/5/11/chartex" xmlns:cx6="http://schemas.microsoft.com/office/drawing/2016/5/12/chartex" xmlns:cx7="http://schemas.microsoft.com/office/drawing/2016/5/13/chartex" xmlns:cx8="http://schemas.microsoft.com/office/drawing/2016/5/14/chartex" xmlns:mc="http://schemas.openxmlformats.org/markup-compatibility/2006" xmlns:aink="http://schemas.microsoft.com/office/drawing/2016/ink" xmlns:am3d="http://schemas.microsoft.com/office/drawing/2017/model3d" xmlns:o="urn:schemas-microsoft-com:office:office" xmlns:r="http://schemas.openxmlformats.org/officeDocument/2006/relationships" xmlns:m="http://schemas.openxmlformats.org/officeDocument/2006/math" xmlns:v="urn:schemas-microsoft-com:vml" xmlns:wp14="http://schemas.microsoft.com/office/word/2010/wordprocessingDrawing" xmlns:wp="http://schemas.openxmlformats.org/drawingml/2006/wordprocessingDrawing" xmlns:w10="urn:schemas-microsoft-com:office:word" xmlns:w="http://schemas.openxmlformats.org/wordprocessingml/2006/main" xmlns:w14="http://schemas.microsoft.com/office/word/2010/wordml" xmlns:w15="http://schemas.microsoft.com/office/word/2012/wordml" xmlns:w16cex="http://schemas.microsoft.com/office/word/2018/wordml/cex" xmlns:w16cid="http://schemas.microsoft.com/office/word/2016/wordml/cid" xmlns:w16="http://schemas.microsoft.com/office/word/2018/wordml" xmlns:w16sdtdh="http://schemas.microsoft.com/office/word/2020/wordml/sdtdatahash" xmlns:w16se="http://schemas.microsoft.com/office/word/2015/wordml/symex" xmlns:wpg="http://schemas.microsoft.com/office/word/2010/wordprocessingGroup" xmlns:wpi="http://schemas.microsoft.com/office/word/2010/wordprocessingInk" xmlns:wne="http://schemas.microsoft.com/office/word/2006/wordml" xmlns:wps="http://schemas.microsoft.com/office/word/2010/wordprocessingShape" mc:Ignorable="w14 w15 w16se w16cid w16 w16cex w16sdtdh wp14">
+<w:document xmlns:wpc="http://schemas.microsoft.com/office/word/2010/wordprocessingCanvas" xmlns:cx="http://schemas.microsoft.com/office/drawing/2014/chartex" xmlns:cx1="http://schemas.microsoft.com/office/drawing/2015/9/8/chartex" xmlns:mc="http://schemas.openxmlformats.org/markup-compatibility/2006" xmlns:o="urn:schemas-microsoft-com:office:office" xmlns:r="http://schemas.openxmlformats.org/officeDocument/2006/relationships" xmlns:m="http://schemas.openxmlformats.org/officeDocument/2006/math" xmlns:v="urn:schemas-microsoft-com:vml" xmlns:wp14="http://schemas.microsoft.com/office/word/2010/wordprocessingDrawing" xmlns:wp="http://schemas.openxmlformats.org/drawingml/2006/wordprocessingDrawing" xmlns:w10="urn:schemas-microsoft-com:office:word" xmlns:w="http://schemas.openxmlformats.org/wordprocessingml/2006/main" xmlns:w14="http://schemas.microsoft.com/office/word/2010/wordml" xmlns:w15="http://schemas.microsoft.com/office/word/2012/wordml" xmlns:w16se="http://schemas.microsoft.com/office/word/2015/wordml/symex" xmlns:wpg="http://schemas.microsoft.com/office/word/2010/wordprocessingGroup" xmlns:wpi="http://schemas.microsoft.com/office/word/2010/wordprocessingInk" xmlns:wne="http://schemas.microsoft.com/office/word/2006/wordml" xmlns:wps="http://schemas.microsoft.com/office/word/2010/wordprocessingShape" mc:Ignorable="w14 w15 w16se wp14">
   <w:body>
     <w:p>
       <w:pPr>
         <w:jc w:val="center"/>
         <w:rPr>
-          <w:rFonts w:ascii="Times New Roman" w:eastAsia="Times New Roman" w:hAnsi="Times New Roman" w:cs="Times New Roman"/>
+          <w:rFonts w:ascii="Times New Roman" w:eastAsiaTheme="majorEastAsia" w:hAnsi="Times New Roman" w:cs="Times New Roman"/>
           <w:b/>
-          <w:sz w:val="32"/>
-          <w:szCs w:val="32"/>
-        </w:rPr>
-      </w:pPr>
-      <w:r>
-        <w:rPr>
-          <w:rFonts w:ascii="Times New Roman" w:eastAsia="Times New Roman" w:hAnsi="Times New Roman" w:cs="Times New Roman"/>
+          <w:bCs/>
+          <w:sz w:val="40"/>
+          <w:szCs w:val="40"/>
+        </w:rPr>
+      </w:pPr>
+      <w:r>
+        <w:rPr>
+          <w:rFonts w:ascii="Times New Roman" w:eastAsiaTheme="majorEastAsia" w:hAnsi="Times New Roman" w:cs="Times New Roman"/>
           <w:b/>
-          <w:sz w:val="32"/>
-          <w:szCs w:val="32"/>
-        </w:rPr>
-        <w:t>Project Proposal – (DRAFT)</w:t>
+          <w:bCs/>
+          <w:sz w:val="40"/>
+          <w:szCs w:val="40"/>
+        </w:rPr>
+        <w:t>Project</w:t>
+      </w:r>
+      <w:r>
+        <w:rPr>
+          <w:rFonts w:ascii="Times New Roman" w:eastAsiaTheme="majorEastAsia" w:hAnsi="Times New Roman" w:cs="Times New Roman"/>
+          <w:b/>
+          <w:bCs/>
+          <w:sz w:val="40"/>
+          <w:szCs w:val="40"/>
+        </w:rPr>
+        <w:t xml:space="preserve"> </w:t>
+      </w:r>
+      <w:r>
+        <w:rPr>
+          <w:rFonts w:ascii="Times New Roman" w:eastAsiaTheme="majorEastAsia" w:hAnsi="Times New Roman" w:cs="Times New Roman"/>
+          <w:b/>
+          <w:bCs/>
+          <w:sz w:val="40"/>
+          <w:szCs w:val="40"/>
+        </w:rPr>
+        <w:t>Proposal</w:t>
       </w:r>
     </w:p>
     <w:p>
       <w:pPr>
         <w:jc w:val="center"/>
         <w:rPr>
-          <w:rFonts w:ascii="Times New Roman" w:eastAsia="Times New Roman" w:hAnsi="Times New Roman" w:cs="Times New Roman"/>
+          <w:rFonts w:ascii="Times New Roman" w:eastAsiaTheme="majorEastAsia" w:hAnsi="Times New Roman" w:cs="Times New Roman"/>
           <w:b/>
-          <w:sz w:val="28"/>
-          <w:szCs w:val="28"/>
-        </w:rPr>
-      </w:pPr>
-      <w:r>
-        <w:rPr>
-          <w:rFonts w:ascii="Times New Roman" w:eastAsia="Times New Roman" w:hAnsi="Times New Roman" w:cs="Times New Roman"/>
+          <w:bCs/>
+          <w:sz w:val="40"/>
+          <w:szCs w:val="40"/>
+        </w:rPr>
+      </w:pPr>
+      <w:r>
+        <w:rPr>
+          <w:rFonts w:ascii="Times New Roman" w:eastAsiaTheme="majorEastAsia" w:hAnsi="Times New Roman" w:cs="Times New Roman"/>
           <w:b/>
-          <w:sz w:val="28"/>
-          <w:szCs w:val="28"/>
-        </w:rPr>
-        <w:t>Hristo Hristov</w:t>
+          <w:bCs/>
+          <w:sz w:val="40"/>
+          <w:szCs w:val="40"/>
+        </w:rPr>
+        <w:t>Landscape classification</w:t>
       </w:r>
     </w:p>
     <w:p>
       <w:pPr>
         <w:jc w:val="center"/>
         <w:rPr>
-          <w:rFonts w:ascii="Times New Roman" w:eastAsia="Times New Roman" w:hAnsi="Times New Roman" w:cs="Times New Roman"/>
+          <w:rFonts w:ascii="Times New Roman" w:eastAsiaTheme="majorEastAsia" w:hAnsi="Times New Roman" w:cs="Times New Roman"/>
           <w:b/>
-          <w:i/>
-          <w:sz w:val="28"/>
-          <w:szCs w:val="28"/>
-        </w:rPr>
-      </w:pPr>
-      <w:r>
-        <w:rPr>
-          <w:rFonts w:ascii="Times New Roman" w:eastAsia="Times New Roman" w:hAnsi="Times New Roman" w:cs="Times New Roman"/>
-          <w:b/>
-          <w:i/>
-          <w:sz w:val="28"/>
-          <w:szCs w:val="28"/>
-        </w:rPr>
-        <w:t>Elephant locator</w:t>
-      </w:r>
+          <w:bCs/>
+          <w:sz w:val="40"/>
+          <w:szCs w:val="40"/>
+        </w:rPr>
+      </w:pPr>
     </w:p>
     <w:p>
       <w:pPr>
         <w:jc w:val="center"/>
         <w:rPr>
-          <w:rFonts w:ascii="Times New Roman" w:eastAsia="Times New Roman" w:hAnsi="Times New Roman" w:cs="Times New Roman"/>
-          <w:b/>
-          <w:i/>
-          <w:sz w:val="20"/>
-          <w:szCs w:val="20"/>
-        </w:rPr>
-      </w:pPr>
-    </w:p>
-    <w:p>
-      <w:pPr>
-        <w:jc w:val="center"/>
-        <w:rPr>
-          <w:rFonts w:ascii="Times New Roman" w:eastAsia="Times New Roman" w:hAnsi="Times New Roman" w:cs="Times New Roman"/>
-          <w:b/>
-          <w:i/>
-          <w:sz w:val="20"/>
-          <w:szCs w:val="20"/>
-        </w:rPr>
-      </w:pPr>
-      <w:r>
-        <w:rPr>
-          <w:rFonts w:ascii="Times New Roman" w:eastAsia="Times New Roman" w:hAnsi="Times New Roman" w:cs="Times New Roman"/>
-          <w:b/>
-          <w:i/>
-          <w:sz w:val="20"/>
-          <w:szCs w:val="20"/>
+          <w:rFonts w:ascii="Times New Roman" w:eastAsiaTheme="majorEastAsia" w:hAnsi="Times New Roman" w:cs="Times New Roman"/>
+        </w:rPr>
+      </w:pPr>
+      <w:r>
+        <w:rPr>
+          <w:rFonts w:ascii="Times New Roman" w:eastAsiaTheme="majorEastAsia" w:hAnsi="Times New Roman" w:cs="Times New Roman"/>
+          <w:noProof/>
         </w:rPr>
         <w:drawing>
-          <wp:inline distT="0" distB="0" distL="0" distR="0" wp14:anchorId="7E2FC042" wp14:editId="08EFA9BA">
-            <wp:extent cx="3258005" cy="3267531"/>
-            <wp:effectExtent l="0" t="0" r="0" b="9525"/>
-            <wp:docPr id="1" name="Picture 1"/>
+          <wp:inline distT="0" distB="0" distL="0" distR="0" wp14:anchorId="291CDE53" wp14:editId="5389EC18">
+            <wp:extent cx="2596551" cy="2596551"/>
+            <wp:effectExtent l="0" t="0" r="0" b="0"/>
+            <wp:docPr id="97" name="Picture 97" descr="C:\Users\Daenir\Downloads\Untitled design.png"/>
             <wp:cNvGraphicFramePr>
               <a:graphicFrameLocks xmlns:a="http://schemas.openxmlformats.org/drawingml/2006/main" noChangeAspect="1"/>
             </wp:cNvGraphicFramePr>
@@ -107,23 +102,36 @@
               <a:graphicData uri="http://schemas.openxmlformats.org/drawingml/2006/picture">
                 <pic:pic xmlns:pic="http://schemas.openxmlformats.org/drawingml/2006/picture">
                   <pic:nvPicPr>
-                    <pic:cNvPr id="1" name=""/>
-                    <pic:cNvPicPr/>
+                    <pic:cNvPr id="0" name="Picture 13" descr="C:\Users\Daenir\Downloads\Untitled design.png"/>
+                    <pic:cNvPicPr>
+                      <a:picLocks noChangeAspect="1" noChangeArrowheads="1"/>
+                    </pic:cNvPicPr>
                   </pic:nvPicPr>
                   <pic:blipFill>
-                    <a:blip r:embed="rId8"/>
+                    <a:blip r:embed="rId8">
+                      <a:extLst>
+                        <a:ext uri="{28A0092B-C50C-407E-A947-70E740481C1C}">
+                          <a14:useLocalDpi xmlns:a14="http://schemas.microsoft.com/office/drawing/2010/main" val="0"/>
+                        </a:ext>
+                      </a:extLst>
+                    </a:blip>
+                    <a:srcRect/>
                     <a:stretch>
                       <a:fillRect/>
                     </a:stretch>
                   </pic:blipFill>
-                  <pic:spPr>
+                  <pic:spPr bwMode="auto">
                     <a:xfrm>
                       <a:off x="0" y="0"/>
-                      <a:ext cx="3258005" cy="3267531"/>
+                      <a:ext cx="2602795" cy="2602795"/>
                     </a:xfrm>
                     <a:prstGeom prst="rect">
                       <a:avLst/>
                     </a:prstGeom>
+                    <a:noFill/>
+                    <a:ln>
+                      <a:noFill/>
+                    </a:ln>
                   </pic:spPr>
                 </pic:pic>
               </a:graphicData>
@@ -136,42 +144,62 @@
       <w:pPr>
         <w:jc w:val="center"/>
         <w:rPr>
-          <w:rFonts w:ascii="Times New Roman" w:eastAsia="Times New Roman" w:hAnsi="Times New Roman" w:cs="Times New Roman"/>
+          <w:rFonts w:ascii="Times New Roman" w:eastAsiaTheme="majorEastAsia" w:hAnsi="Times New Roman" w:cs="Times New Roman"/>
+        </w:rPr>
+      </w:pPr>
+    </w:p>
+    <w:p>
+      <w:pPr>
+        <w:jc w:val="center"/>
+        <w:rPr>
+          <w:rFonts w:ascii="Times New Roman" w:eastAsiaTheme="majorEastAsia" w:hAnsi="Times New Roman" w:cs="Times New Roman"/>
+          <w:sz w:val="24"/>
+          <w:szCs w:val="24"/>
+        </w:rPr>
+      </w:pPr>
+      <w:r>
+        <w:rPr>
+          <w:rFonts w:ascii="Times New Roman" w:eastAsiaTheme="majorEastAsia" w:hAnsi="Times New Roman" w:cs="Times New Roman"/>
           <w:b/>
+          <w:bCs/>
           <w:sz w:val="24"/>
-        </w:rPr>
-      </w:pPr>
-      <w:r>
-        <w:rPr>
-          <w:rFonts w:ascii="Times New Roman" w:eastAsia="Times New Roman" w:hAnsi="Times New Roman" w:cs="Times New Roman"/>
+          <w:szCs w:val="24"/>
+        </w:rPr>
+        <w:t>Name:</w:t>
+      </w:r>
+      <w:r>
+        <w:rPr>
+          <w:rFonts w:ascii="Times New Roman" w:eastAsiaTheme="majorEastAsia" w:hAnsi="Times New Roman" w:cs="Times New Roman"/>
+          <w:sz w:val="24"/>
+          <w:szCs w:val="24"/>
+        </w:rPr>
+        <w:t xml:space="preserve"> Hristo Hristov </w:t>
+      </w:r>
+    </w:p>
+    <w:p>
+      <w:pPr>
+        <w:jc w:val="center"/>
+        <w:rPr>
+          <w:rFonts w:ascii="Times New Roman" w:hAnsi="Times New Roman" w:cs="Times New Roman"/>
+        </w:rPr>
+      </w:pPr>
+      <w:r>
+        <w:rPr>
+          <w:rFonts w:ascii="Times New Roman" w:eastAsiaTheme="majorEastAsia" w:hAnsi="Times New Roman" w:cs="Times New Roman"/>
           <w:b/>
+          <w:bCs/>
           <w:sz w:val="24"/>
-        </w:rPr>
-        <w:t>Teachers:</w:t>
-      </w:r>
-    </w:p>
-    <w:p>
-      <w:pPr>
-        <w:jc w:val="center"/>
-        <w:rPr>
-          <w:rFonts w:ascii="Times New Roman" w:hAnsi="Times New Roman" w:cs="Times New Roman"/>
-        </w:rPr>
-      </w:pPr>
-      <w:r>
-        <w:rPr>
-          <w:rFonts w:ascii="Times New Roman" w:hAnsi="Times New Roman" w:cs="Times New Roman"/>
-          <w:color w:val="444444"/>
-          <w:sz w:val="21"/>
-          <w:szCs w:val="21"/>
-          <w:shd w:val="clear" w:color="auto" w:fill="FFFFFF"/>
-        </w:rPr>
-        <w:t>Qin Zhao</w:t>
-      </w:r>
-      <w:r>
-        <w:rPr>
-          <w:rFonts w:ascii="Times New Roman" w:eastAsia="Times New Roman" w:hAnsi="Times New Roman" w:cs="Times New Roman"/>
-        </w:rPr>
-        <w:t xml:space="preserve">- </w:t>
+          <w:szCs w:val="24"/>
+        </w:rPr>
+        <w:t>Email:</w:t>
+      </w:r>
+      <w:r>
+        <w:rPr>
+          <w:rFonts w:ascii="Times New Roman" w:eastAsiaTheme="majorEastAsia" w:hAnsi="Times New Roman" w:cs="Times New Roman"/>
+          <w:sz w:val="24"/>
+          <w:szCs w:val="24"/>
+        </w:rPr>
+        <w:t xml:space="preserve"> </w:t>
       </w:r>
       <w:hyperlink r:id="rId9" w:history="1">
         <w:r>
@@ -179,6 +207,93 @@
             <w:rStyle w:val="Hyperlink"/>
             <w:rFonts w:ascii="Times New Roman" w:hAnsi="Times New Roman" w:cs="Times New Roman"/>
           </w:rPr>
+          <w:t>h.hristov-ab@student.fontys.nl</w:t>
+        </w:r>
+      </w:hyperlink>
+    </w:p>
+    <w:p>
+      <w:pPr>
+        <w:jc w:val="center"/>
+        <w:rPr>
+          <w:rFonts w:ascii="Times New Roman" w:hAnsi="Times New Roman" w:cs="Times New Roman"/>
+          <w:color w:val="222222"/>
+          <w:shd w:val="clear" w:color="auto" w:fill="FFFFFF"/>
+        </w:rPr>
+      </w:pPr>
+      <w:r>
+        <w:rPr>
+          <w:rFonts w:ascii="Times New Roman" w:eastAsiaTheme="majorEastAsia" w:hAnsi="Times New Roman" w:cs="Times New Roman"/>
+          <w:b/>
+          <w:bCs/>
+          <w:sz w:val="24"/>
+          <w:szCs w:val="24"/>
+        </w:rPr>
+        <w:t>Student Number:</w:t>
+      </w:r>
+      <w:r>
+        <w:rPr>
+          <w:rFonts w:ascii="Times New Roman" w:eastAsiaTheme="majorEastAsia" w:hAnsi="Times New Roman" w:cs="Times New Roman"/>
+          <w:sz w:val="24"/>
+          <w:szCs w:val="24"/>
+        </w:rPr>
+        <w:t xml:space="preserve"> </w:t>
+      </w:r>
+      <w:r>
+        <w:rPr>
+          <w:rFonts w:ascii="Times New Roman" w:hAnsi="Times New Roman" w:cs="Times New Roman"/>
+          <w:color w:val="222222"/>
+          <w:shd w:val="clear" w:color="auto" w:fill="FFFFFF"/>
+        </w:rPr>
+        <w:t>4170431</w:t>
+      </w:r>
+    </w:p>
+    <w:p>
+      <w:pPr>
+        <w:jc w:val="center"/>
+        <w:rPr>
+          <w:rFonts w:ascii="Times New Roman" w:eastAsiaTheme="majorEastAsia" w:hAnsi="Times New Roman" w:cs="Times New Roman"/>
+          <w:b/>
+          <w:bCs/>
+          <w:sz w:val="24"/>
+          <w:szCs w:val="24"/>
+        </w:rPr>
+      </w:pPr>
+      <w:r>
+        <w:rPr>
+          <w:rFonts w:ascii="Times New Roman" w:eastAsiaTheme="majorEastAsia" w:hAnsi="Times New Roman" w:cs="Times New Roman"/>
+          <w:b/>
+          <w:bCs/>
+          <w:sz w:val="24"/>
+          <w:szCs w:val="24"/>
+        </w:rPr>
+        <w:t xml:space="preserve">Teachers: </w:t>
+      </w:r>
+    </w:p>
+    <w:p>
+      <w:pPr>
+        <w:jc w:val="center"/>
+        <w:rPr>
+          <w:rFonts w:ascii="Times New Roman" w:eastAsiaTheme="majorEastAsia" w:hAnsi="Times New Roman" w:cs="Times New Roman"/>
+          <w:sz w:val="24"/>
+          <w:szCs w:val="24"/>
+        </w:rPr>
+      </w:pPr>
+      <w:r>
+        <w:rPr>
+          <w:rFonts w:ascii="Times New Roman" w:eastAsiaTheme="majorEastAsia" w:hAnsi="Times New Roman" w:cs="Times New Roman"/>
+          <w:sz w:val="24"/>
+          <w:szCs w:val="24"/>
+        </w:rPr>
+        <w:t xml:space="preserve">Zhao Qin – </w:t>
+      </w:r>
+      <w:hyperlink r:id="rId10">
+        <w:r>
+          <w:rPr>
+            <w:rStyle w:val="Hyperlink"/>
+            <w:rFonts w:ascii="Times New Roman" w:eastAsiaTheme="majorEastAsia" w:hAnsi="Times New Roman" w:cs="Times New Roman"/>
+            <w:sz w:val="24"/>
+            <w:szCs w:val="24"/>
+          </w:rPr>
           <w:t>q.zhao@fontys.nl</w:t>
         </w:r>
       </w:hyperlink>
@@ -187,20 +302,24 @@
       <w:pPr>
         <w:jc w:val="center"/>
         <w:rPr>
-          <w:rFonts w:ascii="Times New Roman" w:hAnsi="Times New Roman" w:cs="Times New Roman"/>
-        </w:rPr>
-      </w:pPr>
-      <w:r>
-        <w:rPr>
-          <w:rFonts w:ascii="Times New Roman" w:hAnsi="Times New Roman" w:cs="Times New Roman"/>
-        </w:rPr>
-        <w:t xml:space="preserve">Hans Koning - </w:t>
-      </w:r>
-      <w:hyperlink r:id="rId10" w:history="1">
+          <w:rFonts w:ascii="Times New Roman" w:eastAsiaTheme="majorEastAsia" w:hAnsi="Times New Roman" w:cs="Times New Roman"/>
+        </w:rPr>
+      </w:pPr>
+      <w:r>
+        <w:rPr>
+          <w:rFonts w:ascii="Times New Roman" w:eastAsiaTheme="majorEastAsia" w:hAnsi="Times New Roman" w:cs="Times New Roman"/>
+          <w:sz w:val="24"/>
+          <w:szCs w:val="24"/>
+        </w:rPr>
+        <w:t xml:space="preserve">Hans Konings – </w:t>
+      </w:r>
+      <w:hyperlink r:id="rId11">
         <w:r>
           <w:rPr>
             <w:rStyle w:val="Hyperlink"/>
-            <w:rFonts w:ascii="Times New Roman" w:hAnsi="Times New Roman" w:cs="Times New Roman"/>
+            <w:rFonts w:ascii="Times New Roman" w:eastAsiaTheme="majorEastAsia" w:hAnsi="Times New Roman" w:cs="Times New Roman"/>
+            <w:sz w:val="24"/>
+            <w:szCs w:val="24"/>
           </w:rPr>
           <w:t>h.konings@fontys.nl</w:t>
         </w:r>
@@ -210,111 +329,106 @@
       <w:pPr>
         <w:jc w:val="center"/>
         <w:rPr>
-          <w:rFonts w:ascii="Times New Roman" w:hAnsi="Times New Roman" w:cs="Times New Roman"/>
-        </w:rPr>
-      </w:pPr>
-      <w:r>
-        <w:rPr>
-          <w:rFonts w:ascii="Times New Roman" w:hAnsi="Times New Roman" w:cs="Times New Roman"/>
-        </w:rPr>
-        <w:t xml:space="preserve">John </w:t>
-      </w:r>
-      <w:proofErr w:type="spellStart"/>
-      <w:r>
-        <w:rPr>
-          <w:rFonts w:ascii="Times New Roman" w:hAnsi="Times New Roman" w:cs="Times New Roman"/>
-        </w:rPr>
-        <w:t>Litsenburg</w:t>
-      </w:r>
-      <w:proofErr w:type="spellEnd"/>
-      <w:r>
-        <w:rPr>
-          <w:rFonts w:ascii="Times New Roman" w:hAnsi="Times New Roman" w:cs="Times New Roman"/>
-        </w:rPr>
-        <w:t xml:space="preserve"> - </w:t>
-      </w:r>
-      <w:hyperlink r:id="rId11" w:history="1">
+          <w:rStyle w:val="Hyperlink"/>
+          <w:rFonts w:ascii="Times New Roman" w:eastAsiaTheme="majorEastAsia" w:hAnsi="Times New Roman" w:cs="Times New Roman"/>
+          <w:sz w:val="24"/>
+          <w:szCs w:val="24"/>
+        </w:rPr>
+      </w:pPr>
+      <w:r>
+        <w:rPr>
+          <w:rFonts w:ascii="Times New Roman" w:eastAsiaTheme="majorEastAsia" w:hAnsi="Times New Roman" w:cs="Times New Roman"/>
+          <w:sz w:val="24"/>
+          <w:szCs w:val="24"/>
+        </w:rPr>
+        <w:t xml:space="preserve">John Litsenburg – </w:t>
+      </w:r>
+      <w:hyperlink r:id="rId12">
         <w:r>
           <w:rPr>
             <w:rStyle w:val="Hyperlink"/>
-            <w:rFonts w:ascii="Times New Roman" w:hAnsi="Times New Roman" w:cs="Times New Roman"/>
+            <w:rFonts w:ascii="Times New Roman" w:eastAsiaTheme="majorEastAsia" w:hAnsi="Times New Roman" w:cs="Times New Roman"/>
+            <w:sz w:val="24"/>
+            <w:szCs w:val="24"/>
           </w:rPr>
-          <w:t>j.vanlitsenburg@fontys.nl</w:t>
+          <w:t>j.litsenburg@fontys.nl</w:t>
         </w:r>
       </w:hyperlink>
     </w:p>
     <w:p>
       <w:pPr>
-        <w:spacing w:before="240" w:after="240"/>
-        <w:rPr>
-          <w:rFonts w:ascii="Times New Roman" w:eastAsia="Times New Roman" w:hAnsi="Times New Roman" w:cs="Times New Roman"/>
-          <w:i/>
+        <w:jc w:val="center"/>
+        <w:rPr>
+          <w:rFonts w:ascii="Times New Roman" w:eastAsiaTheme="majorEastAsia" w:hAnsi="Times New Roman" w:cs="Times New Roman"/>
           <w:sz w:val="24"/>
-        </w:rPr>
-      </w:pPr>
-    </w:p>
-    <w:p>
-      <w:pPr>
-        <w:spacing w:before="240" w:after="240"/>
+          <w:szCs w:val="24"/>
+        </w:rPr>
+      </w:pPr>
+    </w:p>
+    <w:p>
+      <w:pPr>
         <w:jc w:val="center"/>
         <w:rPr>
-          <w:rFonts w:ascii="Times New Roman" w:eastAsia="Times New Roman" w:hAnsi="Times New Roman" w:cs="Times New Roman"/>
+          <w:rFonts w:ascii="Times New Roman" w:eastAsiaTheme="majorEastAsia" w:hAnsi="Times New Roman" w:cs="Times New Roman"/>
           <w:b/>
-          <w:sz w:val="24"/>
-        </w:rPr>
-      </w:pPr>
-      <w:r>
-        <w:rPr>
-          <w:rFonts w:ascii="Times New Roman" w:eastAsia="Times New Roman" w:hAnsi="Times New Roman" w:cs="Times New Roman"/>
+          <w:bCs/>
+          <w:sz w:val="28"/>
+          <w:szCs w:val="32"/>
+        </w:rPr>
+      </w:pPr>
+      <w:r>
+        <w:rPr>
+          <w:rFonts w:ascii="Times New Roman" w:eastAsiaTheme="majorEastAsia" w:hAnsi="Times New Roman" w:cs="Times New Roman"/>
           <w:b/>
-          <w:sz w:val="24"/>
+          <w:bCs/>
+          <w:sz w:val="28"/>
+          <w:szCs w:val="32"/>
         </w:rPr>
         <w:t>Fontys University of Applied Sciences</w:t>
       </w:r>
     </w:p>
     <w:p>
       <w:pPr>
-        <w:spacing w:before="240" w:after="240"/>
         <w:jc w:val="center"/>
         <w:rPr>
-          <w:rFonts w:ascii="Times New Roman" w:eastAsia="Times New Roman" w:hAnsi="Times New Roman" w:cs="Times New Roman"/>
+          <w:rFonts w:ascii="Times New Roman" w:eastAsiaTheme="majorEastAsia" w:hAnsi="Times New Roman" w:cs="Times New Roman"/>
           <w:b/>
-          <w:sz w:val="24"/>
-        </w:rPr>
-      </w:pPr>
-      <w:r>
-        <w:rPr>
-          <w:rFonts w:ascii="Times New Roman" w:eastAsia="Times New Roman" w:hAnsi="Times New Roman" w:cs="Times New Roman"/>
+          <w:bCs/>
+          <w:sz w:val="28"/>
+          <w:szCs w:val="32"/>
+        </w:rPr>
+      </w:pPr>
+      <w:r>
+        <w:rPr>
+          <w:rFonts w:ascii="Times New Roman" w:eastAsiaTheme="majorEastAsia" w:hAnsi="Times New Roman" w:cs="Times New Roman"/>
           <w:b/>
-          <w:sz w:val="24"/>
-        </w:rPr>
-        <w:t>Eindhoven – Netherland</w:t>
-      </w:r>
-    </w:p>
-    <w:p>
-      <w:pPr>
-        <w:spacing w:before="240" w:after="240"/>
+          <w:bCs/>
+          <w:sz w:val="28"/>
+          <w:szCs w:val="32"/>
+        </w:rPr>
+        <w:t>Eindhoven – Netherlands</w:t>
+      </w:r>
+    </w:p>
+    <w:p>
+      <w:pPr>
         <w:jc w:val="center"/>
         <w:rPr>
-          <w:rFonts w:ascii="Times New Roman" w:eastAsia="Times New Roman" w:hAnsi="Times New Roman" w:cs="Times New Roman"/>
-          <w:szCs w:val="20"/>
-        </w:rPr>
-      </w:pPr>
-      <w:r>
-        <w:rPr>
-          <w:rFonts w:ascii="Times New Roman" w:eastAsia="Times New Roman" w:hAnsi="Times New Roman" w:cs="Times New Roman"/>
+          <w:rFonts w:ascii="Times New Roman" w:hAnsi="Times New Roman" w:cs="Times New Roman"/>
+        </w:rPr>
+      </w:pPr>
+      <w:r>
+        <w:rPr>
+          <w:rFonts w:ascii="Times New Roman" w:eastAsiaTheme="majorEastAsia" w:hAnsi="Times New Roman" w:cs="Times New Roman"/>
           <w:b/>
-          <w:sz w:val="24"/>
-        </w:rPr>
-        <w:t>2021-2022</w:t>
-      </w:r>
-    </w:p>
-    <w:p>
-      <w:pPr>
-        <w:rPr>
-          <w:rFonts w:ascii="Times New Roman" w:hAnsi="Times New Roman" w:cs="Times New Roman"/>
-        </w:rPr>
-      </w:pPr>
+          <w:bCs/>
+          <w:sz w:val="28"/>
+          <w:szCs w:val="32"/>
+        </w:rPr>
+        <w:t>2022</w:t>
+      </w:r>
+      <w:r>
+        <w:br/>
+      </w:r>
     </w:p>
     <w:p>
       <w:pPr>
@@ -332,7 +446,10 @@
     <w:sdt>
       <w:sdtPr>
         <w:rPr>
-          <w:rFonts w:ascii="Times New Roman" w:hAnsi="Times New Roman" w:cs="Times New Roman"/>
+          <w:rFonts w:ascii="Times New Roman" w:eastAsiaTheme="minorHAnsi" w:hAnsi="Times New Roman" w:cs="Times New Roman"/>
+          <w:color w:val="auto"/>
+          <w:sz w:val="22"/>
+          <w:szCs w:val="22"/>
         </w:rPr>
         <w:id w:val="168232172"/>
         <w:docPartObj>
@@ -342,13 +459,9 @@
       </w:sdtPr>
       <w:sdtEndPr>
         <w:rPr>
-          <w:rFonts w:eastAsiaTheme="minorHAnsi"/>
           <w:b/>
           <w:bCs/>
           <w:noProof/>
-          <w:color w:val="auto"/>
-          <w:sz w:val="22"/>
-          <w:szCs w:val="22"/>
         </w:rPr>
       </w:sdtEndPr>
       <w:sdtContent>
@@ -375,6 +488,7 @@
             <w:rPr>
               <w:rFonts w:eastAsiaTheme="minorEastAsia"/>
               <w:noProof/>
+              <w:lang w:eastAsia="ja-JP"/>
             </w:rPr>
           </w:pPr>
           <w:r>
@@ -395,7 +509,7 @@
             </w:rPr>
             <w:fldChar w:fldCharType="separate"/>
           </w:r>
-          <w:hyperlink w:anchor="_Toc98291297" w:history="1">
+          <w:hyperlink w:anchor="_Toc102003219" w:history="1">
             <w:r>
               <w:rPr>
                 <w:rStyle w:val="Hyperlink"/>
@@ -423,7 +537,7 @@
                 <w:noProof/>
                 <w:webHidden/>
               </w:rPr>
-              <w:instrText xml:space="preserve"> PAGEREF _Toc98291297 \h </w:instrText>
+              <w:instrText xml:space="preserve"> PAGEREF _Toc102003219 \h </w:instrText>
             </w:r>
             <w:r>
               <w:rPr>
@@ -463,9 +577,10 @@
             <w:rPr>
               <w:rFonts w:eastAsiaTheme="minorEastAsia"/>
               <w:noProof/>
+              <w:lang w:eastAsia="ja-JP"/>
             </w:rPr>
           </w:pPr>
-          <w:hyperlink w:anchor="_Toc98291298" w:history="1">
+          <w:hyperlink w:anchor="_Toc102003220" w:history="1">
             <w:r>
               <w:rPr>
                 <w:rStyle w:val="Hyperlink"/>
@@ -493,7 +608,7 @@
                 <w:noProof/>
                 <w:webHidden/>
               </w:rPr>
-              <w:instrText xml:space="preserve"> PAGEREF _Toc98291298 \h </w:instrText>
+              <w:instrText xml:space="preserve"> PAGEREF _Toc102003220 \h </w:instrText>
             </w:r>
             <w:r>
               <w:rPr>
@@ -513,7 +628,7 @@
                 <w:noProof/>
                 <w:webHidden/>
               </w:rPr>
-              <w:t>3</w:t>
+              <w:t>4</w:t>
             </w:r>
             <w:r>
               <w:rPr>
@@ -534,9 +649,10 @@
             <w:rPr>
               <w:rFonts w:eastAsiaTheme="minorEastAsia"/>
               <w:noProof/>
+              <w:lang w:eastAsia="ja-JP"/>
             </w:rPr>
           </w:pPr>
-          <w:hyperlink w:anchor="_Toc98291299" w:history="1">
+          <w:hyperlink w:anchor="_Toc102003221" w:history="1">
             <w:r>
               <w:rPr>
                 <w:rStyle w:val="Hyperlink"/>
@@ -549,6 +665,7 @@
               <w:rPr>
                 <w:rFonts w:eastAsiaTheme="minorEastAsia"/>
                 <w:noProof/>
+                <w:lang w:eastAsia="ja-JP"/>
               </w:rPr>
               <w:tab/>
             </w:r>
@@ -579,7 +696,7 @@
                 <w:noProof/>
                 <w:webHidden/>
               </w:rPr>
-              <w:instrText xml:space="preserve"> PAGEREF _Toc98291299 \h </w:instrText>
+              <w:instrText xml:space="preserve"> PAGEREF _Toc102003221 \h </w:instrText>
             </w:r>
             <w:r>
               <w:rPr>
@@ -599,7 +716,7 @@
                 <w:noProof/>
                 <w:webHidden/>
               </w:rPr>
-              <w:t>3</w:t>
+              <w:t>4</w:t>
             </w:r>
             <w:r>
               <w:rPr>
@@ -620,9 +737,10 @@
             <w:rPr>
               <w:rFonts w:eastAsiaTheme="minorEastAsia"/>
               <w:noProof/>
+              <w:lang w:eastAsia="ja-JP"/>
             </w:rPr>
           </w:pPr>
-          <w:hyperlink w:anchor="_Toc98291300" w:history="1">
+          <w:hyperlink w:anchor="_Toc102003222" w:history="1">
             <w:r>
               <w:rPr>
                 <w:rStyle w:val="Hyperlink"/>
@@ -635,6 +753,7 @@
               <w:rPr>
                 <w:rFonts w:eastAsiaTheme="minorEastAsia"/>
                 <w:noProof/>
+                <w:lang w:eastAsia="ja-JP"/>
               </w:rPr>
               <w:tab/>
             </w:r>
@@ -665,7 +784,7 @@
                 <w:noProof/>
                 <w:webHidden/>
               </w:rPr>
-              <w:instrText xml:space="preserve"> PAGEREF _Toc98291300 \h </w:instrText>
+              <w:instrText xml:space="preserve"> PAGEREF _Toc102003222 \h </w:instrText>
             </w:r>
             <w:r>
               <w:rPr>
@@ -685,7 +804,7 @@
                 <w:noProof/>
                 <w:webHidden/>
               </w:rPr>
-              <w:t>3</w:t>
+              <w:t>4</w:t>
             </w:r>
             <w:r>
               <w:rPr>
@@ -706,9 +825,10 @@
             <w:rPr>
               <w:rFonts w:eastAsiaTheme="minorEastAsia"/>
               <w:noProof/>
+              <w:lang w:eastAsia="ja-JP"/>
             </w:rPr>
           </w:pPr>
-          <w:hyperlink w:anchor="_Toc98291301" w:history="1">
+          <w:hyperlink w:anchor="_Toc102003223" w:history="1">
             <w:r>
               <w:rPr>
                 <w:rStyle w:val="Hyperlink"/>
@@ -721,6 +841,7 @@
               <w:rPr>
                 <w:rFonts w:eastAsiaTheme="minorEastAsia"/>
                 <w:noProof/>
+                <w:lang w:eastAsia="ja-JP"/>
               </w:rPr>
               <w:tab/>
             </w:r>
@@ -730,7 +851,7 @@
                 <w:rFonts w:ascii="Times New Roman" w:hAnsi="Times New Roman" w:cs="Times New Roman"/>
                 <w:noProof/>
               </w:rPr>
-              <w:t>How will this project benefit the people using it?</w:t>
+              <w:t>Benefits that this project will bring to the people using it</w:t>
             </w:r>
             <w:r>
               <w:rPr>
@@ -751,7 +872,7 @@
                 <w:noProof/>
                 <w:webHidden/>
               </w:rPr>
-              <w:instrText xml:space="preserve"> PAGEREF _Toc98291301 \h </w:instrText>
+              <w:instrText xml:space="preserve"> PAGEREF _Toc102003223 \h </w:instrText>
             </w:r>
             <w:r>
               <w:rPr>
@@ -771,7 +892,7 @@
                 <w:noProof/>
                 <w:webHidden/>
               </w:rPr>
-              <w:t>4</w:t>
+              <w:t>5</w:t>
             </w:r>
             <w:r>
               <w:rPr>
@@ -792,9 +913,10 @@
             <w:rPr>
               <w:rFonts w:eastAsiaTheme="minorEastAsia"/>
               <w:noProof/>
+              <w:lang w:eastAsia="ja-JP"/>
             </w:rPr>
           </w:pPr>
-          <w:hyperlink w:anchor="_Toc98291302" w:history="1">
+          <w:hyperlink w:anchor="_Toc102003224" w:history="1">
             <w:r>
               <w:rPr>
                 <w:rStyle w:val="Hyperlink"/>
@@ -807,6 +929,7 @@
               <w:rPr>
                 <w:rFonts w:eastAsiaTheme="minorEastAsia"/>
                 <w:noProof/>
+                <w:lang w:eastAsia="ja-JP"/>
               </w:rPr>
               <w:tab/>
             </w:r>
@@ -816,7 +939,7 @@
                 <w:rFonts w:ascii="Times New Roman" w:hAnsi="Times New Roman" w:cs="Times New Roman"/>
                 <w:noProof/>
               </w:rPr>
-              <w:t>What are the possible negatives that might come from this A.I.?</w:t>
+              <w:t>Possible negatives that might come from this A.I.</w:t>
             </w:r>
             <w:r>
               <w:rPr>
@@ -837,7 +960,7 @@
                 <w:noProof/>
                 <w:webHidden/>
               </w:rPr>
-              <w:instrText xml:space="preserve"> PAGEREF _Toc98291302 \h </w:instrText>
+              <w:instrText xml:space="preserve"> PAGEREF _Toc102003224 \h </w:instrText>
             </w:r>
             <w:r>
               <w:rPr>
@@ -857,7 +980,7 @@
                 <w:noProof/>
                 <w:webHidden/>
               </w:rPr>
-              <w:t>4</w:t>
+              <w:t>5</w:t>
             </w:r>
             <w:r>
               <w:rPr>
@@ -877,9 +1000,10 @@
             <w:rPr>
               <w:rFonts w:eastAsiaTheme="minorEastAsia"/>
               <w:noProof/>
+              <w:lang w:eastAsia="ja-JP"/>
             </w:rPr>
           </w:pPr>
-          <w:hyperlink w:anchor="_Toc98291303" w:history="1">
+          <w:hyperlink w:anchor="_Toc102003225" w:history="1">
             <w:r>
               <w:rPr>
                 <w:rStyle w:val="Hyperlink"/>
@@ -907,7 +1031,7 @@
                 <w:noProof/>
                 <w:webHidden/>
               </w:rPr>
-              <w:instrText xml:space="preserve"> PAGEREF _Toc98291303 \h </w:instrText>
+              <w:instrText xml:space="preserve"> PAGEREF _Toc102003225 \h </w:instrText>
             </w:r>
             <w:r>
               <w:rPr>
@@ -927,7 +1051,7 @@
                 <w:noProof/>
                 <w:webHidden/>
               </w:rPr>
-              <w:t>4</w:t>
+              <w:t>6</w:t>
             </w:r>
             <w:r>
               <w:rPr>
@@ -948,9 +1072,10 @@
             <w:rPr>
               <w:rFonts w:eastAsiaTheme="minorEastAsia"/>
               <w:noProof/>
+              <w:lang w:eastAsia="ja-JP"/>
             </w:rPr>
           </w:pPr>
-          <w:hyperlink w:anchor="_Toc98291304" w:history="1">
+          <w:hyperlink w:anchor="_Toc102003226" w:history="1">
             <w:r>
               <w:rPr>
                 <w:rStyle w:val="Hyperlink"/>
@@ -963,6 +1088,7 @@
               <w:rPr>
                 <w:rFonts w:eastAsiaTheme="minorEastAsia"/>
                 <w:noProof/>
+                <w:lang w:eastAsia="ja-JP"/>
               </w:rPr>
               <w:tab/>
             </w:r>
@@ -972,7 +1098,7 @@
                 <w:rFonts w:ascii="Times New Roman" w:hAnsi="Times New Roman" w:cs="Times New Roman"/>
                 <w:noProof/>
               </w:rPr>
-              <w:t>Where are you able to get data from?</w:t>
+              <w:t>Data sourcing</w:t>
             </w:r>
             <w:r>
               <w:rPr>
@@ -993,7 +1119,7 @@
                 <w:noProof/>
                 <w:webHidden/>
               </w:rPr>
-              <w:instrText xml:space="preserve"> PAGEREF _Toc98291304 \h </w:instrText>
+              <w:instrText xml:space="preserve"> PAGEREF _Toc102003226 \h </w:instrText>
             </w:r>
             <w:r>
               <w:rPr>
@@ -1013,7 +1139,7 @@
                 <w:noProof/>
                 <w:webHidden/>
               </w:rPr>
-              <w:t>4</w:t>
+              <w:t>6</w:t>
             </w:r>
             <w:r>
               <w:rPr>
@@ -1034,9 +1160,10 @@
             <w:rPr>
               <w:rFonts w:eastAsiaTheme="minorEastAsia"/>
               <w:noProof/>
+              <w:lang w:eastAsia="ja-JP"/>
             </w:rPr>
           </w:pPr>
-          <w:hyperlink w:anchor="_Toc98291305" w:history="1">
+          <w:hyperlink w:anchor="_Toc102003227" w:history="1">
             <w:r>
               <w:rPr>
                 <w:rStyle w:val="Hyperlink"/>
@@ -1049,6 +1176,7 @@
               <w:rPr>
                 <w:rFonts w:eastAsiaTheme="minorEastAsia"/>
                 <w:noProof/>
+                <w:lang w:eastAsia="ja-JP"/>
               </w:rPr>
               <w:tab/>
             </w:r>
@@ -1058,7 +1186,7 @@
                 <w:rFonts w:ascii="Times New Roman" w:hAnsi="Times New Roman" w:cs="Times New Roman"/>
                 <w:noProof/>
               </w:rPr>
-              <w:t>What difficulties are there in the data provisioning?</w:t>
+              <w:t>Data cleaning methods</w:t>
             </w:r>
             <w:r>
               <w:rPr>
@@ -1079,7 +1207,7 @@
                 <w:noProof/>
                 <w:webHidden/>
               </w:rPr>
-              <w:instrText xml:space="preserve"> PAGEREF _Toc98291305 \h </w:instrText>
+              <w:instrText xml:space="preserve"> PAGEREF _Toc102003227 \h </w:instrText>
             </w:r>
             <w:r>
               <w:rPr>
@@ -1099,7 +1227,7 @@
                 <w:noProof/>
                 <w:webHidden/>
               </w:rPr>
-              <w:t>5</w:t>
+              <w:t>6</w:t>
             </w:r>
             <w:r>
               <w:rPr>
@@ -1120,9 +1248,10 @@
             <w:rPr>
               <w:rFonts w:eastAsiaTheme="minorEastAsia"/>
               <w:noProof/>
+              <w:lang w:eastAsia="ja-JP"/>
             </w:rPr>
           </w:pPr>
-          <w:hyperlink w:anchor="_Toc98291306" w:history="1">
+          <w:hyperlink w:anchor="_Toc102003228" w:history="1">
             <w:r>
               <w:rPr>
                 <w:rStyle w:val="Hyperlink"/>
@@ -1135,6 +1264,7 @@
               <w:rPr>
                 <w:rFonts w:eastAsiaTheme="minorEastAsia"/>
                 <w:noProof/>
+                <w:lang w:eastAsia="ja-JP"/>
               </w:rPr>
               <w:tab/>
             </w:r>
@@ -1144,7 +1274,7 @@
                 <w:rFonts w:ascii="Times New Roman" w:hAnsi="Times New Roman" w:cs="Times New Roman"/>
                 <w:noProof/>
               </w:rPr>
-              <w:t>What data cleaning methods (if any) need to be applied?</w:t>
+              <w:t>Difficulties in data cleaning</w:t>
             </w:r>
             <w:r>
               <w:rPr>
@@ -1165,7 +1295,7 @@
                 <w:noProof/>
                 <w:webHidden/>
               </w:rPr>
-              <w:instrText xml:space="preserve"> PAGEREF _Toc98291306 \h </w:instrText>
+              <w:instrText xml:space="preserve"> PAGEREF _Toc102003228 \h </w:instrText>
             </w:r>
             <w:r>
               <w:rPr>
@@ -1185,7 +1315,7 @@
                 <w:noProof/>
                 <w:webHidden/>
               </w:rPr>
-              <w:t>5</w:t>
+              <w:t>7</w:t>
             </w:r>
             <w:r>
               <w:rPr>
@@ -1205,9 +1335,10 @@
             <w:rPr>
               <w:rFonts w:eastAsiaTheme="minorEastAsia"/>
               <w:noProof/>
+              <w:lang w:eastAsia="ja-JP"/>
             </w:rPr>
           </w:pPr>
-          <w:hyperlink w:anchor="_Toc98291307" w:history="1">
+          <w:hyperlink w:anchor="_Toc102003229" w:history="1">
             <w:r>
               <w:rPr>
                 <w:rStyle w:val="Hyperlink"/>
@@ -1235,7 +1366,7 @@
                 <w:noProof/>
                 <w:webHidden/>
               </w:rPr>
-              <w:instrText xml:space="preserve"> PAGEREF _Toc98291307 \h </w:instrText>
+              <w:instrText xml:space="preserve"> PAGEREF _Toc102003229 \h </w:instrText>
             </w:r>
             <w:r>
               <w:rPr>
@@ -1255,7 +1386,7 @@
                 <w:noProof/>
                 <w:webHidden/>
               </w:rPr>
-              <w:t>5</w:t>
+              <w:t>8</w:t>
             </w:r>
             <w:r>
               <w:rPr>
@@ -1276,9 +1407,10 @@
             <w:rPr>
               <w:rFonts w:eastAsiaTheme="minorEastAsia"/>
               <w:noProof/>
+              <w:lang w:eastAsia="ja-JP"/>
             </w:rPr>
           </w:pPr>
-          <w:hyperlink w:anchor="_Toc98291308" w:history="1">
+          <w:hyperlink w:anchor="_Toc102003230" w:history="1">
             <w:r>
               <w:rPr>
                 <w:rStyle w:val="Hyperlink"/>
@@ -1291,6 +1423,7 @@
               <w:rPr>
                 <w:rFonts w:eastAsiaTheme="minorEastAsia"/>
                 <w:noProof/>
+                <w:lang w:eastAsia="ja-JP"/>
               </w:rPr>
               <w:tab/>
             </w:r>
@@ -1300,7 +1433,7 @@
                 <w:rFonts w:ascii="Times New Roman" w:hAnsi="Times New Roman" w:cs="Times New Roman"/>
                 <w:noProof/>
               </w:rPr>
-              <w:t>Which model will be used?</w:t>
+              <w:t>Type of model that will be used</w:t>
             </w:r>
             <w:r>
               <w:rPr>
@@ -1321,7 +1454,7 @@
                 <w:noProof/>
                 <w:webHidden/>
               </w:rPr>
-              <w:instrText xml:space="preserve"> PAGEREF _Toc98291308 \h </w:instrText>
+              <w:instrText xml:space="preserve"> PAGEREF _Toc102003230 \h </w:instrText>
             </w:r>
             <w:r>
               <w:rPr>
@@ -1341,7 +1474,7 @@
                 <w:noProof/>
                 <w:webHidden/>
               </w:rPr>
-              <w:t>5</w:t>
+              <w:t>8</w:t>
             </w:r>
             <w:r>
               <w:rPr>
@@ -1362,9 +1495,10 @@
             <w:rPr>
               <w:rFonts w:eastAsiaTheme="minorEastAsia"/>
               <w:noProof/>
+              <w:lang w:eastAsia="ja-JP"/>
             </w:rPr>
           </w:pPr>
-          <w:hyperlink w:anchor="_Toc98291309" w:history="1">
+          <w:hyperlink w:anchor="_Toc102003231" w:history="1">
             <w:r>
               <w:rPr>
                 <w:rStyle w:val="Hyperlink"/>
@@ -1377,6 +1511,7 @@
               <w:rPr>
                 <w:rFonts w:eastAsiaTheme="minorEastAsia"/>
                 <w:noProof/>
+                <w:lang w:eastAsia="ja-JP"/>
               </w:rPr>
               <w:tab/>
             </w:r>
@@ -1386,7 +1521,7 @@
                 <w:rFonts w:ascii="Times New Roman" w:hAnsi="Times New Roman" w:cs="Times New Roman"/>
                 <w:noProof/>
               </w:rPr>
-              <w:t>Which method will be applied to my model?</w:t>
+              <w:t>Methods that will be applied to the model</w:t>
             </w:r>
             <w:r>
               <w:rPr>
@@ -1407,7 +1542,7 @@
                 <w:noProof/>
                 <w:webHidden/>
               </w:rPr>
-              <w:instrText xml:space="preserve"> PAGEREF _Toc98291309 \h </w:instrText>
+              <w:instrText xml:space="preserve"> PAGEREF _Toc102003231 \h </w:instrText>
             </w:r>
             <w:r>
               <w:rPr>
@@ -1427,7 +1562,7 @@
                 <w:noProof/>
                 <w:webHidden/>
               </w:rPr>
-              <w:t>5</w:t>
+              <w:t>9</w:t>
             </w:r>
             <w:r>
               <w:rPr>
@@ -1447,9 +1582,10 @@
             <w:rPr>
               <w:rFonts w:eastAsiaTheme="minorEastAsia"/>
               <w:noProof/>
+              <w:lang w:eastAsia="ja-JP"/>
             </w:rPr>
           </w:pPr>
-          <w:hyperlink w:anchor="_Toc98291310" w:history="1">
+          <w:hyperlink w:anchor="_Toc102003232" w:history="1">
             <w:r>
               <w:rPr>
                 <w:rStyle w:val="Hyperlink"/>
@@ -1477,7 +1613,7 @@
                 <w:noProof/>
                 <w:webHidden/>
               </w:rPr>
-              <w:instrText xml:space="preserve"> PAGEREF _Toc98291310 \h </w:instrText>
+              <w:instrText xml:space="preserve"> PAGEREF _Toc102003232 \h </w:instrText>
             </w:r>
             <w:r>
               <w:rPr>
@@ -1497,7 +1633,7 @@
                 <w:noProof/>
                 <w:webHidden/>
               </w:rPr>
-              <w:t>6</w:t>
+              <w:t>9</w:t>
             </w:r>
             <w:r>
               <w:rPr>
@@ -1557,7 +1693,7 @@
           <w:szCs w:val="40"/>
         </w:rPr>
       </w:pPr>
-      <w:bookmarkStart w:id="0" w:name="_Toc98291297"/>
+      <w:bookmarkStart w:id="0" w:name="_Toc102003219"/>
       <w:r>
         <w:rPr>
           <w:rFonts w:ascii="Times New Roman" w:hAnsi="Times New Roman" w:cs="Times New Roman"/>
@@ -1613,7 +1749,21 @@
           <w:sz w:val="28"/>
           <w:szCs w:val="28"/>
         </w:rPr>
-        <w:t xml:space="preserve"> that will take satellite images, scan them, and predict if there are any elephants in the picture. The document will be split into 3 main parts: </w:t>
+        <w:t xml:space="preserve"> that will take </w:t>
+      </w:r>
+      <w:r>
+        <w:rPr>
+          <w:sz w:val="28"/>
+          <w:szCs w:val="28"/>
+        </w:rPr>
+        <w:t>landscape images, analyze them and predict what type of landscape the picture depicts</w:t>
+      </w:r>
+      <w:r>
+        <w:rPr>
+          <w:sz w:val="28"/>
+          <w:szCs w:val="28"/>
+        </w:rPr>
+        <w:t xml:space="preserve">. The document will be split into 3 main parts: </w:t>
       </w:r>
       <w:r>
         <w:rPr>
@@ -1698,6 +1848,7 @@
     <w:p>
       <w:pPr>
         <w:pStyle w:val="Title"/>
+        <w:jc w:val="center"/>
         <w:rPr>
           <w:rFonts w:ascii="Times New Roman" w:hAnsi="Times New Roman" w:cs="Times New Roman"/>
         </w:rPr>
@@ -1707,56 +1858,10 @@
           <w:rFonts w:ascii="Times New Roman" w:hAnsi="Times New Roman" w:cs="Times New Roman"/>
         </w:rPr>
         <w:drawing>
-          <wp:inline distT="0" distB="0" distL="0" distR="0" wp14:anchorId="0D621C04" wp14:editId="3F7414A3">
-            <wp:extent cx="2809875" cy="3040823"/>
+          <wp:inline distT="0" distB="0" distL="0" distR="0" wp14:anchorId="6E67653B" wp14:editId="0FA38724">
+            <wp:extent cx="5487166" cy="5696745"/>
             <wp:effectExtent l="0" t="0" r="0" b="0"/>
-            <wp:docPr id="3" name="Picture 3"/>
-            <wp:cNvGraphicFramePr>
-              <a:graphicFrameLocks xmlns:a="http://schemas.openxmlformats.org/drawingml/2006/main" noChangeAspect="1"/>
-            </wp:cNvGraphicFramePr>
-            <a:graphic xmlns:a="http://schemas.openxmlformats.org/drawingml/2006/main">
-              <a:graphicData uri="http://schemas.openxmlformats.org/drawingml/2006/picture">
-                <pic:pic xmlns:pic="http://schemas.openxmlformats.org/drawingml/2006/picture">
-                  <pic:nvPicPr>
-                    <pic:cNvPr id="1" name=""/>
-                    <pic:cNvPicPr/>
-                  </pic:nvPicPr>
-                  <pic:blipFill>
-                    <a:blip r:embed="rId12"/>
-                    <a:stretch>
-                      <a:fillRect/>
-                    </a:stretch>
-                  </pic:blipFill>
-                  <pic:spPr>
-                    <a:xfrm>
-                      <a:off x="0" y="0"/>
-                      <a:ext cx="2822760" cy="3054767"/>
-                    </a:xfrm>
-                    <a:prstGeom prst="rect">
-                      <a:avLst/>
-                    </a:prstGeom>
-                    <a:ln>
-                      <a:noFill/>
-                    </a:ln>
-                    <a:effectLst>
-                      <a:softEdge rad="112500"/>
-                    </a:effectLst>
-                  </pic:spPr>
-                </pic:pic>
-              </a:graphicData>
-            </a:graphic>
-          </wp:inline>
-        </w:drawing>
-      </w:r>
-      <w:r>
-        <w:rPr>
-          <w:rFonts w:ascii="Times New Roman" w:hAnsi="Times New Roman" w:cs="Times New Roman"/>
-        </w:rPr>
-        <w:drawing>
-          <wp:inline distT="0" distB="0" distL="0" distR="0" wp14:anchorId="5CC682BA" wp14:editId="1D37F3FE">
-            <wp:extent cx="3028134" cy="3037840"/>
-            <wp:effectExtent l="0" t="0" r="0" b="0"/>
-            <wp:docPr id="2" name="Picture 2"/>
+            <wp:docPr id="1" name="Picture 1"/>
             <wp:cNvGraphicFramePr>
               <a:graphicFrameLocks xmlns:a="http://schemas.openxmlformats.org/drawingml/2006/main" noChangeAspect="1"/>
             </wp:cNvGraphicFramePr>
@@ -1776,17 +1881,11 @@
                   <pic:spPr>
                     <a:xfrm>
                       <a:off x="0" y="0"/>
-                      <a:ext cx="3046720" cy="3056485"/>
+                      <a:ext cx="5487166" cy="5696745"/>
                     </a:xfrm>
                     <a:prstGeom prst="rect">
                       <a:avLst/>
                     </a:prstGeom>
-                    <a:ln>
-                      <a:noFill/>
-                    </a:ln>
-                    <a:effectLst>
-                      <a:softEdge rad="112500"/>
-                    </a:effectLst>
                   </pic:spPr>
                 </pic:pic>
               </a:graphicData>
@@ -1800,6 +1899,7 @@
         <w:pStyle w:val="NormalWeb"/>
         <w:shd w:val="clear" w:color="auto" w:fill="FFFFFF"/>
         <w:spacing w:before="180" w:beforeAutospacing="0" w:after="180" w:afterAutospacing="0"/>
+        <w:jc w:val="center"/>
         <w:rPr>
           <w:sz w:val="20"/>
           <w:szCs w:val="20"/>
@@ -1810,35 +1910,7 @@
           <w:sz w:val="20"/>
           <w:szCs w:val="20"/>
         </w:rPr>
-        <w:t xml:space="preserve">                 After</w:t>
-      </w:r>
-      <w:r>
-        <w:rPr>
-          <w:sz w:val="20"/>
-          <w:szCs w:val="20"/>
-        </w:rPr>
-        <w:t xml:space="preserve"> image recognition is applied </w:t>
-      </w:r>
-      <w:r>
-        <w:rPr>
-          <w:sz w:val="20"/>
-          <w:szCs w:val="20"/>
-        </w:rPr>
-        <w:t xml:space="preserve">                          </w:t>
-      </w:r>
-      <w:r>
-        <w:rPr>
-          <w:sz w:val="20"/>
-          <w:szCs w:val="20"/>
-        </w:rPr>
-        <w:t xml:space="preserve">Before </w:t>
-      </w:r>
-      <w:r>
-        <w:rPr>
-          <w:sz w:val="20"/>
-          <w:szCs w:val="20"/>
-        </w:rPr>
-        <w:t xml:space="preserve">image recognition is applied </w:t>
+        <w:t>Example of what the A.I. will be able to do.</w:t>
       </w:r>
     </w:p>
     <w:p>
@@ -1848,18 +1920,19 @@
         <w:rPr>
           <w:rFonts w:ascii="Times New Roman" w:hAnsi="Times New Roman" w:cs="Times New Roman"/>
           <w:color w:val="auto"/>
-          <w:sz w:val="40"/>
+          <w:sz w:val="44"/>
           <w:szCs w:val="40"/>
         </w:rPr>
       </w:pPr>
-      <w:bookmarkStart w:id="1" w:name="_Toc98291298"/>
+      <w:bookmarkStart w:id="1" w:name="_Toc102003220"/>
       <w:r>
         <w:rPr>
           <w:rFonts w:ascii="Times New Roman" w:hAnsi="Times New Roman" w:cs="Times New Roman"/>
           <w:color w:val="auto"/>
-          <w:sz w:val="40"/>
+          <w:sz w:val="44"/>
           <w:szCs w:val="40"/>
         </w:rPr>
+        <w:lastRenderedPageBreak/>
         <w:t>Domain Understanding</w:t>
       </w:r>
       <w:bookmarkEnd w:id="1"/>
@@ -1874,16 +1947,16 @@
         <w:rPr>
           <w:rFonts w:ascii="Times New Roman" w:hAnsi="Times New Roman" w:cs="Times New Roman"/>
           <w:color w:val="auto"/>
-          <w:sz w:val="28"/>
+          <w:sz w:val="36"/>
           <w:szCs w:val="28"/>
         </w:rPr>
       </w:pPr>
-      <w:bookmarkStart w:id="2" w:name="_Toc98291299"/>
+      <w:bookmarkStart w:id="2" w:name="_Toc102003221"/>
       <w:r>
         <w:rPr>
           <w:rFonts w:ascii="Times New Roman" w:hAnsi="Times New Roman" w:cs="Times New Roman"/>
           <w:color w:val="auto"/>
-          <w:sz w:val="28"/>
+          <w:sz w:val="36"/>
           <w:szCs w:val="28"/>
         </w:rPr>
         <w:t>Who is this A</w:t>
@@ -1892,7 +1965,7 @@
         <w:rPr>
           <w:rFonts w:ascii="Times New Roman" w:hAnsi="Times New Roman" w:cs="Times New Roman"/>
           <w:color w:val="auto"/>
-          <w:sz w:val="28"/>
+          <w:sz w:val="36"/>
           <w:szCs w:val="28"/>
         </w:rPr>
         <w:t>.</w:t>
@@ -1901,7 +1974,7 @@
         <w:rPr>
           <w:rFonts w:ascii="Times New Roman" w:hAnsi="Times New Roman" w:cs="Times New Roman"/>
           <w:color w:val="auto"/>
-          <w:sz w:val="28"/>
+          <w:sz w:val="36"/>
           <w:szCs w:val="28"/>
         </w:rPr>
         <w:t>I</w:t>
@@ -1910,7 +1983,7 @@
         <w:rPr>
           <w:rFonts w:ascii="Times New Roman" w:hAnsi="Times New Roman" w:cs="Times New Roman"/>
           <w:color w:val="auto"/>
-          <w:sz w:val="28"/>
+          <w:sz w:val="36"/>
           <w:szCs w:val="28"/>
         </w:rPr>
         <w:t>.</w:t>
@@ -1919,7 +1992,7 @@
         <w:rPr>
           <w:rFonts w:ascii="Times New Roman" w:hAnsi="Times New Roman" w:cs="Times New Roman"/>
           <w:color w:val="auto"/>
-          <w:sz w:val="28"/>
+          <w:sz w:val="36"/>
           <w:szCs w:val="28"/>
         </w:rPr>
         <w:t xml:space="preserve"> designed for?</w:t>
@@ -1929,7 +2002,7 @@
         <w:rPr>
           <w:rFonts w:ascii="Times New Roman" w:hAnsi="Times New Roman" w:cs="Times New Roman"/>
           <w:color w:val="auto"/>
-          <w:sz w:val="28"/>
+          <w:sz w:val="36"/>
           <w:szCs w:val="28"/>
         </w:rPr>
         <w:t xml:space="preserve"> </w:t>
@@ -1938,160 +2011,53 @@
     <w:p>
       <w:pPr>
         <w:pStyle w:val="ListParagraph"/>
-        <w:numPr>
-          <w:ilvl w:val="0"/>
-          <w:numId w:val="3"/>
-        </w:numPr>
-        <w:rPr>
-          <w:rFonts w:ascii="Times New Roman" w:hAnsi="Times New Roman" w:cs="Times New Roman"/>
-        </w:rPr>
-      </w:pPr>
-      <w:r>
-        <w:rPr>
-          <w:rFonts w:ascii="Times New Roman" w:hAnsi="Times New Roman" w:cs="Times New Roman"/>
-        </w:rPr>
-        <w:t xml:space="preserve">This project is designed towards biologists, wildlife conservationists and </w:t>
-      </w:r>
-      <w:r>
-        <w:rPr>
-          <w:rFonts w:ascii="Times New Roman" w:hAnsi="Times New Roman" w:cs="Times New Roman"/>
-        </w:rPr>
-        <w:t>all organizations that help in revenging poaching.</w:t>
-      </w:r>
-    </w:p>
-    <w:p>
-      <w:pPr>
-        <w:pStyle w:val="Heading1"/>
-        <w:numPr>
-          <w:ilvl w:val="0"/>
-          <w:numId w:val="2"/>
-        </w:numPr>
-        <w:rPr>
-          <w:rFonts w:ascii="Times New Roman" w:hAnsi="Times New Roman" w:cs="Times New Roman"/>
-          <w:color w:val="auto"/>
-          <w:sz w:val="28"/>
-          <w:szCs w:val="28"/>
-        </w:rPr>
-      </w:pPr>
-      <w:bookmarkStart w:id="3" w:name="_Toc98291300"/>
-      <w:r>
-        <w:rPr>
-          <w:rFonts w:ascii="Times New Roman" w:hAnsi="Times New Roman" w:cs="Times New Roman"/>
-          <w:color w:val="auto"/>
-          <w:sz w:val="28"/>
-          <w:szCs w:val="28"/>
-        </w:rPr>
-        <w:t>Why make this A.I.?</w:t>
-      </w:r>
-      <w:bookmarkEnd w:id="3"/>
-      <w:r>
-        <w:rPr>
-          <w:rFonts w:ascii="Times New Roman" w:hAnsi="Times New Roman" w:cs="Times New Roman"/>
-          <w:color w:val="auto"/>
-          <w:sz w:val="28"/>
-          <w:szCs w:val="28"/>
-        </w:rPr>
-        <w:t xml:space="preserve"> </w:t>
-      </w:r>
-    </w:p>
-    <w:p>
-      <w:pPr>
-        <w:pStyle w:val="ListParagraph"/>
-        <w:numPr>
-          <w:ilvl w:val="0"/>
-          <w:numId w:val="3"/>
-        </w:numPr>
-        <w:rPr>
-          <w:rFonts w:ascii="Times New Roman" w:hAnsi="Times New Roman" w:cs="Times New Roman"/>
-        </w:rPr>
-      </w:pPr>
-      <w:r>
-        <w:rPr>
-          <w:rFonts w:ascii="Times New Roman" w:hAnsi="Times New Roman" w:cs="Times New Roman"/>
-        </w:rPr>
-        <w:t xml:space="preserve">African elephants are at risk in </w:t>
-      </w:r>
-      <w:proofErr w:type="gramStart"/>
-      <w:r>
-        <w:rPr>
-          <w:rFonts w:ascii="Times New Roman" w:hAnsi="Times New Roman" w:cs="Times New Roman"/>
-        </w:rPr>
-        <w:t>the majority of</w:t>
-      </w:r>
-      <w:proofErr w:type="gramEnd"/>
-      <w:r>
-        <w:rPr>
-          <w:rFonts w:ascii="Times New Roman" w:hAnsi="Times New Roman" w:cs="Times New Roman"/>
-        </w:rPr>
-        <w:t xml:space="preserve"> the countries where they live because of poaching. Elephants are killed by locals because of the damage the elephants might cause to their crops, they are also killed for their tusks by people looking to sell them and make money. Human expansion is also a big risk for the elephant population as more and more of their habitat is taken up and used for agriculture or human settlement. This loss of habitat is forcing the elephants to come in contact more and more with humans and is increasing the number of accidents and deaths for both humans and elephants. </w:t>
-      </w:r>
-      <w:r>
-        <w:rPr>
-          <w:rFonts w:ascii="Times New Roman" w:hAnsi="Times New Roman" w:cs="Times New Roman"/>
-        </w:rPr>
-        <w:t>Humans are trying to prevent elephants from coming into their crop fields and the place where they live by using</w:t>
-      </w:r>
-      <w:r>
-        <w:rPr>
-          <w:rFonts w:ascii="Times New Roman" w:hAnsi="Times New Roman" w:cs="Times New Roman"/>
-        </w:rPr>
-        <w:t xml:space="preserve"> chili fences/bombs, bee fences </w:t>
-      </w:r>
-      <w:r>
-        <w:rPr>
-          <w:rFonts w:ascii="Times New Roman" w:hAnsi="Times New Roman" w:cs="Times New Roman"/>
-        </w:rPr>
-        <w:t>and</w:t>
-      </w:r>
-      <w:r>
-        <w:rPr>
-          <w:rFonts w:ascii="Times New Roman" w:hAnsi="Times New Roman" w:cs="Times New Roman"/>
-        </w:rPr>
-        <w:t xml:space="preserve"> early warning systems to communities. To plan long-term sustainable solutions to the stresses </w:t>
-      </w:r>
-      <w:r>
-        <w:rPr>
-          <w:rFonts w:ascii="Times New Roman" w:hAnsi="Times New Roman" w:cs="Times New Roman"/>
-        </w:rPr>
-        <w:lastRenderedPageBreak/>
-        <w:t xml:space="preserve">elephants are experiencing, it is necessary to have accurate data on elephant numbers and their geographical range to identify high-risk areas. There are several methods used to conduct elephant surveys, including line transect surveys, dung and track counts, aerial </w:t>
-      </w:r>
-      <w:proofErr w:type="gramStart"/>
-      <w:r>
-        <w:rPr>
-          <w:rFonts w:ascii="Times New Roman" w:hAnsi="Times New Roman" w:cs="Times New Roman"/>
-        </w:rPr>
-        <w:t>surveys</w:t>
-      </w:r>
-      <w:proofErr w:type="gramEnd"/>
-      <w:r>
-        <w:rPr>
-          <w:rFonts w:ascii="Times New Roman" w:hAnsi="Times New Roman" w:cs="Times New Roman"/>
-        </w:rPr>
-        <w:t xml:space="preserve"> and camera trap surveys but none of these techniques are as effective and we need them to be. This is where this project comes in.</w:t>
-      </w:r>
-    </w:p>
-    <w:p>
-      <w:pPr>
-        <w:pStyle w:val="ListParagraph"/>
-        <w:numPr>
-          <w:ilvl w:val="0"/>
-          <w:numId w:val="3"/>
-        </w:numPr>
-        <w:rPr>
-          <w:rFonts w:ascii="Times New Roman" w:hAnsi="Times New Roman" w:cs="Times New Roman"/>
-        </w:rPr>
-      </w:pPr>
-      <w:r>
-        <w:rPr>
-          <w:rFonts w:ascii="Times New Roman" w:hAnsi="Times New Roman" w:cs="Times New Roman"/>
+        <w:rPr>
+          <w:rFonts w:ascii="Times New Roman" w:hAnsi="Times New Roman" w:cs="Times New Roman"/>
+          <w:sz w:val="28"/>
+        </w:rPr>
+      </w:pPr>
+      <w:r>
+        <w:rPr>
+          <w:rFonts w:ascii="Times New Roman" w:hAnsi="Times New Roman" w:cs="Times New Roman"/>
+          <w:sz w:val="28"/>
+        </w:rPr>
+        <w:t xml:space="preserve">This project is designed </w:t>
+      </w:r>
+      <w:r>
+        <w:rPr>
+          <w:rFonts w:ascii="Times New Roman" w:hAnsi="Times New Roman" w:cs="Times New Roman"/>
+          <w:sz w:val="28"/>
+        </w:rPr>
+        <w:t>mainly towards photography enthusiasts, however every person who has an interest in taking pictures of the world in general can benefit from this project.</w:t>
+      </w:r>
+    </w:p>
+    <w:p>
+      <w:pPr>
+        <w:ind w:left="360"/>
+        <w:rPr>
+          <w:rFonts w:ascii="Times New Roman" w:hAnsi="Times New Roman" w:cs="Times New Roman"/>
+          <w:sz w:val="24"/>
+        </w:rPr>
+      </w:pPr>
+    </w:p>
+    <w:p>
+      <w:pPr>
+        <w:ind w:left="360"/>
+        <w:rPr>
+          <w:rFonts w:ascii="Times New Roman" w:hAnsi="Times New Roman" w:cs="Times New Roman"/>
+          <w:sz w:val="24"/>
+        </w:rPr>
+      </w:pPr>
+      <w:r>
+        <w:rPr>
           <w:noProof/>
+          <w:lang w:eastAsia="ja-JP"/>
         </w:rPr>
         <w:drawing>
-          <wp:inline distT="0" distB="0" distL="0" distR="0" wp14:anchorId="7B75973B" wp14:editId="57D0A5D0">
-            <wp:extent cx="5943600" cy="3341370"/>
+          <wp:inline distT="0" distB="0" distL="0" distR="0" wp14:anchorId="0600F9A2" wp14:editId="54A1ABD0">
+            <wp:extent cx="5943600" cy="2717165"/>
             <wp:effectExtent l="0" t="0" r="0" b="0"/>
-            <wp:docPr id="4" name="Picture 4" descr="Conservation: Capturing baby African elephants for zoos and circuses is  banned - CBBC Newsround"/>
+            <wp:docPr id="9" name="Picture 9"/>
             <wp:cNvGraphicFramePr>
               <a:graphicFrameLocks xmlns:a="http://schemas.openxmlformats.org/drawingml/2006/main" noChangeAspect="1"/>
             </wp:cNvGraphicFramePr>
@@ -2099,7 +2065,7 @@
               <a:graphicData uri="http://schemas.openxmlformats.org/drawingml/2006/picture">
                 <pic:pic xmlns:pic="http://schemas.openxmlformats.org/drawingml/2006/picture">
                   <pic:nvPicPr>
-                    <pic:cNvPr id="0" name="Picture 1" descr="Conservation: Capturing baby African elephants for zoos and circuses is  banned - CBBC Newsround"/>
+                    <pic:cNvPr id="0" name="Picture 4"/>
                     <pic:cNvPicPr>
                       <a:picLocks noChangeAspect="1" noChangeArrowheads="1"/>
                     </pic:cNvPicPr>
@@ -2120,7 +2086,7 @@
                   <pic:spPr bwMode="auto">
                     <a:xfrm>
                       <a:off x="0" y="0"/>
-                      <a:ext cx="5943600" cy="3341370"/>
+                      <a:ext cx="5943600" cy="2717165"/>
                     </a:xfrm>
                     <a:prstGeom prst="rect">
                       <a:avLst/>
@@ -2139,6 +2105,35 @@
     </w:p>
     <w:p>
       <w:pPr>
+        <w:jc w:val="center"/>
+        <w:rPr>
+          <w:rFonts w:ascii="Times New Roman" w:hAnsi="Times New Roman" w:cs="Times New Roman"/>
+          <w:i/>
+          <w:iCs/>
+          <w:sz w:val="24"/>
+        </w:rPr>
+      </w:pPr>
+      <w:r>
+        <w:rPr>
+          <w:rFonts w:ascii="Times New Roman" w:hAnsi="Times New Roman" w:cs="Times New Roman"/>
+          <w:i/>
+          <w:iCs/>
+          <w:sz w:val="24"/>
+        </w:rPr>
+        <w:t>Persona of what a typical user of this A.I. can look like</w:t>
+      </w:r>
+    </w:p>
+    <w:p>
+      <w:pPr>
+        <w:rPr>
+          <w:rFonts w:ascii="Times New Roman" w:eastAsiaTheme="majorEastAsia" w:hAnsi="Times New Roman" w:cs="Times New Roman"/>
+          <w:sz w:val="32"/>
+          <w:szCs w:val="28"/>
+        </w:rPr>
+      </w:pPr>
+    </w:p>
+    <w:p>
+      <w:pPr>
         <w:pStyle w:val="Heading1"/>
         <w:numPr>
           <w:ilvl w:val="0"/>
@@ -2147,26 +2142,26 @@
         <w:rPr>
           <w:rFonts w:ascii="Times New Roman" w:hAnsi="Times New Roman" w:cs="Times New Roman"/>
           <w:color w:val="auto"/>
-          <w:sz w:val="28"/>
+          <w:sz w:val="36"/>
           <w:szCs w:val="28"/>
         </w:rPr>
       </w:pPr>
-      <w:bookmarkStart w:id="4" w:name="_Toc98291301"/>
+      <w:bookmarkStart w:id="3" w:name="_Toc102003222"/>
       <w:r>
         <w:rPr>
           <w:rFonts w:ascii="Times New Roman" w:hAnsi="Times New Roman" w:cs="Times New Roman"/>
           <w:color w:val="auto"/>
-          <w:sz w:val="28"/>
+          <w:sz w:val="36"/>
           <w:szCs w:val="28"/>
         </w:rPr>
-        <w:t>How will this project benefit the people using it?</w:t>
-      </w:r>
-      <w:bookmarkEnd w:id="4"/>
+        <w:t>Why make this A.I.?</w:t>
+      </w:r>
+      <w:bookmarkEnd w:id="3"/>
       <w:r>
         <w:rPr>
           <w:rFonts w:ascii="Times New Roman" w:hAnsi="Times New Roman" w:cs="Times New Roman"/>
           <w:color w:val="auto"/>
-          <w:sz w:val="28"/>
+          <w:sz w:val="36"/>
           <w:szCs w:val="28"/>
         </w:rPr>
         <w:t xml:space="preserve"> </w:t>
@@ -2175,43 +2170,53 @@
     <w:p>
       <w:pPr>
         <w:pStyle w:val="ListParagraph"/>
-        <w:numPr>
-          <w:ilvl w:val="0"/>
-          <w:numId w:val="3"/>
-        </w:numPr>
-        <w:rPr>
-          <w:rFonts w:ascii="Times New Roman" w:hAnsi="Times New Roman" w:cs="Times New Roman"/>
-        </w:rPr>
-      </w:pPr>
-      <w:r>
-        <w:rPr>
-          <w:rFonts w:ascii="Times New Roman" w:hAnsi="Times New Roman" w:cs="Times New Roman"/>
-        </w:rPr>
-        <w:t>T</w:t>
-      </w:r>
-      <w:r>
-        <w:rPr>
-          <w:rFonts w:ascii="Times New Roman" w:hAnsi="Times New Roman" w:cs="Times New Roman"/>
-        </w:rPr>
-        <w:t>his project will be beneficial by helping</w:t>
-      </w:r>
-      <w:r>
-        <w:rPr>
-          <w:rFonts w:ascii="Times New Roman" w:hAnsi="Times New Roman" w:cs="Times New Roman"/>
-        </w:rPr>
-        <w:t xml:space="preserve"> </w:t>
-      </w:r>
-      <w:r>
-        <w:rPr>
-          <w:rFonts w:ascii="Times New Roman" w:hAnsi="Times New Roman" w:cs="Times New Roman"/>
-        </w:rPr>
-        <w:t>track the population of animals in the wild</w:t>
-      </w:r>
-      <w:r>
-        <w:rPr>
-          <w:rFonts w:ascii="Times New Roman" w:hAnsi="Times New Roman" w:cs="Times New Roman"/>
-        </w:rPr>
-        <w:t xml:space="preserve">. This can give much more accurate early warnings to people so that unmercenary contact can be avoided. Another application can be the counting of the animal population with the purpose of gaining more data on the numbers of elephants in specific areas. </w:t>
+        <w:rPr>
+          <w:rFonts w:ascii="Times New Roman" w:hAnsi="Times New Roman" w:cs="Times New Roman"/>
+          <w:sz w:val="28"/>
+        </w:rPr>
+      </w:pPr>
+      <w:r>
+        <w:rPr>
+          <w:rFonts w:ascii="Times New Roman" w:hAnsi="Times New Roman" w:cs="Times New Roman"/>
+          <w:sz w:val="28"/>
+        </w:rPr>
+        <w:t xml:space="preserve">With the advancement of technology more and more everyday tasks are becoming automated. Nature photography is now easier than it’s ever been in the past. Traveling is more streamlined and simpler. Natural areas are often more accessible. Not to mention the fact that digital cameras are everywhere. </w:t>
+      </w:r>
+      <w:r>
+        <w:rPr>
+          <w:rFonts w:ascii="Times New Roman" w:hAnsi="Times New Roman" w:cs="Times New Roman"/>
+          <w:sz w:val="28"/>
+        </w:rPr>
+        <w:t xml:space="preserve">A typical nature photographer can take up to 100-300 photos in one day of taking pictures. </w:t>
+      </w:r>
+      <w:r>
+        <w:rPr>
+          <w:rFonts w:ascii="Times New Roman" w:hAnsi="Times New Roman" w:cs="Times New Roman"/>
+          <w:sz w:val="28"/>
+        </w:rPr>
+        <w:t xml:space="preserve">Having to manually go </w:t>
+      </w:r>
+      <w:r>
+        <w:rPr>
+          <w:rFonts w:ascii="Times New Roman" w:hAnsi="Times New Roman" w:cs="Times New Roman"/>
+          <w:sz w:val="28"/>
+        </w:rPr>
+        <w:t>through each picture and manually put it a correct folder corresponding to the type of photo it is, is not something that is practical thus no many (if any) people do it. This is the purpose of this A.I. make organization of photography enthusiasts simple and easy to do.</w:t>
+      </w:r>
+    </w:p>
+    <w:p>
+      <w:pPr>
+        <w:rPr>
+          <w:rFonts w:ascii="Times New Roman" w:hAnsi="Times New Roman" w:cs="Times New Roman"/>
+          <w:sz w:val="24"/>
+        </w:rPr>
+      </w:pPr>
+      <w:r>
+        <w:rPr>
+          <w:rFonts w:ascii="Times New Roman" w:hAnsi="Times New Roman" w:cs="Times New Roman"/>
+          <w:sz w:val="24"/>
+        </w:rPr>
+        <w:br w:type="page"/>
       </w:r>
     </w:p>
     <w:p>
@@ -2224,29 +2229,37 @@
         <w:rPr>
           <w:rFonts w:ascii="Times New Roman" w:hAnsi="Times New Roman" w:cs="Times New Roman"/>
           <w:color w:val="auto"/>
-          <w:sz w:val="28"/>
+          <w:sz w:val="36"/>
           <w:szCs w:val="28"/>
         </w:rPr>
       </w:pPr>
-      <w:bookmarkStart w:id="5" w:name="_Toc98291302"/>
+      <w:bookmarkStart w:id="4" w:name="_Toc102003223"/>
       <w:r>
         <w:rPr>
           <w:rFonts w:ascii="Times New Roman" w:hAnsi="Times New Roman" w:cs="Times New Roman"/>
           <w:color w:val="auto"/>
-          <w:sz w:val="28"/>
+          <w:sz w:val="36"/>
           <w:szCs w:val="28"/>
         </w:rPr>
-        <w:t>What are the possible negatives that might come from this A.I.?</w:t>
-      </w:r>
-      <w:bookmarkEnd w:id="5"/>
-      <w:r>
-        <w:rPr>
-          <w:rFonts w:ascii="Times New Roman" w:hAnsi="Times New Roman" w:cs="Times New Roman"/>
-          <w:color w:val="auto"/>
-          <w:sz w:val="28"/>
-          <w:szCs w:val="28"/>
-        </w:rPr>
-        <w:t xml:space="preserve"> </w:t>
+        <w:lastRenderedPageBreak/>
+        <w:t>Benefits that this project will bring to the people using it</w:t>
+      </w:r>
+      <w:bookmarkEnd w:id="4"/>
+    </w:p>
+    <w:p>
+      <w:pPr>
+        <w:pStyle w:val="ListParagraph"/>
+        <w:rPr>
+          <w:rFonts w:ascii="Times New Roman" w:hAnsi="Times New Roman" w:cs="Times New Roman"/>
+          <w:sz w:val="28"/>
+        </w:rPr>
+      </w:pPr>
+      <w:r>
+        <w:rPr>
+          <w:rFonts w:ascii="Times New Roman" w:hAnsi="Times New Roman" w:cs="Times New Roman"/>
+          <w:sz w:val="28"/>
+        </w:rPr>
+        <w:t xml:space="preserve">As said before there are a 2 main benefits that the people who use this technology will have. </w:t>
       </w:r>
     </w:p>
     <w:p>
@@ -2254,43 +2267,273 @@
         <w:pStyle w:val="ListParagraph"/>
         <w:numPr>
           <w:ilvl w:val="0"/>
-          <w:numId w:val="3"/>
+          <w:numId w:val="10"/>
         </w:numPr>
         <w:rPr>
           <w:rFonts w:ascii="Times New Roman" w:hAnsi="Times New Roman" w:cs="Times New Roman"/>
-        </w:rPr>
-      </w:pPr>
-      <w:r>
-        <w:rPr>
-          <w:rFonts w:ascii="Times New Roman" w:hAnsi="Times New Roman" w:cs="Times New Roman"/>
-        </w:rPr>
-        <w:t xml:space="preserve">Since this project will be using satellite images as a resource for tracking, that means that it will be most effective in areas without too much vegetation. In areas where the elephants are not clearly visible for the satellite, accurate tracking will not be possible. Another negative is that </w:t>
-      </w:r>
-      <w:r>
-        <w:rPr>
-          <w:rFonts w:ascii="Times New Roman" w:hAnsi="Times New Roman" w:cs="Times New Roman"/>
-        </w:rPr>
-        <w:t xml:space="preserve">if poachers </w:t>
-      </w:r>
-      <w:proofErr w:type="gramStart"/>
-      <w:r>
-        <w:rPr>
-          <w:rFonts w:ascii="Times New Roman" w:hAnsi="Times New Roman" w:cs="Times New Roman"/>
-        </w:rPr>
-        <w:t>are allowed to</w:t>
-      </w:r>
-      <w:proofErr w:type="gramEnd"/>
-      <w:r>
-        <w:rPr>
-          <w:rFonts w:ascii="Times New Roman" w:hAnsi="Times New Roman" w:cs="Times New Roman"/>
-        </w:rPr>
-        <w:t xml:space="preserve"> use this technology, they can find isolated elephants and kill them more effectively without getting caught.</w:t>
-      </w:r>
-    </w:p>
-    <w:p>
-      <w:pPr>
-        <w:rPr>
-          <w:rFonts w:ascii="Times New Roman" w:hAnsi="Times New Roman" w:cs="Times New Roman"/>
+          <w:sz w:val="28"/>
+        </w:rPr>
+      </w:pPr>
+      <w:r>
+        <w:rPr>
+          <w:rFonts w:ascii="Times New Roman" w:hAnsi="Times New Roman" w:cs="Times New Roman"/>
+          <w:sz w:val="28"/>
+        </w:rPr>
+        <w:t>O</w:t>
+      </w:r>
+      <w:r>
+        <w:rPr>
+          <w:rFonts w:ascii="Times New Roman" w:hAnsi="Times New Roman" w:cs="Times New Roman"/>
+          <w:sz w:val="28"/>
+        </w:rPr>
+        <w:t>rganized photos for easier browsing</w:t>
+      </w:r>
+    </w:p>
+    <w:p>
+      <w:pPr>
+        <w:pStyle w:val="ListParagraph"/>
+        <w:numPr>
+          <w:ilvl w:val="0"/>
+          <w:numId w:val="10"/>
+        </w:numPr>
+        <w:rPr>
+          <w:rFonts w:ascii="Times New Roman" w:hAnsi="Times New Roman" w:cs="Times New Roman"/>
+          <w:sz w:val="28"/>
+        </w:rPr>
+      </w:pPr>
+      <w:r>
+        <w:rPr>
+          <w:rFonts w:ascii="Times New Roman" w:hAnsi="Times New Roman" w:cs="Times New Roman"/>
+          <w:sz w:val="28"/>
+        </w:rPr>
+        <w:t>Saved time that would be used for photos sorting</w:t>
+      </w:r>
+    </w:p>
+    <w:p>
+      <w:pPr>
+        <w:ind w:left="720"/>
+        <w:rPr>
+          <w:rFonts w:ascii="Times New Roman" w:hAnsi="Times New Roman" w:cs="Times New Roman"/>
+          <w:sz w:val="28"/>
+        </w:rPr>
+      </w:pPr>
+      <w:r>
+        <w:rPr>
+          <w:rFonts w:ascii="Times New Roman" w:hAnsi="Times New Roman" w:cs="Times New Roman"/>
+          <w:sz w:val="28"/>
+        </w:rPr>
+        <w:t xml:space="preserve">There’s little that’s quite as </w:t>
+      </w:r>
+      <w:r>
+        <w:rPr>
+          <w:rFonts w:ascii="Times New Roman" w:hAnsi="Times New Roman" w:cs="Times New Roman"/>
+          <w:sz w:val="28"/>
+        </w:rPr>
+        <w:t>dull</w:t>
+      </w:r>
+      <w:r>
+        <w:rPr>
+          <w:rFonts w:ascii="Times New Roman" w:hAnsi="Times New Roman" w:cs="Times New Roman"/>
+          <w:sz w:val="28"/>
+        </w:rPr>
+        <w:t xml:space="preserve"> as sifting through your images and key wording, tagging, starring, folder sorting, and/or color coding them.</w:t>
+      </w:r>
+      <w:r>
+        <w:rPr>
+          <w:sz w:val="24"/>
+        </w:rPr>
+        <w:t xml:space="preserve"> </w:t>
+      </w:r>
+      <w:r>
+        <w:rPr>
+          <w:rFonts w:ascii="Times New Roman" w:hAnsi="Times New Roman" w:cs="Times New Roman"/>
+          <w:sz w:val="28"/>
+        </w:rPr>
+        <w:t>However every photographer should want to distinguish their files, it helps to find them in a pinch. Instead of spending days organizing years’ worth of pictures the people who make use of this technology can use that time to go and do something they like, for example taking even more pictures of landscapes.</w:t>
+      </w:r>
+    </w:p>
+    <w:p>
+      <w:pPr>
+        <w:ind w:left="720"/>
+        <w:jc w:val="center"/>
+        <w:rPr>
+          <w:rFonts w:ascii="Times New Roman" w:hAnsi="Times New Roman" w:cs="Times New Roman"/>
+          <w:sz w:val="24"/>
+        </w:rPr>
+      </w:pPr>
+      <w:r>
+        <w:rPr>
+          <w:noProof/>
+          <w:lang w:eastAsia="ja-JP"/>
+        </w:rPr>
+        <w:drawing>
+          <wp:inline distT="0" distB="0" distL="0" distR="0" wp14:anchorId="68B6259E" wp14:editId="08DF992D">
+            <wp:extent cx="5710555" cy="3002280"/>
+            <wp:effectExtent l="0" t="0" r="0" b="0"/>
+            <wp:docPr id="10" name="Picture 10" descr="How could you find a file in this mess? "/>
+            <wp:cNvGraphicFramePr>
+              <a:graphicFrameLocks xmlns:a="http://schemas.openxmlformats.org/drawingml/2006/main" noChangeAspect="1"/>
+            </wp:cNvGraphicFramePr>
+            <a:graphic xmlns:a="http://schemas.openxmlformats.org/drawingml/2006/main">
+              <a:graphicData uri="http://schemas.openxmlformats.org/drawingml/2006/picture">
+                <pic:pic xmlns:pic="http://schemas.openxmlformats.org/drawingml/2006/picture">
+                  <pic:nvPicPr>
+                    <pic:cNvPr id="0" name="Picture 5" descr="How could you find a file in this mess? "/>
+                    <pic:cNvPicPr>
+                      <a:picLocks noChangeAspect="1" noChangeArrowheads="1"/>
+                    </pic:cNvPicPr>
+                  </pic:nvPicPr>
+                  <pic:blipFill>
+                    <a:blip r:embed="rId15">
+                      <a:extLst>
+                        <a:ext uri="{28A0092B-C50C-407E-A947-70E740481C1C}">
+                          <a14:useLocalDpi xmlns:a14="http://schemas.microsoft.com/office/drawing/2010/main" val="0"/>
+                        </a:ext>
+                      </a:extLst>
+                    </a:blip>
+                    <a:srcRect/>
+                    <a:stretch>
+                      <a:fillRect/>
+                    </a:stretch>
+                  </pic:blipFill>
+                  <pic:spPr bwMode="auto">
+                    <a:xfrm>
+                      <a:off x="0" y="0"/>
+                      <a:ext cx="5710555" cy="3002280"/>
+                    </a:xfrm>
+                    <a:prstGeom prst="rect">
+                      <a:avLst/>
+                    </a:prstGeom>
+                    <a:noFill/>
+                    <a:ln>
+                      <a:noFill/>
+                    </a:ln>
+                  </pic:spPr>
+                </pic:pic>
+              </a:graphicData>
+            </a:graphic>
+          </wp:inline>
+        </w:drawing>
+      </w:r>
+    </w:p>
+    <w:p>
+      <w:pPr>
+        <w:jc w:val="center"/>
+        <w:rPr>
+          <w:rFonts w:ascii="Times New Roman" w:hAnsi="Times New Roman" w:cs="Times New Roman"/>
+          <w:i/>
+          <w:iCs/>
+          <w:sz w:val="24"/>
+        </w:rPr>
+      </w:pPr>
+      <w:r>
+        <w:rPr>
+          <w:rFonts w:ascii="Times New Roman" w:hAnsi="Times New Roman" w:cs="Times New Roman"/>
+          <w:i/>
+          <w:iCs/>
+          <w:sz w:val="24"/>
+        </w:rPr>
+        <w:t xml:space="preserve">Example of </w:t>
+      </w:r>
+      <w:r>
+        <w:rPr>
+          <w:rFonts w:ascii="Times New Roman" w:hAnsi="Times New Roman" w:cs="Times New Roman"/>
+          <w:i/>
+          <w:iCs/>
+          <w:sz w:val="24"/>
+        </w:rPr>
+        <w:t>a messy pictures storage</w:t>
+      </w:r>
+    </w:p>
+    <w:p>
+      <w:pPr>
+        <w:rPr>
+          <w:rFonts w:ascii="Times New Roman" w:eastAsiaTheme="majorEastAsia" w:hAnsi="Times New Roman" w:cs="Times New Roman"/>
+          <w:sz w:val="32"/>
+          <w:szCs w:val="28"/>
+        </w:rPr>
+      </w:pPr>
+    </w:p>
+    <w:p>
+      <w:pPr>
+        <w:pStyle w:val="Heading1"/>
+        <w:numPr>
+          <w:ilvl w:val="0"/>
+          <w:numId w:val="2"/>
+        </w:numPr>
+        <w:rPr>
+          <w:rFonts w:ascii="Times New Roman" w:hAnsi="Times New Roman" w:cs="Times New Roman"/>
+          <w:color w:val="auto"/>
+          <w:sz w:val="36"/>
+          <w:szCs w:val="28"/>
+        </w:rPr>
+      </w:pPr>
+      <w:bookmarkStart w:id="5" w:name="_Toc102003224"/>
+      <w:r>
+        <w:rPr>
+          <w:rFonts w:ascii="Times New Roman" w:hAnsi="Times New Roman" w:cs="Times New Roman"/>
+          <w:color w:val="auto"/>
+          <w:sz w:val="36"/>
+          <w:szCs w:val="28"/>
+        </w:rPr>
+        <w:t>Possible</w:t>
+      </w:r>
+      <w:r>
+        <w:rPr>
+          <w:rFonts w:ascii="Times New Roman" w:hAnsi="Times New Roman" w:cs="Times New Roman"/>
+          <w:color w:val="auto"/>
+          <w:sz w:val="36"/>
+          <w:szCs w:val="28"/>
+        </w:rPr>
+        <w:t xml:space="preserve"> negatives that might come from this A.I.</w:t>
+      </w:r>
+      <w:bookmarkEnd w:id="5"/>
+      <w:r>
+        <w:rPr>
+          <w:rFonts w:ascii="Times New Roman" w:hAnsi="Times New Roman" w:cs="Times New Roman"/>
+          <w:color w:val="auto"/>
+          <w:sz w:val="36"/>
+          <w:szCs w:val="28"/>
+        </w:rPr>
+        <w:t xml:space="preserve"> </w:t>
+      </w:r>
+    </w:p>
+    <w:p>
+      <w:pPr>
+        <w:pStyle w:val="ListParagraph"/>
+        <w:rPr>
+          <w:rFonts w:ascii="Times New Roman" w:hAnsi="Times New Roman" w:cs="Times New Roman"/>
+          <w:sz w:val="28"/>
+        </w:rPr>
+      </w:pPr>
+      <w:r>
+        <w:rPr>
+          <w:rFonts w:ascii="Times New Roman" w:hAnsi="Times New Roman" w:cs="Times New Roman"/>
+          <w:sz w:val="28"/>
+        </w:rPr>
+        <w:t>Although the technology itself does not directly affect the users in a negative way. And the A.I. does not deal with any sensitive information. There are still some ways that this technology can create simple annoyances or even maybe making people lose their jobs. To clarify what I mean</w:t>
+      </w:r>
+      <w:r>
+        <w:rPr>
+          <w:rFonts w:ascii="Times New Roman" w:hAnsi="Times New Roman" w:cs="Times New Roman"/>
+          <w:sz w:val="28"/>
+        </w:rPr>
+        <w:t xml:space="preserve">, no A.I. is perfect so there are bounds to be mistakes made when categorizing images. </w:t>
+      </w:r>
+      <w:r>
+        <w:rPr>
+          <w:rFonts w:ascii="Times New Roman" w:hAnsi="Times New Roman" w:cs="Times New Roman"/>
+          <w:sz w:val="28"/>
+        </w:rPr>
+        <w:lastRenderedPageBreak/>
+        <w:t>Any mislabeling made will have to be manually fixed by the user. When it comes to more serious consequences if this technology becomes widespread, people who organize photos for a living might lose their jobs or at the very least experience a decrease in clients. Photo organizer is a professional who offers extensive photo organization, editing and management services. They work with both printed and digital photos/videos. Should negatives come from this technology they will be most affected.</w:t>
+      </w:r>
+    </w:p>
+    <w:p>
+      <w:pPr>
+        <w:rPr>
+          <w:rFonts w:ascii="Times New Roman" w:hAnsi="Times New Roman" w:cs="Times New Roman"/>
+          <w:sz w:val="24"/>
         </w:rPr>
       </w:pPr>
     </w:p>
@@ -2301,16 +2544,16 @@
         <w:rPr>
           <w:rFonts w:ascii="Times New Roman" w:hAnsi="Times New Roman" w:cs="Times New Roman"/>
           <w:color w:val="auto"/>
-          <w:sz w:val="40"/>
+          <w:sz w:val="44"/>
           <w:szCs w:val="40"/>
         </w:rPr>
       </w:pPr>
-      <w:bookmarkStart w:id="6" w:name="_Toc98291303"/>
+      <w:bookmarkStart w:id="6" w:name="_Toc102003225"/>
       <w:r>
         <w:rPr>
           <w:rFonts w:ascii="Times New Roman" w:hAnsi="Times New Roman" w:cs="Times New Roman"/>
           <w:color w:val="auto"/>
-          <w:sz w:val="40"/>
+          <w:sz w:val="44"/>
           <w:szCs w:val="40"/>
         </w:rPr>
         <w:t>Data Sourcing</w:t>
@@ -2327,64 +2570,85 @@
         <w:rPr>
           <w:rFonts w:ascii="Times New Roman" w:hAnsi="Times New Roman" w:cs="Times New Roman"/>
           <w:color w:val="auto"/>
-          <w:sz w:val="28"/>
+          <w:sz w:val="36"/>
           <w:szCs w:val="28"/>
         </w:rPr>
       </w:pPr>
-      <w:bookmarkStart w:id="7" w:name="_Toc98291304"/>
+      <w:bookmarkStart w:id="7" w:name="_Toc102003226"/>
       <w:r>
         <w:rPr>
           <w:rFonts w:ascii="Times New Roman" w:hAnsi="Times New Roman" w:cs="Times New Roman"/>
           <w:color w:val="auto"/>
-          <w:sz w:val="28"/>
+          <w:sz w:val="36"/>
           <w:szCs w:val="28"/>
         </w:rPr>
-        <w:t>Where are you able to get data from?</w:t>
+        <w:t>Data sourcing</w:t>
       </w:r>
       <w:bookmarkEnd w:id="7"/>
-      <w:r>
-        <w:rPr>
-          <w:rFonts w:ascii="Times New Roman" w:hAnsi="Times New Roman" w:cs="Times New Roman"/>
-          <w:color w:val="auto"/>
-          <w:sz w:val="28"/>
-          <w:szCs w:val="28"/>
-        </w:rPr>
-        <w:t xml:space="preserve"> </w:t>
-      </w:r>
-    </w:p>
-    <w:p>
-      <w:pPr>
-        <w:pStyle w:val="ListParagraph"/>
-        <w:numPr>
-          <w:ilvl w:val="0"/>
-          <w:numId w:val="3"/>
-        </w:numPr>
+    </w:p>
+    <w:p>
+      <w:pPr>
+        <w:ind w:left="360"/>
+        <w:rPr>
+          <w:rFonts w:ascii="Times New Roman" w:hAnsi="Times New Roman" w:cs="Times New Roman"/>
+          <w:sz w:val="28"/>
+        </w:rPr>
+      </w:pPr>
+      <w:r>
+        <w:rPr>
+          <w:rFonts w:ascii="Times New Roman" w:hAnsi="Times New Roman" w:cs="Times New Roman"/>
+          <w:sz w:val="28"/>
+        </w:rPr>
+        <w:t xml:space="preserve">I will be sourcing my data from </w:t>
+      </w:r>
+      <w:r>
+        <w:rPr>
+          <w:rFonts w:ascii="Times New Roman" w:hAnsi="Times New Roman" w:cs="Times New Roman"/>
+          <w:sz w:val="28"/>
+        </w:rPr>
+        <w:t xml:space="preserve">the data science website Kaggle. The reason being that the data there is already labeled and as such will save me a lot of </w:t>
+      </w:r>
+      <w:r>
+        <w:rPr>
+          <w:rFonts w:ascii="Times New Roman" w:hAnsi="Times New Roman" w:cs="Times New Roman"/>
+          <w:sz w:val="28"/>
+        </w:rPr>
+        <w:t xml:space="preserve">time and </w:t>
+      </w:r>
+      <w:r>
+        <w:rPr>
+          <w:rFonts w:ascii="Times New Roman" w:hAnsi="Times New Roman" w:cs="Times New Roman"/>
+          <w:sz w:val="28"/>
+        </w:rPr>
+        <w:t xml:space="preserve">physical labor of me </w:t>
+      </w:r>
+      <w:r>
+        <w:rPr>
+          <w:rFonts w:ascii="Times New Roman" w:hAnsi="Times New Roman" w:cs="Times New Roman"/>
+          <w:sz w:val="28"/>
+        </w:rPr>
+        <w:t>having to manually label</w:t>
+      </w:r>
+      <w:bookmarkStart w:id="8" w:name="_GoBack"/>
+      <w:bookmarkEnd w:id="8"/>
+      <w:r>
+        <w:rPr>
+          <w:rFonts w:ascii="Times New Roman" w:hAnsi="Times New Roman" w:cs="Times New Roman"/>
+          <w:sz w:val="28"/>
+        </w:rPr>
+        <w:t xml:space="preserve"> the images. </w:t>
+      </w:r>
+    </w:p>
+    <w:p>
+      <w:pPr>
+        <w:ind w:left="360"/>
         <w:rPr>
           <w:rFonts w:ascii="Times New Roman" w:hAnsi="Times New Roman" w:cs="Times New Roman"/>
           <w:b/>
           <w:bCs/>
-        </w:rPr>
-      </w:pPr>
-      <w:r>
-        <w:rPr>
-          <w:rFonts w:ascii="Times New Roman" w:hAnsi="Times New Roman" w:cs="Times New Roman"/>
-        </w:rPr>
-        <w:t>I will be sourcing my data from satellite image companies</w:t>
-      </w:r>
-      <w:r>
-        <w:rPr>
-          <w:rFonts w:ascii="Times New Roman" w:hAnsi="Times New Roman" w:cs="Times New Roman"/>
-        </w:rPr>
-        <w:t xml:space="preserve"> that provide free satellite images, such as: Google Earth, Sentinel Hub, USGS Satellite imagery etc</w:t>
-      </w:r>
-      <w:r>
-        <w:rPr>
-          <w:rFonts w:ascii="Times New Roman" w:hAnsi="Times New Roman" w:cs="Times New Roman"/>
-          <w:b/>
-          <w:bCs/>
-        </w:rPr>
-        <w:t xml:space="preserve">. </w:t>
-      </w:r>
+          <w:sz w:val="28"/>
+        </w:rPr>
+      </w:pPr>
     </w:p>
     <w:p>
       <w:pPr>
@@ -2396,104 +2660,90 @@
         <w:rPr>
           <w:rFonts w:ascii="Times New Roman" w:hAnsi="Times New Roman" w:cs="Times New Roman"/>
           <w:color w:val="auto"/>
-          <w:sz w:val="28"/>
+          <w:sz w:val="36"/>
           <w:szCs w:val="28"/>
         </w:rPr>
       </w:pPr>
-      <w:bookmarkStart w:id="8" w:name="_Toc98291305"/>
+      <w:bookmarkStart w:id="9" w:name="_Toc102003227"/>
       <w:r>
         <w:rPr>
           <w:rFonts w:ascii="Times New Roman" w:hAnsi="Times New Roman" w:cs="Times New Roman"/>
           <w:color w:val="auto"/>
-          <w:sz w:val="28"/>
+          <w:sz w:val="36"/>
           <w:szCs w:val="28"/>
         </w:rPr>
-        <w:lastRenderedPageBreak/>
-        <w:t>Wh</w:t>
+        <w:t>Data</w:t>
       </w:r>
       <w:r>
         <w:rPr>
           <w:rFonts w:ascii="Times New Roman" w:hAnsi="Times New Roman" w:cs="Times New Roman"/>
           <w:color w:val="auto"/>
-          <w:sz w:val="28"/>
+          <w:sz w:val="36"/>
           <w:szCs w:val="28"/>
         </w:rPr>
-        <w:t>at difficulties are there in the data provisioning</w:t>
-      </w:r>
+        <w:t xml:space="preserve"> cleaning methods</w:t>
+      </w:r>
+      <w:bookmarkEnd w:id="9"/>
       <w:r>
         <w:rPr>
           <w:rFonts w:ascii="Times New Roman" w:hAnsi="Times New Roman" w:cs="Times New Roman"/>
           <w:color w:val="auto"/>
-          <w:sz w:val="28"/>
+          <w:sz w:val="36"/>
           <w:szCs w:val="28"/>
         </w:rPr>
-        <w:t>?</w:t>
-      </w:r>
-      <w:bookmarkEnd w:id="8"/>
-      <w:r>
-        <w:rPr>
-          <w:rFonts w:ascii="Times New Roman" w:hAnsi="Times New Roman" w:cs="Times New Roman"/>
-          <w:color w:val="auto"/>
-          <w:sz w:val="28"/>
-          <w:szCs w:val="28"/>
-        </w:rPr>
         <w:t xml:space="preserve"> </w:t>
       </w:r>
     </w:p>
     <w:p>
       <w:pPr>
-        <w:pStyle w:val="ListParagraph"/>
-        <w:numPr>
-          <w:ilvl w:val="0"/>
-          <w:numId w:val="3"/>
-        </w:numPr>
-        <w:rPr>
-          <w:rFonts w:ascii="Times New Roman" w:hAnsi="Times New Roman" w:cs="Times New Roman"/>
-          <w:b/>
-          <w:bCs/>
-        </w:rPr>
-      </w:pPr>
-      <w:r>
-        <w:rPr>
-          <w:rFonts w:ascii="Times New Roman" w:hAnsi="Times New Roman" w:cs="Times New Roman"/>
-        </w:rPr>
-        <w:t xml:space="preserve">Since I will be getting </w:t>
-      </w:r>
-      <w:proofErr w:type="gramStart"/>
-      <w:r>
-        <w:rPr>
-          <w:rFonts w:ascii="Times New Roman" w:hAnsi="Times New Roman" w:cs="Times New Roman"/>
-        </w:rPr>
-        <w:t>all of</w:t>
-      </w:r>
-      <w:proofErr w:type="gramEnd"/>
-      <w:r>
-        <w:rPr>
-          <w:rFonts w:ascii="Times New Roman" w:hAnsi="Times New Roman" w:cs="Times New Roman"/>
-        </w:rPr>
-        <w:t xml:space="preserve"> my data from free sources the image quality that I will have will not be the best possible. This might cause a less accurate A.I. so looking for sources which are both free and can provide me with the quality of data I need will be challenging</w:t>
-      </w:r>
-    </w:p>
-    <w:p>
-      <w:pPr>
-        <w:pStyle w:val="ListParagraph"/>
-        <w:rPr>
-          <w:rFonts w:ascii="Times New Roman" w:hAnsi="Times New Roman" w:cs="Times New Roman"/>
-          <w:b/>
-          <w:bCs/>
-        </w:rPr>
-      </w:pPr>
-      <w:r>
-        <w:rPr>
-          <w:rFonts w:ascii="Times New Roman" w:hAnsi="Times New Roman" w:cs="Times New Roman"/>
-          <w:b/>
-          <w:bCs/>
+        <w:ind w:left="720" w:hanging="360"/>
+        <w:rPr>
+          <w:rFonts w:ascii="Times New Roman" w:hAnsi="Times New Roman" w:cs="Times New Roman"/>
+          <w:sz w:val="28"/>
+        </w:rPr>
+      </w:pPr>
+      <w:r>
+        <w:rPr>
+          <w:rFonts w:ascii="Times New Roman" w:hAnsi="Times New Roman" w:cs="Times New Roman"/>
+          <w:sz w:val="28"/>
+        </w:rPr>
+        <w:t xml:space="preserve">There are a couple of ways I will go about making sure that the images that I have are clean and ready to be fed into my M.L. model. I will begin by making sure that all of the files that I have in my dataset are indeed images in </w:t>
+      </w:r>
+      <w:r>
+        <w:rPr>
+          <w:rFonts w:ascii="Times New Roman" w:hAnsi="Times New Roman" w:cs="Times New Roman"/>
+          <w:sz w:val="28"/>
+        </w:rPr>
+        <w:t>jpg or png format. After I make sure that all the files are images I will resize them to make sure that there are no pictures with huge dimensions which will take a lot of time to process thus making my algorithm unoptimized, and recoloring them will make sure that they are in the correct color scheme (RGB)</w:t>
+      </w:r>
+    </w:p>
+    <w:p>
+      <w:pPr>
+        <w:ind w:left="720" w:hanging="360"/>
+        <w:rPr>
+          <w:rFonts w:ascii="Times New Roman" w:hAnsi="Times New Roman" w:cs="Times New Roman"/>
+          <w:sz w:val="28"/>
+        </w:rPr>
+      </w:pPr>
+    </w:p>
+    <w:p>
+      <w:pPr>
+        <w:ind w:left="360"/>
+        <w:rPr>
+          <w:rFonts w:ascii="Times New Roman" w:hAnsi="Times New Roman" w:cs="Times New Roman"/>
+          <w:sz w:val="24"/>
+        </w:rPr>
+      </w:pPr>
+      <w:r>
+        <w:rPr>
+          <w:rFonts w:ascii="Times New Roman" w:hAnsi="Times New Roman" w:cs="Times New Roman"/>
+          <w:sz w:val="24"/>
         </w:rPr>
         <w:drawing>
-          <wp:inline distT="0" distB="0" distL="0" distR="0" wp14:anchorId="05C5B630" wp14:editId="0CEB108E">
-            <wp:extent cx="5811061" cy="2219635"/>
-            <wp:effectExtent l="0" t="0" r="0" b="9525"/>
-            <wp:docPr id="5" name="Picture 5"/>
+          <wp:inline distT="0" distB="0" distL="0" distR="0" wp14:anchorId="11B21BC8" wp14:editId="67B576CD">
+            <wp:extent cx="5943600" cy="457835"/>
+            <wp:effectExtent l="0" t="0" r="0" b="0"/>
+            <wp:docPr id="7" name="Picture 7"/>
             <wp:cNvGraphicFramePr>
               <a:graphicFrameLocks xmlns:a="http://schemas.openxmlformats.org/drawingml/2006/main" noChangeAspect="1"/>
             </wp:cNvGraphicFramePr>
@@ -2505,7 +2755,7 @@
                     <pic:cNvPicPr/>
                   </pic:nvPicPr>
                   <pic:blipFill>
-                    <a:blip r:embed="rId15"/>
+                    <a:blip r:embed="rId16"/>
                     <a:stretch>
                       <a:fillRect/>
                     </a:stretch>
@@ -2513,7 +2763,7 @@
                   <pic:spPr>
                     <a:xfrm>
                       <a:off x="0" y="0"/>
-                      <a:ext cx="5811061" cy="2219635"/>
+                      <a:ext cx="5943600" cy="457835"/>
                     </a:xfrm>
                     <a:prstGeom prst="rect">
                       <a:avLst/>
@@ -2528,30 +2778,164 @@
     </w:p>
     <w:p>
       <w:pPr>
-        <w:pStyle w:val="ListParagraph"/>
-        <w:ind w:left="1440"/>
+        <w:jc w:val="center"/>
         <w:rPr>
           <w:rFonts w:ascii="Times New Roman" w:hAnsi="Times New Roman" w:cs="Times New Roman"/>
           <w:i/>
           <w:iCs/>
-        </w:rPr>
-      </w:pPr>
-      <w:r>
-        <w:rPr>
-          <w:rFonts w:ascii="Times New Roman" w:hAnsi="Times New Roman" w:cs="Times New Roman"/>
-          <w:b/>
-          <w:bCs/>
-        </w:rPr>
-        <w:t xml:space="preserve"> </w:t>
-      </w:r>
+          <w:sz w:val="24"/>
+        </w:rPr>
+      </w:pPr>
       <w:r>
         <w:rPr>
           <w:rFonts w:ascii="Times New Roman" w:hAnsi="Times New Roman" w:cs="Times New Roman"/>
           <w:i/>
           <w:iCs/>
-        </w:rPr>
-        <w:t>Example of a paid (commercial image on the left and a free version on the right)</w:t>
-      </w:r>
+          <w:sz w:val="24"/>
+        </w:rPr>
+        <w:t xml:space="preserve">Example of </w:t>
+      </w:r>
+      <w:r>
+        <w:rPr>
+          <w:rFonts w:ascii="Times New Roman" w:hAnsi="Times New Roman" w:cs="Times New Roman"/>
+          <w:i/>
+          <w:iCs/>
+          <w:sz w:val="24"/>
+        </w:rPr>
+        <w:t>my detection for files that are not images</w:t>
+      </w:r>
+    </w:p>
+    <w:p>
+      <w:pPr>
+        <w:jc w:val="center"/>
+        <w:rPr>
+          <w:rFonts w:ascii="Times New Roman" w:hAnsi="Times New Roman" w:cs="Times New Roman"/>
+          <w:i/>
+          <w:iCs/>
+          <w:sz w:val="24"/>
+        </w:rPr>
+      </w:pPr>
+    </w:p>
+    <w:p>
+      <w:pPr>
+        <w:jc w:val="center"/>
+        <w:rPr>
+          <w:rFonts w:ascii="Times New Roman" w:hAnsi="Times New Roman" w:cs="Times New Roman"/>
+          <w:i/>
+          <w:iCs/>
+          <w:sz w:val="24"/>
+        </w:rPr>
+      </w:pPr>
+    </w:p>
+    <w:p>
+      <w:pPr>
+        <w:jc w:val="center"/>
+        <w:rPr>
+          <w:rFonts w:ascii="Times New Roman" w:hAnsi="Times New Roman" w:cs="Times New Roman"/>
+          <w:i/>
+          <w:iCs/>
+          <w:sz w:val="24"/>
+        </w:rPr>
+      </w:pPr>
+      <w:r>
+        <w:rPr>
+          <w:rFonts w:ascii="Times New Roman" w:hAnsi="Times New Roman" w:cs="Times New Roman"/>
+          <w:i/>
+          <w:iCs/>
+          <w:noProof/>
+          <w:sz w:val="24"/>
+          <w:lang w:eastAsia="ja-JP"/>
+        </w:rPr>
+        <w:lastRenderedPageBreak/>
+        <w:drawing>
+          <wp:inline distT="0" distB="0" distL="0" distR="0" wp14:anchorId="073F81F6" wp14:editId="6F4A156D">
+            <wp:extent cx="5072380" cy="2959100"/>
+            <wp:effectExtent l="0" t="0" r="0" b="0"/>
+            <wp:docPr id="8" name="Picture 8"/>
+            <wp:cNvGraphicFramePr>
+              <a:graphicFrameLocks xmlns:a="http://schemas.openxmlformats.org/drawingml/2006/main" noChangeAspect="1"/>
+            </wp:cNvGraphicFramePr>
+            <a:graphic xmlns:a="http://schemas.openxmlformats.org/drawingml/2006/main">
+              <a:graphicData uri="http://schemas.openxmlformats.org/drawingml/2006/picture">
+                <pic:pic xmlns:pic="http://schemas.openxmlformats.org/drawingml/2006/picture">
+                  <pic:nvPicPr>
+                    <pic:cNvPr id="0" name="Picture 3"/>
+                    <pic:cNvPicPr>
+                      <a:picLocks noChangeAspect="1" noChangeArrowheads="1"/>
+                    </pic:cNvPicPr>
+                  </pic:nvPicPr>
+                  <pic:blipFill>
+                    <a:blip r:embed="rId17">
+                      <a:extLst>
+                        <a:ext uri="{28A0092B-C50C-407E-A947-70E740481C1C}">
+                          <a14:useLocalDpi xmlns:a14="http://schemas.microsoft.com/office/drawing/2010/main" val="0"/>
+                        </a:ext>
+                      </a:extLst>
+                    </a:blip>
+                    <a:srcRect/>
+                    <a:stretch>
+                      <a:fillRect/>
+                    </a:stretch>
+                  </pic:blipFill>
+                  <pic:spPr bwMode="auto">
+                    <a:xfrm>
+                      <a:off x="0" y="0"/>
+                      <a:ext cx="5072380" cy="2959100"/>
+                    </a:xfrm>
+                    <a:prstGeom prst="rect">
+                      <a:avLst/>
+                    </a:prstGeom>
+                    <a:noFill/>
+                    <a:ln>
+                      <a:noFill/>
+                    </a:ln>
+                  </pic:spPr>
+                </pic:pic>
+              </a:graphicData>
+            </a:graphic>
+          </wp:inline>
+        </w:drawing>
+      </w:r>
+    </w:p>
+    <w:p>
+      <w:pPr>
+        <w:jc w:val="center"/>
+        <w:rPr>
+          <w:rFonts w:ascii="Times New Roman" w:hAnsi="Times New Roman" w:cs="Times New Roman"/>
+          <w:i/>
+          <w:iCs/>
+          <w:sz w:val="24"/>
+        </w:rPr>
+      </w:pPr>
+      <w:r>
+        <w:rPr>
+          <w:rFonts w:ascii="Times New Roman" w:hAnsi="Times New Roman" w:cs="Times New Roman"/>
+          <w:i/>
+          <w:iCs/>
+          <w:sz w:val="24"/>
+        </w:rPr>
+        <w:t xml:space="preserve">Example of </w:t>
+      </w:r>
+      <w:r>
+        <w:rPr>
+          <w:rFonts w:ascii="Times New Roman" w:hAnsi="Times New Roman" w:cs="Times New Roman"/>
+          <w:i/>
+          <w:iCs/>
+          <w:sz w:val="24"/>
+        </w:rPr>
+        <w:t>differences between color schemes in images</w:t>
+      </w:r>
+    </w:p>
+    <w:p>
+      <w:pPr>
+        <w:jc w:val="center"/>
+        <w:rPr>
+          <w:rFonts w:ascii="Times New Roman" w:hAnsi="Times New Roman" w:cs="Times New Roman"/>
+          <w:i/>
+          <w:iCs/>
+          <w:sz w:val="24"/>
+        </w:rPr>
+      </w:pPr>
     </w:p>
     <w:p>
       <w:pPr>
@@ -2563,61 +2947,67 @@
         <w:rPr>
           <w:rFonts w:ascii="Times New Roman" w:hAnsi="Times New Roman" w:cs="Times New Roman"/>
           <w:color w:val="auto"/>
-          <w:sz w:val="28"/>
+          <w:sz w:val="36"/>
           <w:szCs w:val="28"/>
         </w:rPr>
       </w:pPr>
-      <w:bookmarkStart w:id="9" w:name="_Toc98291306"/>
+      <w:bookmarkStart w:id="10" w:name="_Toc102003228"/>
       <w:r>
         <w:rPr>
           <w:rFonts w:ascii="Times New Roman" w:hAnsi="Times New Roman" w:cs="Times New Roman"/>
           <w:color w:val="auto"/>
-          <w:sz w:val="28"/>
+          <w:sz w:val="36"/>
           <w:szCs w:val="28"/>
         </w:rPr>
-        <w:t>What data cleaning methods (if any) need to be applied?</w:t>
-      </w:r>
-      <w:bookmarkEnd w:id="9"/>
+        <w:t xml:space="preserve">Difficulties in data </w:t>
+      </w:r>
       <w:r>
         <w:rPr>
           <w:rFonts w:ascii="Times New Roman" w:hAnsi="Times New Roman" w:cs="Times New Roman"/>
           <w:color w:val="auto"/>
-          <w:sz w:val="28"/>
+          <w:sz w:val="36"/>
           <w:szCs w:val="28"/>
         </w:rPr>
-        <w:t xml:space="preserve"> </w:t>
-      </w:r>
-    </w:p>
-    <w:p>
-      <w:pPr>
-        <w:pStyle w:val="ListParagraph"/>
-        <w:numPr>
-          <w:ilvl w:val="0"/>
-          <w:numId w:val="3"/>
-        </w:numPr>
-        <w:rPr>
-          <w:rFonts w:ascii="Times New Roman" w:hAnsi="Times New Roman" w:cs="Times New Roman"/>
-        </w:rPr>
-      </w:pPr>
-      <w:r>
-        <w:rPr>
-          <w:rFonts w:ascii="Times New Roman" w:hAnsi="Times New Roman" w:cs="Times New Roman"/>
-        </w:rPr>
-        <w:t>This project will be focus on image recognition there will need to be a lot of data cleaning done.  Since I will be taking as many images as I can get, that will be useful in training my A.I, that would mean taking images from all kinds of different sources and having to standardize them. Possible techniques that I will be using include: Resizing</w:t>
-      </w:r>
-      <w:r>
-        <w:rPr>
-          <w:rFonts w:ascii="Times New Roman" w:hAnsi="Times New Roman" w:cs="Times New Roman"/>
-        </w:rPr>
-        <w:t xml:space="preserve"> – taking an image resizing it and cropping it into a square. Random Resized Crop - randomly takes part of the image and crops a square from it. </w:t>
-      </w:r>
-    </w:p>
-    <w:p>
-      <w:pPr>
-        <w:rPr>
-          <w:rFonts w:ascii="Times New Roman" w:hAnsi="Times New Roman" w:cs="Times New Roman"/>
-        </w:rPr>
-      </w:pPr>
+        <w:t>cleaning</w:t>
+      </w:r>
+      <w:bookmarkEnd w:id="10"/>
+    </w:p>
+    <w:p>
+      <w:pPr>
+        <w:ind w:left="360"/>
+        <w:rPr>
+          <w:rFonts w:ascii="Times New Roman" w:hAnsi="Times New Roman" w:cs="Times New Roman"/>
+          <w:b/>
+          <w:bCs/>
+          <w:sz w:val="28"/>
+        </w:rPr>
+      </w:pPr>
+      <w:r>
+        <w:rPr>
+          <w:rFonts w:ascii="Times New Roman" w:hAnsi="Times New Roman" w:cs="Times New Roman"/>
+          <w:sz w:val="28"/>
+        </w:rPr>
+        <w:t>Since I will be getting all of my data from free sources the image quality that I will have will not be the best possible. This might cause a less accurate A.I. so looking for sources which are both free and can provide me with the quality of data I need will be challenging</w:t>
+      </w:r>
+    </w:p>
+    <w:p>
+      <w:pPr>
+        <w:rPr>
+          <w:rFonts w:ascii="Times New Roman" w:hAnsi="Times New Roman" w:cs="Times New Roman"/>
+          <w:i/>
+          <w:iCs/>
+          <w:sz w:val="28"/>
+        </w:rPr>
+      </w:pPr>
+      <w:r>
+        <w:rPr>
+          <w:rFonts w:ascii="Times New Roman" w:hAnsi="Times New Roman" w:cs="Times New Roman"/>
+          <w:i/>
+          <w:iCs/>
+          <w:sz w:val="28"/>
+        </w:rPr>
+        <w:br w:type="page"/>
+      </w:r>
     </w:p>
     <w:p>
       <w:pPr>
@@ -2626,22 +3016,24 @@
         <w:rPr>
           <w:rFonts w:ascii="Times New Roman" w:hAnsi="Times New Roman" w:cs="Times New Roman"/>
           <w:color w:val="auto"/>
-          <w:sz w:val="40"/>
+          <w:sz w:val="44"/>
           <w:szCs w:val="40"/>
         </w:rPr>
       </w:pPr>
-      <w:bookmarkStart w:id="10" w:name="_Toc98291307"/>
+      <w:bookmarkStart w:id="11" w:name="_Toc102003229"/>
       <w:r>
         <w:rPr>
           <w:rFonts w:ascii="Times New Roman" w:hAnsi="Times New Roman" w:cs="Times New Roman"/>
           <w:color w:val="auto"/>
-          <w:sz w:val="40"/>
+          <w:sz w:val="44"/>
           <w:szCs w:val="40"/>
         </w:rPr>
+        <w:lastRenderedPageBreak/>
         <w:t>Analytical approach</w:t>
       </w:r>
-      <w:bookmarkEnd w:id="10"/>
-    </w:p>
+      <w:bookmarkEnd w:id="11"/>
+    </w:p>
+    <w:p/>
     <w:p>
       <w:pPr>
         <w:pStyle w:val="Heading1"/>
@@ -2652,70 +3044,158 @@
         <w:rPr>
           <w:rFonts w:ascii="Times New Roman" w:hAnsi="Times New Roman" w:cs="Times New Roman"/>
           <w:color w:val="auto"/>
-          <w:sz w:val="28"/>
+          <w:sz w:val="36"/>
           <w:szCs w:val="28"/>
         </w:rPr>
       </w:pPr>
-      <w:bookmarkStart w:id="11" w:name="_Toc98291308"/>
+      <w:bookmarkStart w:id="12" w:name="_Toc102003230"/>
       <w:r>
         <w:rPr>
           <w:rFonts w:ascii="Times New Roman" w:hAnsi="Times New Roman" w:cs="Times New Roman"/>
           <w:color w:val="auto"/>
-          <w:sz w:val="28"/>
+          <w:sz w:val="36"/>
           <w:szCs w:val="28"/>
         </w:rPr>
-        <w:t>Which model will be us</w:t>
-      </w:r>
-      <w:r>
-        <w:rPr>
-          <w:rFonts w:ascii="Times New Roman" w:hAnsi="Times New Roman" w:cs="Times New Roman"/>
-          <w:color w:val="auto"/>
-          <w:sz w:val="28"/>
-          <w:szCs w:val="28"/>
-        </w:rPr>
-        <w:t>ed</w:t>
-      </w:r>
-      <w:r>
-        <w:rPr>
-          <w:rFonts w:ascii="Times New Roman" w:hAnsi="Times New Roman" w:cs="Times New Roman"/>
-          <w:color w:val="auto"/>
-          <w:sz w:val="28"/>
-          <w:szCs w:val="28"/>
-        </w:rPr>
-        <w:t>?</w:t>
-      </w:r>
-      <w:bookmarkEnd w:id="11"/>
-    </w:p>
-    <w:p>
-      <w:pPr>
-        <w:pStyle w:val="ListParagraph"/>
-        <w:numPr>
-          <w:ilvl w:val="0"/>
-          <w:numId w:val="3"/>
-        </w:numPr>
-        <w:rPr>
-          <w:rFonts w:ascii="Times New Roman" w:hAnsi="Times New Roman" w:cs="Times New Roman"/>
-          <w:b/>
-          <w:bCs/>
-        </w:rPr>
-      </w:pPr>
-      <w:r>
-        <w:rPr>
-          <w:rFonts w:ascii="Times New Roman" w:hAnsi="Times New Roman" w:cs="Times New Roman"/>
+        <w:t>Type of model that will be used</w:t>
+      </w:r>
+      <w:bookmarkEnd w:id="12"/>
+    </w:p>
+    <w:p>
+      <w:pPr>
+        <w:rPr>
+          <w:sz w:val="24"/>
+        </w:rPr>
+      </w:pPr>
+    </w:p>
+    <w:p/>
+    <w:p>
+      <w:r>
+        <w:rPr>
+          <w:noProof/>
+          <w:lang w:eastAsia="ja-JP"/>
+        </w:rPr>
+        <w:drawing>
+          <wp:inline distT="0" distB="0" distL="0" distR="0" wp14:anchorId="2B791081" wp14:editId="42BF9141">
+            <wp:extent cx="5943600" cy="4249922"/>
+            <wp:effectExtent l="0" t="0" r="0" b="0"/>
+            <wp:docPr id="6" name="Picture 6" descr="10 Companies Using Machine Learning in Cool Ways"/>
+            <wp:cNvGraphicFramePr>
+              <a:graphicFrameLocks xmlns:a="http://schemas.openxmlformats.org/drawingml/2006/main" noChangeAspect="1"/>
+            </wp:cNvGraphicFramePr>
+            <a:graphic xmlns:a="http://schemas.openxmlformats.org/drawingml/2006/main">
+              <a:graphicData uri="http://schemas.openxmlformats.org/drawingml/2006/picture">
+                <pic:pic xmlns:pic="http://schemas.openxmlformats.org/drawingml/2006/picture">
+                  <pic:nvPicPr>
+                    <pic:cNvPr id="0" name="Picture 1" descr="10 Companies Using Machine Learning in Cool Ways"/>
+                    <pic:cNvPicPr>
+                      <a:picLocks noChangeAspect="1" noChangeArrowheads="1"/>
+                    </pic:cNvPicPr>
+                  </pic:nvPicPr>
+                  <pic:blipFill>
+                    <a:blip r:embed="rId18">
+                      <a:extLst>
+                        <a:ext uri="{28A0092B-C50C-407E-A947-70E740481C1C}">
+                          <a14:useLocalDpi xmlns:a14="http://schemas.microsoft.com/office/drawing/2010/main" val="0"/>
+                        </a:ext>
+                      </a:extLst>
+                    </a:blip>
+                    <a:srcRect/>
+                    <a:stretch>
+                      <a:fillRect/>
+                    </a:stretch>
+                  </pic:blipFill>
+                  <pic:spPr bwMode="auto">
+                    <a:xfrm>
+                      <a:off x="0" y="0"/>
+                      <a:ext cx="5943600" cy="4249922"/>
+                    </a:xfrm>
+                    <a:prstGeom prst="rect">
+                      <a:avLst/>
+                    </a:prstGeom>
+                    <a:noFill/>
+                    <a:ln>
+                      <a:noFill/>
+                    </a:ln>
+                  </pic:spPr>
+                </pic:pic>
+              </a:graphicData>
+            </a:graphic>
+          </wp:inline>
+        </w:drawing>
+      </w:r>
+    </w:p>
+    <w:p>
+      <w:pPr>
+        <w:ind w:left="360"/>
+        <w:rPr>
+          <w:rFonts w:ascii="Times New Roman" w:hAnsi="Times New Roman" w:cs="Times New Roman"/>
+          <w:sz w:val="28"/>
+        </w:rPr>
+      </w:pPr>
+      <w:r>
+        <w:rPr>
+          <w:rFonts w:ascii="Times New Roman" w:hAnsi="Times New Roman" w:cs="Times New Roman"/>
+          <w:sz w:val="28"/>
+        </w:rPr>
+        <w:t>All machine learning models are categorized as supervised, unsupervised or reinforcement learning. S</w:t>
+      </w:r>
+      <w:r>
+        <w:rPr>
+          <w:rFonts w:ascii="Times New Roman" w:hAnsi="Times New Roman" w:cs="Times New Roman"/>
+          <w:sz w:val="28"/>
+        </w:rPr>
+        <w:t>upervised</w:t>
+      </w:r>
+      <w:r>
+        <w:rPr>
+          <w:rFonts w:ascii="Times New Roman" w:hAnsi="Times New Roman" w:cs="Times New Roman"/>
+          <w:sz w:val="28"/>
+        </w:rPr>
+        <w:t xml:space="preserve"> and </w:t>
+      </w:r>
+      <w:r>
+        <w:rPr>
+          <w:rFonts w:ascii="Times New Roman" w:hAnsi="Times New Roman" w:cs="Times New Roman"/>
+          <w:sz w:val="28"/>
+        </w:rPr>
+        <w:t>unsupervised</w:t>
+      </w:r>
+      <w:r>
+        <w:rPr>
+          <w:rFonts w:ascii="Times New Roman" w:hAnsi="Times New Roman" w:cs="Times New Roman"/>
+          <w:sz w:val="28"/>
+        </w:rPr>
+        <w:t xml:space="preserve"> are further broken down into dimensionality reduction/clustering and classification/regression respectively.</w:t>
+      </w:r>
+    </w:p>
+    <w:p>
+      <w:pPr>
+        <w:ind w:left="360"/>
+        <w:rPr>
+          <w:rFonts w:ascii="Times New Roman" w:hAnsi="Times New Roman" w:cs="Times New Roman"/>
+          <w:sz w:val="28"/>
+        </w:rPr>
+      </w:pPr>
+      <w:r>
+        <w:rPr>
+          <w:rFonts w:ascii="Times New Roman" w:hAnsi="Times New Roman" w:cs="Times New Roman"/>
+          <w:sz w:val="28"/>
         </w:rPr>
         <w:t>I wi</w:t>
       </w:r>
       <w:r>
         <w:rPr>
           <w:rFonts w:ascii="Times New Roman" w:hAnsi="Times New Roman" w:cs="Times New Roman"/>
-        </w:rPr>
-        <w:t xml:space="preserve">ll be using classification </w:t>
-      </w:r>
-      <w:r>
-        <w:rPr>
-          <w:rFonts w:ascii="Times New Roman" w:hAnsi="Times New Roman" w:cs="Times New Roman"/>
-        </w:rPr>
-        <w:t>model because I will need to identify objects (elephants) in images.</w:t>
+          <w:sz w:val="28"/>
+        </w:rPr>
+        <w:t>ll be training my A.I. using the supervised model of classification as in this project I will be trying to predict to which class (landscape) the picture belongs to</w:t>
+      </w:r>
+      <w:r>
+        <w:rPr>
+          <w:rFonts w:ascii="Times New Roman" w:hAnsi="Times New Roman" w:cs="Times New Roman"/>
+          <w:sz w:val="28"/>
+        </w:rPr>
+        <w:t>.</w:t>
       </w:r>
     </w:p>
     <w:p>
@@ -2728,76 +3208,517 @@
         <w:rPr>
           <w:rFonts w:ascii="Times New Roman" w:hAnsi="Times New Roman" w:cs="Times New Roman"/>
           <w:color w:val="auto"/>
-          <w:sz w:val="28"/>
+          <w:sz w:val="36"/>
           <w:szCs w:val="28"/>
         </w:rPr>
       </w:pPr>
-      <w:bookmarkStart w:id="12" w:name="_Toc98291309"/>
+      <w:bookmarkStart w:id="13" w:name="_Toc102003231"/>
       <w:r>
         <w:rPr>
           <w:rFonts w:ascii="Times New Roman" w:hAnsi="Times New Roman" w:cs="Times New Roman"/>
           <w:color w:val="auto"/>
-          <w:sz w:val="28"/>
+          <w:sz w:val="36"/>
           <w:szCs w:val="28"/>
         </w:rPr>
-        <w:t>Which method will be applied to my model?</w:t>
-      </w:r>
-      <w:bookmarkEnd w:id="12"/>
-    </w:p>
-    <w:p>
-      <w:pPr>
-        <w:pStyle w:val="ListParagraph"/>
+        <w:lastRenderedPageBreak/>
+        <w:t>Methods that will be applied to the model</w:t>
+      </w:r>
+      <w:bookmarkEnd w:id="13"/>
+    </w:p>
+    <w:p>
+      <w:pPr>
+        <w:ind w:left="360"/>
+        <w:rPr>
+          <w:rFonts w:ascii="Times New Roman" w:hAnsi="Times New Roman" w:cs="Times New Roman"/>
+          <w:sz w:val="28"/>
+        </w:rPr>
+      </w:pPr>
+      <w:r>
+        <w:rPr>
+          <w:rFonts w:ascii="Times New Roman" w:hAnsi="Times New Roman" w:cs="Times New Roman"/>
+          <w:sz w:val="28"/>
+        </w:rPr>
+        <w:t>Since I will be using Classification, first we must look at the different types of classification</w:t>
+      </w:r>
+      <w:r>
+        <w:rPr>
+          <w:rFonts w:ascii="Times New Roman" w:hAnsi="Times New Roman" w:cs="Times New Roman"/>
+          <w:sz w:val="28"/>
+        </w:rPr>
+        <w:t xml:space="preserve">. </w:t>
+      </w:r>
+      <w:r>
+        <w:rPr>
+          <w:rFonts w:ascii="Times New Roman" w:eastAsia="Times New Roman" w:hAnsi="Times New Roman" w:cs="Times New Roman"/>
+          <w:sz w:val="28"/>
+          <w:szCs w:val="24"/>
+          <w:lang w:eastAsia="ja-JP"/>
+        </w:rPr>
+        <w:t>There are two types of Classifications:</w:t>
+      </w:r>
+    </w:p>
+    <w:p>
+      <w:pPr>
         <w:numPr>
           <w:ilvl w:val="0"/>
-          <w:numId w:val="3"/>
+          <w:numId w:val="6"/>
         </w:numPr>
-        <w:rPr>
-          <w:rFonts w:ascii="Times New Roman" w:hAnsi="Times New Roman" w:cs="Times New Roman"/>
-        </w:rPr>
-      </w:pPr>
-      <w:r>
-        <w:rPr>
-          <w:rFonts w:ascii="Times New Roman" w:hAnsi="Times New Roman" w:cs="Times New Roman"/>
-        </w:rPr>
-        <w:t xml:space="preserve">Duo to the nature of my project </w:t>
-      </w:r>
-      <w:r>
-        <w:rPr>
-          <w:rFonts w:ascii="Times New Roman" w:hAnsi="Times New Roman" w:cs="Times New Roman"/>
-        </w:rPr>
-        <w:t>I will make use of CNN (convolutional neural network) for my image recognition</w:t>
-      </w:r>
-      <w:r>
-        <w:rPr>
-          <w:rFonts w:ascii="Times New Roman" w:hAnsi="Times New Roman" w:cs="Times New Roman"/>
-        </w:rPr>
-        <w:t xml:space="preserve">, as from the research I have done on the topic this seems to be the method that yields the best results. Other methods are of course not </w:t>
-      </w:r>
-      <w:r>
-        <w:rPr>
-          <w:rFonts w:ascii="Times New Roman" w:hAnsi="Times New Roman" w:cs="Times New Roman"/>
-        </w:rPr>
-        <w:t>excluded,</w:t>
-      </w:r>
-      <w:r>
-        <w:rPr>
-          <w:rFonts w:ascii="Times New Roman" w:hAnsi="Times New Roman" w:cs="Times New Roman"/>
-        </w:rPr>
-        <w:t xml:space="preserve"> and some testing might be done to see the accuracy difference between different algorithms.</w:t>
-      </w:r>
-    </w:p>
-    <w:p>
-      <w:pPr>
-        <w:rPr>
-          <w:rFonts w:ascii="Times New Roman" w:hAnsi="Times New Roman" w:cs="Times New Roman"/>
-        </w:rPr>
-      </w:pPr>
-      <w:r>
-        <w:rPr>
-          <w:rFonts w:ascii="Times New Roman" w:hAnsi="Times New Roman" w:cs="Times New Roman"/>
-        </w:rPr>
-        <w:br w:type="page"/>
-      </w:r>
+        <w:shd w:val="clear" w:color="auto" w:fill="FFFFFF"/>
+        <w:spacing w:before="60" w:after="100" w:afterAutospacing="1" w:line="375" w:lineRule="atLeast"/>
+        <w:rPr>
+          <w:rFonts w:ascii="Times New Roman" w:eastAsia="Times New Roman" w:hAnsi="Times New Roman" w:cs="Times New Roman"/>
+          <w:sz w:val="28"/>
+          <w:szCs w:val="24"/>
+          <w:lang w:eastAsia="ja-JP"/>
+        </w:rPr>
+      </w:pPr>
+      <w:r>
+        <w:rPr>
+          <w:rFonts w:ascii="Times New Roman" w:eastAsia="Times New Roman" w:hAnsi="Times New Roman" w:cs="Times New Roman"/>
+          <w:b/>
+          <w:bCs/>
+          <w:sz w:val="28"/>
+          <w:szCs w:val="24"/>
+          <w:lang w:eastAsia="ja-JP"/>
+        </w:rPr>
+        <w:t>Binary Classifier:</w:t>
+      </w:r>
+      <w:r>
+        <w:rPr>
+          <w:rFonts w:ascii="Times New Roman" w:eastAsia="Times New Roman" w:hAnsi="Times New Roman" w:cs="Times New Roman"/>
+          <w:sz w:val="28"/>
+          <w:szCs w:val="24"/>
+          <w:lang w:eastAsia="ja-JP"/>
+        </w:rPr>
+        <w:t> If the classification problem has only two possible outcomes, then it is called as Binary Classifier.</w:t>
+      </w:r>
+      <w:r>
+        <w:rPr>
+          <w:rFonts w:ascii="Times New Roman" w:eastAsia="Times New Roman" w:hAnsi="Times New Roman" w:cs="Times New Roman"/>
+          <w:sz w:val="28"/>
+          <w:szCs w:val="24"/>
+          <w:lang w:eastAsia="ja-JP"/>
+        </w:rPr>
+        <w:br/>
+      </w:r>
+      <w:r>
+        <w:rPr>
+          <w:rFonts w:ascii="Times New Roman" w:eastAsia="Times New Roman" w:hAnsi="Times New Roman" w:cs="Times New Roman"/>
+          <w:b/>
+          <w:bCs/>
+          <w:sz w:val="28"/>
+          <w:szCs w:val="24"/>
+          <w:lang w:eastAsia="ja-JP"/>
+        </w:rPr>
+        <w:t>Examples:</w:t>
+      </w:r>
+      <w:r>
+        <w:rPr>
+          <w:rFonts w:ascii="Times New Roman" w:eastAsia="Times New Roman" w:hAnsi="Times New Roman" w:cs="Times New Roman"/>
+          <w:sz w:val="28"/>
+          <w:szCs w:val="24"/>
+          <w:lang w:eastAsia="ja-JP"/>
+        </w:rPr>
+        <w:t> YES or NO, MALE or FEMALE, SPAM or NOT SPAM, CAT or DOG, etc.</w:t>
+      </w:r>
+    </w:p>
+    <w:p>
+      <w:pPr>
+        <w:numPr>
+          <w:ilvl w:val="0"/>
+          <w:numId w:val="6"/>
+        </w:numPr>
+        <w:shd w:val="clear" w:color="auto" w:fill="FFFFFF"/>
+        <w:spacing w:before="60" w:after="100" w:afterAutospacing="1" w:line="375" w:lineRule="atLeast"/>
+        <w:rPr>
+          <w:rFonts w:ascii="Times New Roman" w:eastAsia="Times New Roman" w:hAnsi="Times New Roman" w:cs="Times New Roman"/>
+          <w:sz w:val="28"/>
+          <w:szCs w:val="24"/>
+          <w:lang w:eastAsia="ja-JP"/>
+        </w:rPr>
+      </w:pPr>
+      <w:r>
+        <w:rPr>
+          <w:rFonts w:ascii="Times New Roman" w:eastAsia="Times New Roman" w:hAnsi="Times New Roman" w:cs="Times New Roman"/>
+          <w:b/>
+          <w:bCs/>
+          <w:sz w:val="28"/>
+          <w:szCs w:val="24"/>
+          <w:lang w:eastAsia="ja-JP"/>
+        </w:rPr>
+        <w:t>Multi-class Classifier:</w:t>
+      </w:r>
+      <w:r>
+        <w:rPr>
+          <w:rFonts w:ascii="Times New Roman" w:eastAsia="Times New Roman" w:hAnsi="Times New Roman" w:cs="Times New Roman"/>
+          <w:sz w:val="28"/>
+          <w:szCs w:val="24"/>
+          <w:lang w:eastAsia="ja-JP"/>
+        </w:rPr>
+        <w:t> If a classification problem has more than two outcomes, then it is called as Multi-class Classifier.</w:t>
+      </w:r>
+      <w:r>
+        <w:rPr>
+          <w:rFonts w:ascii="Times New Roman" w:eastAsia="Times New Roman" w:hAnsi="Times New Roman" w:cs="Times New Roman"/>
+          <w:sz w:val="28"/>
+          <w:szCs w:val="24"/>
+          <w:lang w:eastAsia="ja-JP"/>
+        </w:rPr>
+        <w:br/>
+      </w:r>
+      <w:r>
+        <w:rPr>
+          <w:rFonts w:ascii="Times New Roman" w:eastAsia="Times New Roman" w:hAnsi="Times New Roman" w:cs="Times New Roman"/>
+          <w:b/>
+          <w:bCs/>
+          <w:sz w:val="28"/>
+          <w:szCs w:val="24"/>
+          <w:lang w:eastAsia="ja-JP"/>
+        </w:rPr>
+        <w:t>Example:</w:t>
+      </w:r>
+      <w:r>
+        <w:rPr>
+          <w:rFonts w:ascii="Times New Roman" w:eastAsia="Times New Roman" w:hAnsi="Times New Roman" w:cs="Times New Roman"/>
+          <w:sz w:val="28"/>
+          <w:szCs w:val="24"/>
+          <w:lang w:eastAsia="ja-JP"/>
+        </w:rPr>
+        <w:t> Classifications of types of crops, Classification of types of music.</w:t>
+      </w:r>
+    </w:p>
+    <w:p>
+      <w:pPr>
+        <w:shd w:val="clear" w:color="auto" w:fill="FFFFFF"/>
+        <w:spacing w:before="100" w:beforeAutospacing="1" w:after="100" w:afterAutospacing="1" w:line="240" w:lineRule="auto"/>
+        <w:ind w:firstLine="360"/>
+        <w:jc w:val="both"/>
+        <w:rPr>
+          <w:rFonts w:ascii="Times New Roman" w:eastAsia="Times New Roman" w:hAnsi="Times New Roman" w:cs="Times New Roman"/>
+          <w:sz w:val="28"/>
+          <w:szCs w:val="24"/>
+          <w:lang w:eastAsia="ja-JP"/>
+        </w:rPr>
+      </w:pPr>
+      <w:r>
+        <w:rPr>
+          <w:rFonts w:ascii="Times New Roman" w:eastAsia="Times New Roman" w:hAnsi="Times New Roman" w:cs="Times New Roman"/>
+          <w:sz w:val="28"/>
+          <w:szCs w:val="24"/>
+          <w:lang w:eastAsia="ja-JP"/>
+        </w:rPr>
+        <w:t xml:space="preserve">Classification Algorithms can be further divided into the </w:t>
+      </w:r>
+      <w:r>
+        <w:rPr>
+          <w:rFonts w:ascii="Times New Roman" w:eastAsia="Times New Roman" w:hAnsi="Times New Roman" w:cs="Times New Roman"/>
+          <w:sz w:val="28"/>
+          <w:szCs w:val="24"/>
+          <w:lang w:eastAsia="ja-JP"/>
+        </w:rPr>
+        <w:t>mainly</w:t>
+      </w:r>
+      <w:r>
+        <w:rPr>
+          <w:rFonts w:ascii="Times New Roman" w:eastAsia="Times New Roman" w:hAnsi="Times New Roman" w:cs="Times New Roman"/>
+          <w:sz w:val="28"/>
+          <w:szCs w:val="24"/>
+          <w:lang w:eastAsia="ja-JP"/>
+        </w:rPr>
+        <w:t xml:space="preserve"> two category:</w:t>
+      </w:r>
+    </w:p>
+    <w:p>
+      <w:pPr>
+        <w:numPr>
+          <w:ilvl w:val="0"/>
+          <w:numId w:val="7"/>
+        </w:numPr>
+        <w:shd w:val="clear" w:color="auto" w:fill="FFFFFF"/>
+        <w:spacing w:before="60" w:after="100" w:afterAutospacing="1" w:line="375" w:lineRule="atLeast"/>
+        <w:jc w:val="both"/>
+        <w:rPr>
+          <w:rFonts w:ascii="Times New Roman" w:eastAsia="Times New Roman" w:hAnsi="Times New Roman" w:cs="Times New Roman"/>
+          <w:sz w:val="28"/>
+          <w:szCs w:val="24"/>
+          <w:lang w:eastAsia="ja-JP"/>
+        </w:rPr>
+      </w:pPr>
+      <w:r>
+        <w:rPr>
+          <w:rFonts w:ascii="Times New Roman" w:eastAsia="Times New Roman" w:hAnsi="Times New Roman" w:cs="Times New Roman"/>
+          <w:b/>
+          <w:bCs/>
+          <w:sz w:val="28"/>
+          <w:szCs w:val="24"/>
+          <w:lang w:eastAsia="ja-JP"/>
+        </w:rPr>
+        <w:t>Linear Models</w:t>
+      </w:r>
+    </w:p>
+    <w:p>
+      <w:pPr>
+        <w:numPr>
+          <w:ilvl w:val="1"/>
+          <w:numId w:val="7"/>
+        </w:numPr>
+        <w:shd w:val="clear" w:color="auto" w:fill="FFFFFF"/>
+        <w:spacing w:before="60" w:after="100" w:afterAutospacing="1" w:line="375" w:lineRule="atLeast"/>
+        <w:jc w:val="both"/>
+        <w:rPr>
+          <w:rFonts w:ascii="Times New Roman" w:eastAsia="Times New Roman" w:hAnsi="Times New Roman" w:cs="Times New Roman"/>
+          <w:sz w:val="28"/>
+          <w:szCs w:val="24"/>
+          <w:lang w:eastAsia="ja-JP"/>
+        </w:rPr>
+      </w:pPr>
+      <w:r>
+        <w:rPr>
+          <w:rFonts w:ascii="Times New Roman" w:eastAsia="Times New Roman" w:hAnsi="Times New Roman" w:cs="Times New Roman"/>
+          <w:sz w:val="28"/>
+          <w:szCs w:val="24"/>
+          <w:lang w:eastAsia="ja-JP"/>
+        </w:rPr>
+        <w:t>Logistic Regression</w:t>
+      </w:r>
+    </w:p>
+    <w:p>
+      <w:pPr>
+        <w:numPr>
+          <w:ilvl w:val="1"/>
+          <w:numId w:val="7"/>
+        </w:numPr>
+        <w:shd w:val="clear" w:color="auto" w:fill="FFFFFF"/>
+        <w:spacing w:before="60" w:after="100" w:afterAutospacing="1" w:line="375" w:lineRule="atLeast"/>
+        <w:jc w:val="both"/>
+        <w:rPr>
+          <w:rFonts w:ascii="Times New Roman" w:eastAsia="Times New Roman" w:hAnsi="Times New Roman" w:cs="Times New Roman"/>
+          <w:sz w:val="28"/>
+          <w:szCs w:val="24"/>
+          <w:lang w:eastAsia="ja-JP"/>
+        </w:rPr>
+      </w:pPr>
+      <w:r>
+        <w:rPr>
+          <w:rFonts w:ascii="Times New Roman" w:eastAsia="Times New Roman" w:hAnsi="Times New Roman" w:cs="Times New Roman"/>
+          <w:sz w:val="28"/>
+          <w:szCs w:val="24"/>
+          <w:lang w:eastAsia="ja-JP"/>
+        </w:rPr>
+        <w:t>Support Vector Machines</w:t>
+      </w:r>
+    </w:p>
+    <w:p>
+      <w:pPr>
+        <w:numPr>
+          <w:ilvl w:val="0"/>
+          <w:numId w:val="7"/>
+        </w:numPr>
+        <w:shd w:val="clear" w:color="auto" w:fill="FFFFFF"/>
+        <w:spacing w:before="60" w:after="100" w:afterAutospacing="1" w:line="375" w:lineRule="atLeast"/>
+        <w:jc w:val="both"/>
+        <w:rPr>
+          <w:rFonts w:ascii="Times New Roman" w:eastAsia="Times New Roman" w:hAnsi="Times New Roman" w:cs="Times New Roman"/>
+          <w:sz w:val="28"/>
+          <w:szCs w:val="24"/>
+          <w:lang w:eastAsia="ja-JP"/>
+        </w:rPr>
+      </w:pPr>
+      <w:r>
+        <w:rPr>
+          <w:rFonts w:ascii="Times New Roman" w:eastAsia="Times New Roman" w:hAnsi="Times New Roman" w:cs="Times New Roman"/>
+          <w:b/>
+          <w:bCs/>
+          <w:sz w:val="28"/>
+          <w:szCs w:val="24"/>
+          <w:lang w:eastAsia="ja-JP"/>
+        </w:rPr>
+        <w:t>Non-linear Models</w:t>
+      </w:r>
+    </w:p>
+    <w:p>
+      <w:pPr>
+        <w:numPr>
+          <w:ilvl w:val="1"/>
+          <w:numId w:val="7"/>
+        </w:numPr>
+        <w:shd w:val="clear" w:color="auto" w:fill="FFFFFF"/>
+        <w:spacing w:before="60" w:after="100" w:afterAutospacing="1" w:line="375" w:lineRule="atLeast"/>
+        <w:jc w:val="both"/>
+        <w:rPr>
+          <w:rFonts w:ascii="Times New Roman" w:eastAsia="Times New Roman" w:hAnsi="Times New Roman" w:cs="Times New Roman"/>
+          <w:sz w:val="28"/>
+          <w:szCs w:val="24"/>
+          <w:lang w:eastAsia="ja-JP"/>
+        </w:rPr>
+      </w:pPr>
+      <w:r>
+        <w:rPr>
+          <w:rFonts w:ascii="Times New Roman" w:eastAsia="Times New Roman" w:hAnsi="Times New Roman" w:cs="Times New Roman"/>
+          <w:sz w:val="28"/>
+          <w:szCs w:val="24"/>
+          <w:lang w:eastAsia="ja-JP"/>
+        </w:rPr>
+        <w:t xml:space="preserve">K-Nearest </w:t>
+      </w:r>
+      <w:r>
+        <w:rPr>
+          <w:rFonts w:ascii="Times New Roman" w:eastAsia="Times New Roman" w:hAnsi="Times New Roman" w:cs="Times New Roman"/>
+          <w:sz w:val="28"/>
+          <w:szCs w:val="24"/>
+          <w:lang w:eastAsia="ja-JP"/>
+        </w:rPr>
+        <w:t>Neighbors</w:t>
+      </w:r>
+    </w:p>
+    <w:p>
+      <w:pPr>
+        <w:numPr>
+          <w:ilvl w:val="1"/>
+          <w:numId w:val="7"/>
+        </w:numPr>
+        <w:shd w:val="clear" w:color="auto" w:fill="FFFFFF"/>
+        <w:spacing w:before="60" w:after="100" w:afterAutospacing="1" w:line="375" w:lineRule="atLeast"/>
+        <w:jc w:val="both"/>
+        <w:rPr>
+          <w:rFonts w:ascii="Times New Roman" w:eastAsia="Times New Roman" w:hAnsi="Times New Roman" w:cs="Times New Roman"/>
+          <w:sz w:val="28"/>
+          <w:szCs w:val="24"/>
+          <w:lang w:eastAsia="ja-JP"/>
+        </w:rPr>
+      </w:pPr>
+      <w:r>
+        <w:rPr>
+          <w:rFonts w:ascii="Times New Roman" w:eastAsia="Times New Roman" w:hAnsi="Times New Roman" w:cs="Times New Roman"/>
+          <w:sz w:val="28"/>
+          <w:szCs w:val="24"/>
+          <w:lang w:eastAsia="ja-JP"/>
+        </w:rPr>
+        <w:t>Kernel SVM</w:t>
+      </w:r>
+    </w:p>
+    <w:p>
+      <w:pPr>
+        <w:numPr>
+          <w:ilvl w:val="1"/>
+          <w:numId w:val="7"/>
+        </w:numPr>
+        <w:shd w:val="clear" w:color="auto" w:fill="FFFFFF"/>
+        <w:spacing w:before="60" w:after="100" w:afterAutospacing="1" w:line="375" w:lineRule="atLeast"/>
+        <w:jc w:val="both"/>
+        <w:rPr>
+          <w:rFonts w:ascii="Times New Roman" w:eastAsia="Times New Roman" w:hAnsi="Times New Roman" w:cs="Times New Roman"/>
+          <w:sz w:val="28"/>
+          <w:szCs w:val="24"/>
+          <w:lang w:eastAsia="ja-JP"/>
+        </w:rPr>
+      </w:pPr>
+      <w:r>
+        <w:rPr>
+          <w:rFonts w:ascii="Times New Roman" w:eastAsia="Times New Roman" w:hAnsi="Times New Roman" w:cs="Times New Roman"/>
+          <w:sz w:val="28"/>
+          <w:szCs w:val="24"/>
+          <w:lang w:eastAsia="ja-JP"/>
+        </w:rPr>
+        <w:t>Naïve Bayes</w:t>
+      </w:r>
+    </w:p>
+    <w:p>
+      <w:pPr>
+        <w:numPr>
+          <w:ilvl w:val="1"/>
+          <w:numId w:val="7"/>
+        </w:numPr>
+        <w:shd w:val="clear" w:color="auto" w:fill="FFFFFF"/>
+        <w:spacing w:before="60" w:after="100" w:afterAutospacing="1" w:line="375" w:lineRule="atLeast"/>
+        <w:jc w:val="both"/>
+        <w:rPr>
+          <w:rFonts w:ascii="Times New Roman" w:eastAsia="Times New Roman" w:hAnsi="Times New Roman" w:cs="Times New Roman"/>
+          <w:sz w:val="28"/>
+          <w:szCs w:val="24"/>
+          <w:lang w:eastAsia="ja-JP"/>
+        </w:rPr>
+      </w:pPr>
+      <w:r>
+        <w:rPr>
+          <w:rFonts w:ascii="Times New Roman" w:eastAsia="Times New Roman" w:hAnsi="Times New Roman" w:cs="Times New Roman"/>
+          <w:sz w:val="28"/>
+          <w:szCs w:val="24"/>
+          <w:lang w:eastAsia="ja-JP"/>
+        </w:rPr>
+        <w:t>Decision Tree Classification</w:t>
+      </w:r>
+    </w:p>
+    <w:p>
+      <w:pPr>
+        <w:numPr>
+          <w:ilvl w:val="1"/>
+          <w:numId w:val="7"/>
+        </w:numPr>
+        <w:shd w:val="clear" w:color="auto" w:fill="FFFFFF"/>
+        <w:spacing w:before="60" w:after="100" w:afterAutospacing="1" w:line="375" w:lineRule="atLeast"/>
+        <w:jc w:val="both"/>
+        <w:rPr>
+          <w:rFonts w:ascii="Times New Roman" w:eastAsia="Times New Roman" w:hAnsi="Times New Roman" w:cs="Times New Roman"/>
+          <w:sz w:val="28"/>
+          <w:szCs w:val="24"/>
+          <w:lang w:eastAsia="ja-JP"/>
+        </w:rPr>
+      </w:pPr>
+      <w:r>
+        <w:rPr>
+          <w:rFonts w:ascii="Times New Roman" w:eastAsia="Times New Roman" w:hAnsi="Times New Roman" w:cs="Times New Roman"/>
+          <w:sz w:val="28"/>
+          <w:szCs w:val="24"/>
+          <w:lang w:eastAsia="ja-JP"/>
+        </w:rPr>
+        <w:t>Random Forest Classification</w:t>
+      </w:r>
+    </w:p>
+    <w:p>
+      <w:pPr>
+        <w:shd w:val="clear" w:color="auto" w:fill="FFFFFF"/>
+        <w:spacing w:before="60" w:after="100" w:afterAutospacing="1" w:line="375" w:lineRule="atLeast"/>
+        <w:ind w:left="300"/>
+        <w:jc w:val="both"/>
+        <w:rPr>
+          <w:rFonts w:ascii="Times New Roman" w:eastAsia="Times New Roman" w:hAnsi="Times New Roman" w:cs="Times New Roman"/>
+          <w:sz w:val="28"/>
+          <w:szCs w:val="24"/>
+          <w:lang w:eastAsia="ja-JP"/>
+        </w:rPr>
+      </w:pPr>
+      <w:r>
+        <w:rPr>
+          <w:rFonts w:ascii="Times New Roman" w:eastAsia="Times New Roman" w:hAnsi="Times New Roman" w:cs="Times New Roman"/>
+          <w:sz w:val="28"/>
+          <w:szCs w:val="24"/>
+          <w:lang w:eastAsia="ja-JP"/>
+        </w:rPr>
+        <w:t>In my challenge I will be using the Kernel SVM and I will compare it to the CNN model to see which of the 2 has a better accuracy and would be the best fit for my project.</w:t>
+      </w:r>
+    </w:p>
+    <w:p>
+      <w:pPr>
+        <w:shd w:val="clear" w:color="auto" w:fill="FFFFFF"/>
+        <w:spacing w:before="60" w:after="100" w:afterAutospacing="1" w:line="375" w:lineRule="atLeast"/>
+        <w:ind w:left="360"/>
+        <w:rPr>
+          <w:rFonts w:ascii="Times New Roman" w:eastAsia="Times New Roman" w:hAnsi="Times New Roman" w:cs="Times New Roman"/>
+          <w:sz w:val="28"/>
+          <w:szCs w:val="24"/>
+          <w:lang w:eastAsia="ja-JP"/>
+        </w:rPr>
+      </w:pPr>
+    </w:p>
+    <w:p>
+      <w:pPr>
+        <w:ind w:left="360"/>
+        <w:rPr>
+          <w:rFonts w:ascii="Times New Roman" w:hAnsi="Times New Roman" w:cs="Times New Roman"/>
+          <w:sz w:val="28"/>
+        </w:rPr>
+      </w:pPr>
     </w:p>
     <w:p>
       <w:pPr>
@@ -2808,189 +3729,160 @@
           <w:color w:val="auto"/>
         </w:rPr>
       </w:pPr>
-      <w:bookmarkStart w:id="13" w:name="_Toc98291310"/>
+      <w:bookmarkStart w:id="14" w:name="_Toc102003232"/>
       <w:r>
         <w:rPr>
           <w:rFonts w:ascii="Times New Roman" w:hAnsi="Times New Roman" w:cs="Times New Roman"/>
           <w:color w:val="auto"/>
         </w:rPr>
+        <w:t>References</w:t>
+      </w:r>
+      <w:bookmarkEnd w:id="14"/>
+    </w:p>
+    <w:p>
+      <w:pPr>
+        <w:pStyle w:val="ListParagraph"/>
+      </w:pPr>
+    </w:p>
+    <w:p>
+      <w:pPr>
+        <w:pStyle w:val="NormalWeb"/>
+        <w:spacing w:before="0" w:beforeAutospacing="0" w:after="0" w:afterAutospacing="0" w:line="480" w:lineRule="auto"/>
+        <w:ind w:left="720" w:hanging="720"/>
+        <w:rPr>
+          <w:i/>
+        </w:rPr>
+      </w:pPr>
+      <w:r>
+        <w:rPr>
+          <w:i/>
+        </w:rPr>
         <w:lastRenderedPageBreak/>
-        <w:t>References</w:t>
-      </w:r>
-      <w:bookmarkEnd w:id="13"/>
-    </w:p>
-    <w:p>
-      <w:pPr>
-        <w:spacing w:before="100" w:beforeAutospacing="1" w:after="100" w:afterAutospacing="1" w:line="240" w:lineRule="auto"/>
-        <w:ind w:left="567" w:hanging="567"/>
-        <w:rPr>
-          <w:rFonts w:ascii="Times New Roman" w:eastAsia="Times New Roman" w:hAnsi="Times New Roman" w:cs="Times New Roman"/>
-          <w:sz w:val="24"/>
-          <w:szCs w:val="24"/>
-        </w:rPr>
-      </w:pPr>
-      <w:proofErr w:type="spellStart"/>
-      <w:r>
-        <w:rPr>
-          <w:rFonts w:ascii="Times New Roman" w:eastAsia="Times New Roman" w:hAnsi="Times New Roman" w:cs="Times New Roman"/>
-          <w:sz w:val="24"/>
-          <w:szCs w:val="24"/>
-        </w:rPr>
-        <w:t>Duporge</w:t>
-      </w:r>
-      <w:proofErr w:type="spellEnd"/>
-      <w:r>
-        <w:rPr>
-          <w:rFonts w:ascii="Times New Roman" w:eastAsia="Times New Roman" w:hAnsi="Times New Roman" w:cs="Times New Roman"/>
-          <w:sz w:val="24"/>
-          <w:szCs w:val="24"/>
-        </w:rPr>
-        <w:t xml:space="preserve">, I., &amp; </w:t>
-      </w:r>
-      <w:proofErr w:type="spellStart"/>
-      <w:r>
-        <w:rPr>
-          <w:rFonts w:ascii="Times New Roman" w:eastAsia="Times New Roman" w:hAnsi="Times New Roman" w:cs="Times New Roman"/>
-          <w:sz w:val="24"/>
-          <w:szCs w:val="24"/>
-        </w:rPr>
-        <w:t>Isupova</w:t>
-      </w:r>
-      <w:proofErr w:type="spellEnd"/>
-      <w:r>
-        <w:rPr>
-          <w:rFonts w:ascii="Times New Roman" w:eastAsia="Times New Roman" w:hAnsi="Times New Roman" w:cs="Times New Roman"/>
-          <w:sz w:val="24"/>
-          <w:szCs w:val="24"/>
-        </w:rPr>
-        <w:t xml:space="preserve">, O. (2021, December 1). </w:t>
-      </w:r>
-      <w:r>
-        <w:rPr>
-          <w:rFonts w:ascii="Times New Roman" w:eastAsia="Times New Roman" w:hAnsi="Times New Roman" w:cs="Times New Roman"/>
+        <w:t xml:space="preserve">Dutile, M. (2014, March 20). </w:t>
+      </w:r>
+      <w:r>
+        <w:rPr>
           <w:i/>
           <w:iCs/>
-          <w:sz w:val="24"/>
-          <w:szCs w:val="24"/>
-        </w:rPr>
-        <w:t>Deep learning detects elephants in Maxar satellite imagery on par...</w:t>
-      </w:r>
-      <w:r>
-        <w:rPr>
-          <w:rFonts w:ascii="Times New Roman" w:eastAsia="Times New Roman" w:hAnsi="Times New Roman" w:cs="Times New Roman"/>
-          <w:sz w:val="24"/>
-          <w:szCs w:val="24"/>
-        </w:rPr>
-        <w:t xml:space="preserve"> Maxar Blog. Retrieved March 16, 2022, from https://blog.maxar.com/earth-intelligence/2021/deep-learning-detects-elephants-in-maxar-satellite-imagery-on-par-with-human-accuracy </w:t>
-      </w:r>
-    </w:p>
-    <w:p>
-      <w:pPr>
-        <w:spacing w:before="100" w:beforeAutospacing="1" w:after="100" w:afterAutospacing="1" w:line="240" w:lineRule="auto"/>
-        <w:ind w:left="567" w:hanging="567"/>
-        <w:rPr>
-          <w:rFonts w:ascii="Times New Roman" w:eastAsia="Times New Roman" w:hAnsi="Times New Roman" w:cs="Times New Roman"/>
-          <w:sz w:val="24"/>
-          <w:szCs w:val="24"/>
-        </w:rPr>
-      </w:pPr>
-      <w:proofErr w:type="spellStart"/>
-      <w:r>
-        <w:rPr>
-          <w:rFonts w:ascii="Times New Roman" w:eastAsia="Times New Roman" w:hAnsi="Times New Roman" w:cs="Times New Roman"/>
-          <w:sz w:val="24"/>
-          <w:szCs w:val="24"/>
-        </w:rPr>
-        <w:t>Duporge</w:t>
-      </w:r>
-      <w:proofErr w:type="spellEnd"/>
-      <w:r>
-        <w:rPr>
-          <w:rFonts w:ascii="Times New Roman" w:eastAsia="Times New Roman" w:hAnsi="Times New Roman" w:cs="Times New Roman"/>
-          <w:sz w:val="24"/>
-          <w:szCs w:val="24"/>
-        </w:rPr>
-        <w:t xml:space="preserve">, I., </w:t>
-      </w:r>
-      <w:proofErr w:type="spellStart"/>
-      <w:r>
-        <w:rPr>
-          <w:rFonts w:ascii="Times New Roman" w:eastAsia="Times New Roman" w:hAnsi="Times New Roman" w:cs="Times New Roman"/>
-          <w:sz w:val="24"/>
-          <w:szCs w:val="24"/>
-        </w:rPr>
-        <w:t>Isupova</w:t>
-      </w:r>
-      <w:proofErr w:type="spellEnd"/>
-      <w:r>
-        <w:rPr>
-          <w:rFonts w:ascii="Times New Roman" w:eastAsia="Times New Roman" w:hAnsi="Times New Roman" w:cs="Times New Roman"/>
-          <w:sz w:val="24"/>
-          <w:szCs w:val="24"/>
-        </w:rPr>
-        <w:t xml:space="preserve">, O., &amp; Steven Reece. (2019, December 3). </w:t>
-      </w:r>
-      <w:r>
-        <w:rPr>
-          <w:rFonts w:ascii="Times New Roman" w:eastAsia="Times New Roman" w:hAnsi="Times New Roman" w:cs="Times New Roman"/>
+        </w:rPr>
+        <w:t>8 Reasons You Should Organize Your Photo Collection</w:t>
+      </w:r>
+      <w:r>
+        <w:rPr>
+          <w:i/>
+        </w:rPr>
+        <w:t>. Digital Photography School. Retrieved April 28, 2022, from https://digital-photography-school.com/8-reasons-organize-your-photo-collection/</w:t>
+      </w:r>
+    </w:p>
+    <w:p>
+      <w:pPr>
+        <w:pStyle w:val="NormalWeb"/>
+        <w:spacing w:before="0" w:beforeAutospacing="0" w:after="0" w:afterAutospacing="0" w:line="480" w:lineRule="auto"/>
+        <w:ind w:left="720" w:hanging="720"/>
+        <w:rPr>
+          <w:i/>
+        </w:rPr>
+      </w:pPr>
+      <w:r>
+        <w:rPr>
+          <w:i/>
+        </w:rPr>
+        <w:t xml:space="preserve">Guntur, C. (2021, January 24). </w:t>
+      </w:r>
+      <w:r>
+        <w:rPr>
           <w:i/>
           <w:iCs/>
-          <w:sz w:val="24"/>
-          <w:szCs w:val="24"/>
-        </w:rPr>
-        <w:t>A new wildlife surveying technique: Using satellite imagery and...</w:t>
-      </w:r>
-      <w:r>
-        <w:rPr>
-          <w:rFonts w:ascii="Times New Roman" w:eastAsia="Times New Roman" w:hAnsi="Times New Roman" w:cs="Times New Roman"/>
-          <w:sz w:val="24"/>
-          <w:szCs w:val="24"/>
-        </w:rPr>
-        <w:t xml:space="preserve"> Maxar Blog. Retrieved March 16, 2022, from https://blog.maxar.com/earth-intelligence/2019/a-new-wildlife-surveying-technique-using-satellite-imagery-and-machine-learning-to-detect-and-monitor-elephants?utm_source=blog&amp;utm_medium=organic&amp;utm_campaign=elephant-detection </w:t>
-      </w:r>
-    </w:p>
-    <w:p>
-      <w:pPr>
-        <w:spacing w:before="100" w:beforeAutospacing="1" w:after="100" w:afterAutospacing="1" w:line="240" w:lineRule="auto"/>
-        <w:ind w:left="567" w:hanging="567"/>
-        <w:rPr>
-          <w:rFonts w:ascii="Times New Roman" w:eastAsia="Times New Roman" w:hAnsi="Times New Roman" w:cs="Times New Roman"/>
-          <w:sz w:val="24"/>
-          <w:szCs w:val="24"/>
-        </w:rPr>
-      </w:pPr>
-      <w:r>
-        <w:rPr>
-          <w:rFonts w:ascii="Times New Roman" w:eastAsia="Times New Roman" w:hAnsi="Times New Roman" w:cs="Times New Roman"/>
-          <w:sz w:val="24"/>
-          <w:szCs w:val="24"/>
-        </w:rPr>
-        <w:t xml:space="preserve">Coco, A. (2021, March 15). </w:t>
-      </w:r>
-      <w:r>
-        <w:rPr>
-          <w:rFonts w:ascii="Times New Roman" w:eastAsia="Times New Roman" w:hAnsi="Times New Roman" w:cs="Times New Roman"/>
+        </w:rPr>
+        <w:t>4 Great Ways to Sort Your Photos (It's not as hard as you think!)</w:t>
+      </w:r>
+      <w:r>
+        <w:rPr>
+          <w:i/>
+        </w:rPr>
+        <w:t>. Organizing Photos. Retrieved April 28, 2022, from https://www.organizingphotos.net/4-great-ways-to-sort-your-photos/</w:t>
+      </w:r>
+    </w:p>
+    <w:p>
+      <w:pPr>
+        <w:pStyle w:val="NormalWeb"/>
+        <w:spacing w:before="0" w:beforeAutospacing="0" w:after="0" w:afterAutospacing="0" w:line="480" w:lineRule="auto"/>
+        <w:ind w:left="720" w:hanging="720"/>
+        <w:rPr>
+          <w:i/>
+        </w:rPr>
+      </w:pPr>
+      <w:r>
+        <w:rPr>
+          <w:i/>
+        </w:rPr>
+        <w:t xml:space="preserve">Oosterhoff, D. (2016, January 20). </w:t>
+      </w:r>
+      <w:r>
+        <w:rPr>
           <w:i/>
           <w:iCs/>
-          <w:sz w:val="24"/>
-          <w:szCs w:val="24"/>
-        </w:rPr>
-        <w:t>Data cleaning for Image Classification</w:t>
-      </w:r>
-      <w:r>
-        <w:rPr>
-          <w:rFonts w:ascii="Times New Roman" w:eastAsia="Times New Roman" w:hAnsi="Times New Roman" w:cs="Times New Roman"/>
-          <w:sz w:val="24"/>
-          <w:szCs w:val="24"/>
-        </w:rPr>
-        <w:t xml:space="preserve">. Medium. Retrieved March 16, 2022, from https://aidancoco.medium.com/data-cleaning-for-image-classification-de9439ac1075 </w:t>
-      </w:r>
-    </w:p>
-    <w:p/>
-    <w:p>
-      <w:pPr>
-        <w:pStyle w:val="ListParagraph"/>
-      </w:pPr>
+        </w:rPr>
+        <w:t>The ABCs of Photo Sorting: How to Turn a Mess of Pictures into an Organized Collection</w:t>
+      </w:r>
+      <w:r>
+        <w:rPr>
+          <w:i/>
+        </w:rPr>
+        <w:t>. Photo &amp; Video Envato Tuts+. Retrieved April 28, 2022, from https://photography.tutsplus.com/tutorials/the-abcs-of-photo-sorting-how-to-turn-a-mess-of-pictures-into-an-organized-collection--cms-25622</w:t>
+      </w:r>
+    </w:p>
+    <w:p>
+      <w:pPr>
+        <w:pStyle w:val="NormalWeb"/>
+        <w:spacing w:before="0" w:beforeAutospacing="0" w:after="0" w:afterAutospacing="0" w:line="480" w:lineRule="auto"/>
+        <w:ind w:left="720" w:hanging="720"/>
+        <w:rPr>
+          <w:i/>
+        </w:rPr>
+      </w:pPr>
+      <w:r>
+        <w:rPr>
+          <w:i/>
+        </w:rPr>
+        <w:t xml:space="preserve">Patel, V. (2022, January 5). </w:t>
+      </w:r>
+      <w:r>
+        <w:rPr>
+          <w:i/>
+          <w:iCs/>
+        </w:rPr>
+        <w:t>How many photos do you take at a Nature Photography Location?</w:t>
+      </w:r>
+      <w:r>
+        <w:rPr>
+          <w:i/>
+        </w:rPr>
+        <w:t xml:space="preserve"> Visual Wilderness. Retrieved April 28, 2022, from https://visualwilderness.com/fieldwork/how-many-photos-do-i-take-at-a-nature-photography-location</w:t>
+      </w:r>
+    </w:p>
+    <w:p>
+      <w:pPr>
+        <w:pStyle w:val="NormalWeb"/>
+        <w:spacing w:before="0" w:beforeAutospacing="0" w:after="0" w:afterAutospacing="0" w:line="480" w:lineRule="auto"/>
+        <w:ind w:left="720" w:hanging="720"/>
+        <w:rPr>
+          <w:i/>
+        </w:rPr>
+      </w:pPr>
+      <w:r>
+        <w:rPr>
+          <w:i/>
+          <w:iCs/>
+        </w:rPr>
+        <w:t>Photo Organizers - NAPO Main</w:t>
+      </w:r>
+      <w:r>
+        <w:rPr>
+          <w:i/>
+        </w:rPr>
+        <w:t>. (n.d.). Higher Logic, LLC. Retrieved April 28, 2022, from https://point.napo.net/napo-network/specialinterestgroups/photo-organizers#:%7E:text=The%20Photo%20Organizers%20SIG%20is,and%20solutions%20for%20their%20memories.</w:t>
+      </w:r>
     </w:p>
     <w:p>
       <w:pPr>
@@ -3011,7 +3903,7 @@
     </w:p>
     <w:p/>
     <w:sectPr>
-      <w:footerReference w:type="default" r:id="rId16"/>
+      <w:footerReference w:type="default" r:id="rId19"/>
       <w:pgSz w:w="12240" w:h="15840"/>
       <w:pgMar w:top="1440" w:right="1440" w:bottom="1440" w:left="1440" w:header="720" w:footer="720" w:gutter="0"/>
       <w:cols w:space="720"/>
@@ -3022,7 +3914,7 @@
 </file>
 
 <file path=word/endnotes.xml><?xml version="1.0" encoding="utf-8"?>
-<w:endnotes xmlns:wpc="http://schemas.microsoft.com/office/word/2010/wordprocessingCanvas" xmlns:cx="http://schemas.microsoft.com/office/drawing/2014/chartex" xmlns:cx1="http://schemas.microsoft.com/office/drawing/2015/9/8/chartex" xmlns:cx2="http://schemas.microsoft.com/office/drawing/2015/10/21/chartex" xmlns:cx3="http://schemas.microsoft.com/office/drawing/2016/5/9/chartex" xmlns:cx4="http://schemas.microsoft.com/office/drawing/2016/5/10/chartex" xmlns:cx5="http://schemas.microsoft.com/office/drawing/2016/5/11/chartex" xmlns:cx6="http://schemas.microsoft.com/office/drawing/2016/5/12/chartex" xmlns:cx7="http://schemas.microsoft.com/office/drawing/2016/5/13/chartex" xmlns:cx8="http://schemas.microsoft.com/office/drawing/2016/5/14/chartex" xmlns:mc="http://schemas.openxmlformats.org/markup-compatibility/2006" xmlns:aink="http://schemas.microsoft.com/office/drawing/2016/ink" xmlns:am3d="http://schemas.microsoft.com/office/drawing/2017/model3d" xmlns:o="urn:schemas-microsoft-com:office:office" xmlns:r="http://schemas.openxmlformats.org/officeDocument/2006/relationships" xmlns:m="http://schemas.openxmlformats.org/officeDocument/2006/math" xmlns:v="urn:schemas-microsoft-com:vml" xmlns:wp14="http://schemas.microsoft.com/office/word/2010/wordprocessingDrawing" xmlns:wp="http://schemas.openxmlformats.org/drawingml/2006/wordprocessingDrawing" xmlns:w10="urn:schemas-microsoft-com:office:word" xmlns:w="http://schemas.openxmlformats.org/wordprocessingml/2006/main" xmlns:w14="http://schemas.microsoft.com/office/word/2010/wordml" xmlns:w15="http://schemas.microsoft.com/office/word/2012/wordml" xmlns:w16cex="http://schemas.microsoft.com/office/word/2018/wordml/cex" xmlns:w16cid="http://schemas.microsoft.com/office/word/2016/wordml/cid" xmlns:w16="http://schemas.microsoft.com/office/word/2018/wordml" xmlns:w16sdtdh="http://schemas.microsoft.com/office/word/2020/wordml/sdtdatahash" xmlns:w16se="http://schemas.microsoft.com/office/word/2015/wordml/symex" xmlns:wpg="http://schemas.microsoft.com/office/word/2010/wordprocessingGroup" xmlns:wpi="http://schemas.microsoft.com/office/word/2010/wordprocessingInk" xmlns:wne="http://schemas.microsoft.com/office/word/2006/wordml" xmlns:wps="http://schemas.microsoft.com/office/word/2010/wordprocessingShape" mc:Ignorable="w14 w15 w16se w16cid w16 w16cex w16sdtdh wp14">
+<w:endnotes xmlns:wpc="http://schemas.microsoft.com/office/word/2010/wordprocessingCanvas" xmlns:cx="http://schemas.microsoft.com/office/drawing/2014/chartex" xmlns:cx1="http://schemas.microsoft.com/office/drawing/2015/9/8/chartex" xmlns:mc="http://schemas.openxmlformats.org/markup-compatibility/2006" xmlns:o="urn:schemas-microsoft-com:office:office" xmlns:r="http://schemas.openxmlformats.org/officeDocument/2006/relationships" xmlns:m="http://schemas.openxmlformats.org/officeDocument/2006/math" xmlns:v="urn:schemas-microsoft-com:vml" xmlns:wp14="http://schemas.microsoft.com/office/word/2010/wordprocessingDrawing" xmlns:wp="http://schemas.openxmlformats.org/drawingml/2006/wordprocessingDrawing" xmlns:w10="urn:schemas-microsoft-com:office:word" xmlns:w="http://schemas.openxmlformats.org/wordprocessingml/2006/main" xmlns:w14="http://schemas.microsoft.com/office/word/2010/wordml" xmlns:w15="http://schemas.microsoft.com/office/word/2012/wordml" xmlns:w16se="http://schemas.microsoft.com/office/word/2015/wordml/symex" xmlns:wpg="http://schemas.microsoft.com/office/word/2010/wordprocessingGroup" xmlns:wpi="http://schemas.microsoft.com/office/word/2010/wordprocessingInk" xmlns:wne="http://schemas.microsoft.com/office/word/2006/wordml" xmlns:wps="http://schemas.microsoft.com/office/word/2010/wordprocessingShape" mc:Ignorable="w14 w15 w16se wp14">
   <w:endnote w:type="separator" w:id="-1">
     <w:p>
       <w:pPr>
@@ -3047,7 +3939,7 @@
 </file>
 
 <file path=word/footer1.xml><?xml version="1.0" encoding="utf-8"?>
-<w:ftr xmlns:wpc="http://schemas.microsoft.com/office/word/2010/wordprocessingCanvas" xmlns:cx="http://schemas.microsoft.com/office/drawing/2014/chartex" xmlns:cx1="http://schemas.microsoft.com/office/drawing/2015/9/8/chartex" xmlns:cx2="http://schemas.microsoft.com/office/drawing/2015/10/21/chartex" xmlns:cx3="http://schemas.microsoft.com/office/drawing/2016/5/9/chartex" xmlns:cx4="http://schemas.microsoft.com/office/drawing/2016/5/10/chartex" xmlns:cx5="http://schemas.microsoft.com/office/drawing/2016/5/11/chartex" xmlns:cx6="http://schemas.microsoft.com/office/drawing/2016/5/12/chartex" xmlns:cx7="http://schemas.microsoft.com/office/drawing/2016/5/13/chartex" xmlns:cx8="http://schemas.microsoft.com/office/drawing/2016/5/14/chartex" xmlns:mc="http://schemas.openxmlformats.org/markup-compatibility/2006" xmlns:aink="http://schemas.microsoft.com/office/drawing/2016/ink" xmlns:am3d="http://schemas.microsoft.com/office/drawing/2017/model3d" xmlns:o="urn:schemas-microsoft-com:office:office" xmlns:r="http://schemas.openxmlformats.org/officeDocument/2006/relationships" xmlns:m="http://schemas.openxmlformats.org/officeDocument/2006/math" xmlns:v="urn:schemas-microsoft-com:vml" xmlns:wp14="http://schemas.microsoft.com/office/word/2010/wordprocessingDrawing" xmlns:wp="http://schemas.openxmlformats.org/drawingml/2006/wordprocessingDrawing" xmlns:w10="urn:schemas-microsoft-com:office:word" xmlns:w="http://schemas.openxmlformats.org/wordprocessingml/2006/main" xmlns:w14="http://schemas.microsoft.com/office/word/2010/wordml" xmlns:w15="http://schemas.microsoft.com/office/word/2012/wordml" xmlns:w16cex="http://schemas.microsoft.com/office/word/2018/wordml/cex" xmlns:w16cid="http://schemas.microsoft.com/office/word/2016/wordml/cid" xmlns:w16="http://schemas.microsoft.com/office/word/2018/wordml" xmlns:w16sdtdh="http://schemas.microsoft.com/office/word/2020/wordml/sdtdatahash" xmlns:w16se="http://schemas.microsoft.com/office/word/2015/wordml/symex" xmlns:wpg="http://schemas.microsoft.com/office/word/2010/wordprocessingGroup" xmlns:wpi="http://schemas.microsoft.com/office/word/2010/wordprocessingInk" xmlns:wne="http://schemas.microsoft.com/office/word/2006/wordml" xmlns:wps="http://schemas.microsoft.com/office/word/2010/wordprocessingShape" mc:Ignorable="w14 w15 w16se w16cid w16 w16cex w16sdtdh wp14">
+<w:ftr xmlns:wpc="http://schemas.microsoft.com/office/word/2010/wordprocessingCanvas" xmlns:cx="http://schemas.microsoft.com/office/drawing/2014/chartex" xmlns:cx1="http://schemas.microsoft.com/office/drawing/2015/9/8/chartex" xmlns:mc="http://schemas.openxmlformats.org/markup-compatibility/2006" xmlns:o="urn:schemas-microsoft-com:office:office" xmlns:r="http://schemas.openxmlformats.org/officeDocument/2006/relationships" xmlns:m="http://schemas.openxmlformats.org/officeDocument/2006/math" xmlns:v="urn:schemas-microsoft-com:vml" xmlns:wp14="http://schemas.microsoft.com/office/word/2010/wordprocessingDrawing" xmlns:wp="http://schemas.openxmlformats.org/drawingml/2006/wordprocessingDrawing" xmlns:w10="urn:schemas-microsoft-com:office:word" xmlns:w="http://schemas.openxmlformats.org/wordprocessingml/2006/main" xmlns:w14="http://schemas.microsoft.com/office/word/2010/wordml" xmlns:w15="http://schemas.microsoft.com/office/word/2012/wordml" xmlns:w16se="http://schemas.microsoft.com/office/word/2015/wordml/symex" xmlns:wpg="http://schemas.microsoft.com/office/word/2010/wordprocessingGroup" xmlns:wpi="http://schemas.microsoft.com/office/word/2010/wordprocessingInk" xmlns:wne="http://schemas.microsoft.com/office/word/2006/wordml" xmlns:wps="http://schemas.microsoft.com/office/word/2010/wordprocessingShape" mc:Ignorable="w14 w15 w16se wp14">
   <w:sdt>
     <w:sdtPr>
       <w:id w:val="-314104836"/>
@@ -3056,6 +3948,7 @@
         <w:docPartUnique/>
       </w:docPartObj>
     </w:sdtPr>
+    <w:sdtEndPr/>
     <w:sdtContent>
       <w:p>
         <w:pPr>
@@ -3078,7 +3971,7 @@
           <w:rPr>
             <w:noProof/>
           </w:rPr>
-          <w:t>2</w:t>
+          <w:t>10</w:t>
         </w:r>
         <w:r>
           <w:rPr>
@@ -3101,7 +3994,7 @@
 </file>
 
 <file path=word/footnotes.xml><?xml version="1.0" encoding="utf-8"?>
-<w:footnotes xmlns:wpc="http://schemas.microsoft.com/office/word/2010/wordprocessingCanvas" xmlns:cx="http://schemas.microsoft.com/office/drawing/2014/chartex" xmlns:cx1="http://schemas.microsoft.com/office/drawing/2015/9/8/chartex" xmlns:cx2="http://schemas.microsoft.com/office/drawing/2015/10/21/chartex" xmlns:cx3="http://schemas.microsoft.com/office/drawing/2016/5/9/chartex" xmlns:cx4="http://schemas.microsoft.com/office/drawing/2016/5/10/chartex" xmlns:cx5="http://schemas.microsoft.com/office/drawing/2016/5/11/chartex" xmlns:cx6="http://schemas.microsoft.com/office/drawing/2016/5/12/chartex" xmlns:cx7="http://schemas.microsoft.com/office/drawing/2016/5/13/chartex" xmlns:cx8="http://schemas.microsoft.com/office/drawing/2016/5/14/chartex" xmlns:mc="http://schemas.openxmlformats.org/markup-compatibility/2006" xmlns:aink="http://schemas.microsoft.com/office/drawing/2016/ink" xmlns:am3d="http://schemas.microsoft.com/office/drawing/2017/model3d" xmlns:o="urn:schemas-microsoft-com:office:office" xmlns:r="http://schemas.openxmlformats.org/officeDocument/2006/relationships" xmlns:m="http://schemas.openxmlformats.org/officeDocument/2006/math" xmlns:v="urn:schemas-microsoft-com:vml" xmlns:wp14="http://schemas.microsoft.com/office/word/2010/wordprocessingDrawing" xmlns:wp="http://schemas.openxmlformats.org/drawingml/2006/wordprocessingDrawing" xmlns:w10="urn:schemas-microsoft-com:office:word" xmlns:w="http://schemas.openxmlformats.org/wordprocessingml/2006/main" xmlns:w14="http://schemas.microsoft.com/office/word/2010/wordml" xmlns:w15="http://schemas.microsoft.com/office/word/2012/wordml" xmlns:w16cex="http://schemas.microsoft.com/office/word/2018/wordml/cex" xmlns:w16cid="http://schemas.microsoft.com/office/word/2016/wordml/cid" xmlns:w16="http://schemas.microsoft.com/office/word/2018/wordml" xmlns:w16sdtdh="http://schemas.microsoft.com/office/word/2020/wordml/sdtdatahash" xmlns:w16se="http://schemas.microsoft.com/office/word/2015/wordml/symex" xmlns:wpg="http://schemas.microsoft.com/office/word/2010/wordprocessingGroup" xmlns:wpi="http://schemas.microsoft.com/office/word/2010/wordprocessingInk" xmlns:wne="http://schemas.microsoft.com/office/word/2006/wordml" xmlns:wps="http://schemas.microsoft.com/office/word/2010/wordprocessingShape" mc:Ignorable="w14 w15 w16se w16cid w16 w16cex w16sdtdh wp14">
+<w:footnotes xmlns:wpc="http://schemas.microsoft.com/office/word/2010/wordprocessingCanvas" xmlns:cx="http://schemas.microsoft.com/office/drawing/2014/chartex" xmlns:cx1="http://schemas.microsoft.com/office/drawing/2015/9/8/chartex" xmlns:mc="http://schemas.openxmlformats.org/markup-compatibility/2006" xmlns:o="urn:schemas-microsoft-com:office:office" xmlns:r="http://schemas.openxmlformats.org/officeDocument/2006/relationships" xmlns:m="http://schemas.openxmlformats.org/officeDocument/2006/math" xmlns:v="urn:schemas-microsoft-com:vml" xmlns:wp14="http://schemas.microsoft.com/office/word/2010/wordprocessingDrawing" xmlns:wp="http://schemas.openxmlformats.org/drawingml/2006/wordprocessingDrawing" xmlns:w10="urn:schemas-microsoft-com:office:word" xmlns:w="http://schemas.openxmlformats.org/wordprocessingml/2006/main" xmlns:w14="http://schemas.microsoft.com/office/word/2010/wordml" xmlns:w15="http://schemas.microsoft.com/office/word/2012/wordml" xmlns:w16se="http://schemas.microsoft.com/office/word/2015/wordml/symex" xmlns:wpg="http://schemas.microsoft.com/office/word/2010/wordprocessingGroup" xmlns:wpi="http://schemas.microsoft.com/office/word/2010/wordprocessingInk" xmlns:wne="http://schemas.microsoft.com/office/word/2006/wordml" xmlns:wps="http://schemas.microsoft.com/office/word/2010/wordprocessingShape" mc:Ignorable="w14 w15 w16se wp14">
   <w:footnote w:type="separator" w:id="-1">
     <w:p>
       <w:pPr>
@@ -3126,7 +4019,7 @@
 </file>
 
 <file path=word/numbering.xml><?xml version="1.0" encoding="utf-8"?>
-<w:numbering xmlns:wpc="http://schemas.microsoft.com/office/word/2010/wordprocessingCanvas" xmlns:cx="http://schemas.microsoft.com/office/drawing/2014/chartex" xmlns:cx1="http://schemas.microsoft.com/office/drawing/2015/9/8/chartex" xmlns:cx2="http://schemas.microsoft.com/office/drawing/2015/10/21/chartex" xmlns:cx3="http://schemas.microsoft.com/office/drawing/2016/5/9/chartex" xmlns:cx4="http://schemas.microsoft.com/office/drawing/2016/5/10/chartex" xmlns:cx5="http://schemas.microsoft.com/office/drawing/2016/5/11/chartex" xmlns:cx6="http://schemas.microsoft.com/office/drawing/2016/5/12/chartex" xmlns:cx7="http://schemas.microsoft.com/office/drawing/2016/5/13/chartex" xmlns:cx8="http://schemas.microsoft.com/office/drawing/2016/5/14/chartex" xmlns:mc="http://schemas.openxmlformats.org/markup-compatibility/2006" xmlns:aink="http://schemas.microsoft.com/office/drawing/2016/ink" xmlns:am3d="http://schemas.microsoft.com/office/drawing/2017/model3d" xmlns:o="urn:schemas-microsoft-com:office:office" xmlns:r="http://schemas.openxmlformats.org/officeDocument/2006/relationships" xmlns:m="http://schemas.openxmlformats.org/officeDocument/2006/math" xmlns:v="urn:schemas-microsoft-com:vml" xmlns:wp14="http://schemas.microsoft.com/office/word/2010/wordprocessingDrawing" xmlns:wp="http://schemas.openxmlformats.org/drawingml/2006/wordprocessingDrawing" xmlns:w10="urn:schemas-microsoft-com:office:word" xmlns:w="http://schemas.openxmlformats.org/wordprocessingml/2006/main" xmlns:w14="http://schemas.microsoft.com/office/word/2010/wordml" xmlns:w15="http://schemas.microsoft.com/office/word/2012/wordml" xmlns:w16cex="http://schemas.microsoft.com/office/word/2018/wordml/cex" xmlns:w16cid="http://schemas.microsoft.com/office/word/2016/wordml/cid" xmlns:w16="http://schemas.microsoft.com/office/word/2018/wordml" xmlns:w16sdtdh="http://schemas.microsoft.com/office/word/2020/wordml/sdtdatahash" xmlns:w16se="http://schemas.microsoft.com/office/word/2015/wordml/symex" xmlns:wpg="http://schemas.microsoft.com/office/word/2010/wordprocessingGroup" xmlns:wpi="http://schemas.microsoft.com/office/word/2010/wordprocessingInk" xmlns:wne="http://schemas.microsoft.com/office/word/2006/wordml" xmlns:wps="http://schemas.microsoft.com/office/word/2010/wordprocessingShape" mc:Ignorable="w14 w15 w16se w16cid w16 w16cex w16sdtdh wp14">
+<w:numbering xmlns:wpc="http://schemas.microsoft.com/office/word/2010/wordprocessingCanvas" xmlns:cx="http://schemas.microsoft.com/office/drawing/2014/chartex" xmlns:cx1="http://schemas.microsoft.com/office/drawing/2015/9/8/chartex" xmlns:mc="http://schemas.openxmlformats.org/markup-compatibility/2006" xmlns:o="urn:schemas-microsoft-com:office:office" xmlns:r="http://schemas.openxmlformats.org/officeDocument/2006/relationships" xmlns:m="http://schemas.openxmlformats.org/officeDocument/2006/math" xmlns:v="urn:schemas-microsoft-com:vml" xmlns:wp14="http://schemas.microsoft.com/office/word/2010/wordprocessingDrawing" xmlns:wp="http://schemas.openxmlformats.org/drawingml/2006/wordprocessingDrawing" xmlns:w10="urn:schemas-microsoft-com:office:word" xmlns:w="http://schemas.openxmlformats.org/wordprocessingml/2006/main" xmlns:w14="http://schemas.microsoft.com/office/word/2010/wordml" xmlns:w15="http://schemas.microsoft.com/office/word/2012/wordml" xmlns:w16se="http://schemas.microsoft.com/office/word/2015/wordml/symex" xmlns:wpg="http://schemas.microsoft.com/office/word/2010/wordprocessingGroup" xmlns:wpi="http://schemas.microsoft.com/office/word/2010/wordprocessingInk" xmlns:wne="http://schemas.microsoft.com/office/word/2006/wordml" xmlns:wps="http://schemas.microsoft.com/office/word/2010/wordprocessingShape" mc:Ignorable="w14 w15 w16se wp14">
   <w:abstractNum w:abstractNumId="0" w15:restartNumberingAfterBreak="0">
     <w:nsid w:val="0DA813A8"/>
     <w:multiLevelType w:val="hybridMultilevel"/>
@@ -3217,6 +4110,92 @@
     </w:lvl>
   </w:abstractNum>
   <w:abstractNum w:abstractNumId="1" w15:restartNumberingAfterBreak="0">
+    <w:nsid w:val="2003513C"/>
+    <w:multiLevelType w:val="hybridMultilevel"/>
+    <w:tmpl w:val="6BDA0BB2"/>
+    <w:lvl w:ilvl="0" w:tplc="0409000F">
+      <w:start w:val="1"/>
+      <w:numFmt w:val="decimal"/>
+      <w:lvlText w:val="%1."/>
+      <w:lvlJc w:val="left"/>
+      <w:pPr>
+        <w:ind w:left="1080" w:hanging="360"/>
+      </w:pPr>
+    </w:lvl>
+    <w:lvl w:ilvl="1" w:tplc="04090019" w:tentative="1">
+      <w:start w:val="1"/>
+      <w:numFmt w:val="lowerLetter"/>
+      <w:lvlText w:val="%2."/>
+      <w:lvlJc w:val="left"/>
+      <w:pPr>
+        <w:ind w:left="1800" w:hanging="360"/>
+      </w:pPr>
+    </w:lvl>
+    <w:lvl w:ilvl="2" w:tplc="0409001B" w:tentative="1">
+      <w:start w:val="1"/>
+      <w:numFmt w:val="lowerRoman"/>
+      <w:lvlText w:val="%3."/>
+      <w:lvlJc w:val="right"/>
+      <w:pPr>
+        <w:ind w:left="2520" w:hanging="180"/>
+      </w:pPr>
+    </w:lvl>
+    <w:lvl w:ilvl="3" w:tplc="0409000F" w:tentative="1">
+      <w:start w:val="1"/>
+      <w:numFmt w:val="decimal"/>
+      <w:lvlText w:val="%4."/>
+      <w:lvlJc w:val="left"/>
+      <w:pPr>
+        <w:ind w:left="3240" w:hanging="360"/>
+      </w:pPr>
+    </w:lvl>
+    <w:lvl w:ilvl="4" w:tplc="04090019" w:tentative="1">
+      <w:start w:val="1"/>
+      <w:numFmt w:val="lowerLetter"/>
+      <w:lvlText w:val="%5."/>
+      <w:lvlJc w:val="left"/>
+      <w:pPr>
+        <w:ind w:left="3960" w:hanging="360"/>
+      </w:pPr>
+    </w:lvl>
+    <w:lvl w:ilvl="5" w:tplc="0409001B" w:tentative="1">
+      <w:start w:val="1"/>
+      <w:numFmt w:val="lowerRoman"/>
+      <w:lvlText w:val="%6."/>
+      <w:lvlJc w:val="right"/>
+      <w:pPr>
+        <w:ind w:left="4680" w:hanging="180"/>
+      </w:pPr>
+    </w:lvl>
+    <w:lvl w:ilvl="6" w:tplc="0409000F" w:tentative="1">
+      <w:start w:val="1"/>
+      <w:numFmt w:val="decimal"/>
+      <w:lvlText w:val="%7."/>
+      <w:lvlJc w:val="left"/>
+      <w:pPr>
+        <w:ind w:left="5400" w:hanging="360"/>
+      </w:pPr>
+    </w:lvl>
+    <w:lvl w:ilvl="7" w:tplc="04090019" w:tentative="1">
+      <w:start w:val="1"/>
+      <w:numFmt w:val="lowerLetter"/>
+      <w:lvlText w:val="%8."/>
+      <w:lvlJc w:val="left"/>
+      <w:pPr>
+        <w:ind w:left="6120" w:hanging="360"/>
+      </w:pPr>
+    </w:lvl>
+    <w:lvl w:ilvl="8" w:tplc="0409001B" w:tentative="1">
+      <w:start w:val="1"/>
+      <w:numFmt w:val="lowerRoman"/>
+      <w:lvlText w:val="%9."/>
+      <w:lvlJc w:val="right"/>
+      <w:pPr>
+        <w:ind w:left="6840" w:hanging="180"/>
+      </w:pPr>
+    </w:lvl>
+  </w:abstractNum>
+  <w:abstractNum w:abstractNumId="2" w15:restartNumberingAfterBreak="0">
     <w:nsid w:val="39680786"/>
     <w:multiLevelType w:val="hybridMultilevel"/>
     <w:tmpl w:val="D39A3380"/>
@@ -3305,7 +4284,7 @@
       </w:pPr>
     </w:lvl>
   </w:abstractNum>
-  <w:abstractNum w:abstractNumId="2" w15:restartNumberingAfterBreak="0">
+  <w:abstractNum w:abstractNumId="3" w15:restartNumberingAfterBreak="0">
     <w:nsid w:val="40C225B2"/>
     <w:multiLevelType w:val="hybridMultilevel"/>
     <w:tmpl w:val="13FAD510"/>
@@ -3394,7 +4373,480 @@
       </w:pPr>
     </w:lvl>
   </w:abstractNum>
-  <w:abstractNum w:abstractNumId="3" w15:restartNumberingAfterBreak="0">
+  <w:abstractNum w:abstractNumId="4" w15:restartNumberingAfterBreak="0">
+    <w:nsid w:val="47C22D08"/>
+    <w:multiLevelType w:val="hybridMultilevel"/>
+    <w:tmpl w:val="13FAD510"/>
+    <w:lvl w:ilvl="0" w:tplc="0409000F">
+      <w:start w:val="1"/>
+      <w:numFmt w:val="decimal"/>
+      <w:lvlText w:val="%1."/>
+      <w:lvlJc w:val="left"/>
+      <w:pPr>
+        <w:ind w:left="720" w:hanging="360"/>
+      </w:pPr>
+      <w:rPr>
+        <w:rFonts w:hint="default"/>
+      </w:rPr>
+    </w:lvl>
+    <w:lvl w:ilvl="1" w:tplc="04090019" w:tentative="1">
+      <w:start w:val="1"/>
+      <w:numFmt w:val="lowerLetter"/>
+      <w:lvlText w:val="%2."/>
+      <w:lvlJc w:val="left"/>
+      <w:pPr>
+        <w:ind w:left="1440" w:hanging="360"/>
+      </w:pPr>
+    </w:lvl>
+    <w:lvl w:ilvl="2" w:tplc="0409001B" w:tentative="1">
+      <w:start w:val="1"/>
+      <w:numFmt w:val="lowerRoman"/>
+      <w:lvlText w:val="%3."/>
+      <w:lvlJc w:val="right"/>
+      <w:pPr>
+        <w:ind w:left="2160" w:hanging="180"/>
+      </w:pPr>
+    </w:lvl>
+    <w:lvl w:ilvl="3" w:tplc="0409000F" w:tentative="1">
+      <w:start w:val="1"/>
+      <w:numFmt w:val="decimal"/>
+      <w:lvlText w:val="%4."/>
+      <w:lvlJc w:val="left"/>
+      <w:pPr>
+        <w:ind w:left="2880" w:hanging="360"/>
+      </w:pPr>
+    </w:lvl>
+    <w:lvl w:ilvl="4" w:tplc="04090019" w:tentative="1">
+      <w:start w:val="1"/>
+      <w:numFmt w:val="lowerLetter"/>
+      <w:lvlText w:val="%5."/>
+      <w:lvlJc w:val="left"/>
+      <w:pPr>
+        <w:ind w:left="3600" w:hanging="360"/>
+      </w:pPr>
+    </w:lvl>
+    <w:lvl w:ilvl="5" w:tplc="0409001B" w:tentative="1">
+      <w:start w:val="1"/>
+      <w:numFmt w:val="lowerRoman"/>
+      <w:lvlText w:val="%6."/>
+      <w:lvlJc w:val="right"/>
+      <w:pPr>
+        <w:ind w:left="4320" w:hanging="180"/>
+      </w:pPr>
+    </w:lvl>
+    <w:lvl w:ilvl="6" w:tplc="0409000F" w:tentative="1">
+      <w:start w:val="1"/>
+      <w:numFmt w:val="decimal"/>
+      <w:lvlText w:val="%7."/>
+      <w:lvlJc w:val="left"/>
+      <w:pPr>
+        <w:ind w:left="5040" w:hanging="360"/>
+      </w:pPr>
+    </w:lvl>
+    <w:lvl w:ilvl="7" w:tplc="04090019" w:tentative="1">
+      <w:start w:val="1"/>
+      <w:numFmt w:val="lowerLetter"/>
+      <w:lvlText w:val="%8."/>
+      <w:lvlJc w:val="left"/>
+      <w:pPr>
+        <w:ind w:left="5760" w:hanging="360"/>
+      </w:pPr>
+    </w:lvl>
+    <w:lvl w:ilvl="8" w:tplc="0409001B" w:tentative="1">
+      <w:start w:val="1"/>
+      <w:numFmt w:val="lowerRoman"/>
+      <w:lvlText w:val="%9."/>
+      <w:lvlJc w:val="right"/>
+      <w:pPr>
+        <w:ind w:left="6480" w:hanging="180"/>
+      </w:pPr>
+    </w:lvl>
+  </w:abstractNum>
+  <w:abstractNum w:abstractNumId="5" w15:restartNumberingAfterBreak="0">
+    <w:nsid w:val="4DAF6AB8"/>
+    <w:multiLevelType w:val="multilevel"/>
+    <w:tmpl w:val="AA9CD2DE"/>
+    <w:lvl w:ilvl="0">
+      <w:start w:val="1"/>
+      <w:numFmt w:val="bullet"/>
+      <w:lvlText w:val="o"/>
+      <w:lvlJc w:val="left"/>
+      <w:pPr>
+        <w:tabs>
+          <w:tab w:val="num" w:pos="720"/>
+        </w:tabs>
+        <w:ind w:left="720" w:hanging="360"/>
+      </w:pPr>
+      <w:rPr>
+        <w:rFonts w:ascii="Courier New" w:hAnsi="Courier New" w:hint="default"/>
+        <w:sz w:val="20"/>
+      </w:rPr>
+    </w:lvl>
+    <w:lvl w:ilvl="1">
+      <w:start w:val="1"/>
+      <w:numFmt w:val="bullet"/>
+      <w:lvlText w:val="o"/>
+      <w:lvlJc w:val="left"/>
+      <w:pPr>
+        <w:tabs>
+          <w:tab w:val="num" w:pos="1440"/>
+        </w:tabs>
+        <w:ind w:left="1440" w:hanging="360"/>
+      </w:pPr>
+      <w:rPr>
+        <w:rFonts w:ascii="Courier New" w:hAnsi="Courier New" w:hint="default"/>
+        <w:sz w:val="20"/>
+      </w:rPr>
+    </w:lvl>
+    <w:lvl w:ilvl="2" w:tentative="1">
+      <w:start w:val="1"/>
+      <w:numFmt w:val="bullet"/>
+      <w:lvlText w:val="o"/>
+      <w:lvlJc w:val="left"/>
+      <w:pPr>
+        <w:tabs>
+          <w:tab w:val="num" w:pos="2160"/>
+        </w:tabs>
+        <w:ind w:left="2160" w:hanging="360"/>
+      </w:pPr>
+      <w:rPr>
+        <w:rFonts w:ascii="Courier New" w:hAnsi="Courier New" w:hint="default"/>
+        <w:sz w:val="20"/>
+      </w:rPr>
+    </w:lvl>
+    <w:lvl w:ilvl="3" w:tentative="1">
+      <w:start w:val="1"/>
+      <w:numFmt w:val="bullet"/>
+      <w:lvlText w:val="o"/>
+      <w:lvlJc w:val="left"/>
+      <w:pPr>
+        <w:tabs>
+          <w:tab w:val="num" w:pos="2880"/>
+        </w:tabs>
+        <w:ind w:left="2880" w:hanging="360"/>
+      </w:pPr>
+      <w:rPr>
+        <w:rFonts w:ascii="Courier New" w:hAnsi="Courier New" w:hint="default"/>
+        <w:sz w:val="20"/>
+      </w:rPr>
+    </w:lvl>
+    <w:lvl w:ilvl="4" w:tentative="1">
+      <w:start w:val="1"/>
+      <w:numFmt w:val="bullet"/>
+      <w:lvlText w:val="o"/>
+      <w:lvlJc w:val="left"/>
+      <w:pPr>
+        <w:tabs>
+          <w:tab w:val="num" w:pos="3600"/>
+        </w:tabs>
+        <w:ind w:left="3600" w:hanging="360"/>
+      </w:pPr>
+      <w:rPr>
+        <w:rFonts w:ascii="Courier New" w:hAnsi="Courier New" w:hint="default"/>
+        <w:sz w:val="20"/>
+      </w:rPr>
+    </w:lvl>
+    <w:lvl w:ilvl="5" w:tentative="1">
+      <w:start w:val="1"/>
+      <w:numFmt w:val="bullet"/>
+      <w:lvlText w:val="o"/>
+      <w:lvlJc w:val="left"/>
+      <w:pPr>
+        <w:tabs>
+          <w:tab w:val="num" w:pos="4320"/>
+        </w:tabs>
+        <w:ind w:left="4320" w:hanging="360"/>
+      </w:pPr>
+      <w:rPr>
+        <w:rFonts w:ascii="Courier New" w:hAnsi="Courier New" w:hint="default"/>
+        <w:sz w:val="20"/>
+      </w:rPr>
+    </w:lvl>
+    <w:lvl w:ilvl="6" w:tentative="1">
+      <w:start w:val="1"/>
+      <w:numFmt w:val="bullet"/>
+      <w:lvlText w:val="o"/>
+      <w:lvlJc w:val="left"/>
+      <w:pPr>
+        <w:tabs>
+          <w:tab w:val="num" w:pos="5040"/>
+        </w:tabs>
+        <w:ind w:left="5040" w:hanging="360"/>
+      </w:pPr>
+      <w:rPr>
+        <w:rFonts w:ascii="Courier New" w:hAnsi="Courier New" w:hint="default"/>
+        <w:sz w:val="20"/>
+      </w:rPr>
+    </w:lvl>
+    <w:lvl w:ilvl="7" w:tentative="1">
+      <w:start w:val="1"/>
+      <w:numFmt w:val="bullet"/>
+      <w:lvlText w:val="o"/>
+      <w:lvlJc w:val="left"/>
+      <w:pPr>
+        <w:tabs>
+          <w:tab w:val="num" w:pos="5760"/>
+        </w:tabs>
+        <w:ind w:left="5760" w:hanging="360"/>
+      </w:pPr>
+      <w:rPr>
+        <w:rFonts w:ascii="Courier New" w:hAnsi="Courier New" w:hint="default"/>
+        <w:sz w:val="20"/>
+      </w:rPr>
+    </w:lvl>
+    <w:lvl w:ilvl="8" w:tentative="1">
+      <w:start w:val="1"/>
+      <w:numFmt w:val="bullet"/>
+      <w:lvlText w:val="o"/>
+      <w:lvlJc w:val="left"/>
+      <w:pPr>
+        <w:tabs>
+          <w:tab w:val="num" w:pos="6480"/>
+        </w:tabs>
+        <w:ind w:left="6480" w:hanging="360"/>
+      </w:pPr>
+      <w:rPr>
+        <w:rFonts w:ascii="Courier New" w:hAnsi="Courier New" w:hint="default"/>
+        <w:sz w:val="20"/>
+      </w:rPr>
+    </w:lvl>
+  </w:abstractNum>
+  <w:abstractNum w:abstractNumId="6" w15:restartNumberingAfterBreak="0">
+    <w:nsid w:val="4DD76E1C"/>
+    <w:multiLevelType w:val="multilevel"/>
+    <w:tmpl w:val="0C28DD9E"/>
+    <w:lvl w:ilvl="0">
+      <w:start w:val="1"/>
+      <w:numFmt w:val="bullet"/>
+      <w:lvlText w:val="o"/>
+      <w:lvlJc w:val="left"/>
+      <w:pPr>
+        <w:tabs>
+          <w:tab w:val="num" w:pos="720"/>
+        </w:tabs>
+        <w:ind w:left="720" w:hanging="360"/>
+      </w:pPr>
+      <w:rPr>
+        <w:rFonts w:ascii="Courier New" w:hAnsi="Courier New" w:hint="default"/>
+        <w:sz w:val="20"/>
+      </w:rPr>
+    </w:lvl>
+    <w:lvl w:ilvl="1" w:tentative="1">
+      <w:start w:val="1"/>
+      <w:numFmt w:val="bullet"/>
+      <w:lvlText w:val="o"/>
+      <w:lvlJc w:val="left"/>
+      <w:pPr>
+        <w:tabs>
+          <w:tab w:val="num" w:pos="1440"/>
+        </w:tabs>
+        <w:ind w:left="1440" w:hanging="360"/>
+      </w:pPr>
+      <w:rPr>
+        <w:rFonts w:ascii="Courier New" w:hAnsi="Courier New" w:hint="default"/>
+        <w:sz w:val="20"/>
+      </w:rPr>
+    </w:lvl>
+    <w:lvl w:ilvl="2" w:tentative="1">
+      <w:start w:val="1"/>
+      <w:numFmt w:val="bullet"/>
+      <w:lvlText w:val="o"/>
+      <w:lvlJc w:val="left"/>
+      <w:pPr>
+        <w:tabs>
+          <w:tab w:val="num" w:pos="2160"/>
+        </w:tabs>
+        <w:ind w:left="2160" w:hanging="360"/>
+      </w:pPr>
+      <w:rPr>
+        <w:rFonts w:ascii="Courier New" w:hAnsi="Courier New" w:hint="default"/>
+        <w:sz w:val="20"/>
+      </w:rPr>
+    </w:lvl>
+    <w:lvl w:ilvl="3" w:tentative="1">
+      <w:start w:val="1"/>
+      <w:numFmt w:val="bullet"/>
+      <w:lvlText w:val="o"/>
+      <w:lvlJc w:val="left"/>
+      <w:pPr>
+        <w:tabs>
+          <w:tab w:val="num" w:pos="2880"/>
+        </w:tabs>
+        <w:ind w:left="2880" w:hanging="360"/>
+      </w:pPr>
+      <w:rPr>
+        <w:rFonts w:ascii="Courier New" w:hAnsi="Courier New" w:hint="default"/>
+        <w:sz w:val="20"/>
+      </w:rPr>
+    </w:lvl>
+    <w:lvl w:ilvl="4" w:tentative="1">
+      <w:start w:val="1"/>
+      <w:numFmt w:val="bullet"/>
+      <w:lvlText w:val="o"/>
+      <w:lvlJc w:val="left"/>
+      <w:pPr>
+        <w:tabs>
+          <w:tab w:val="num" w:pos="3600"/>
+        </w:tabs>
+        <w:ind w:left="3600" w:hanging="360"/>
+      </w:pPr>
+      <w:rPr>
+        <w:rFonts w:ascii="Courier New" w:hAnsi="Courier New" w:hint="default"/>
+        <w:sz w:val="20"/>
+      </w:rPr>
+    </w:lvl>
+    <w:lvl w:ilvl="5" w:tentative="1">
+      <w:start w:val="1"/>
+      <w:numFmt w:val="bullet"/>
+      <w:lvlText w:val="o"/>
+      <w:lvlJc w:val="left"/>
+      <w:pPr>
+        <w:tabs>
+          <w:tab w:val="num" w:pos="4320"/>
+        </w:tabs>
+        <w:ind w:left="4320" w:hanging="360"/>
+      </w:pPr>
+      <w:rPr>
+        <w:rFonts w:ascii="Courier New" w:hAnsi="Courier New" w:hint="default"/>
+        <w:sz w:val="20"/>
+      </w:rPr>
+    </w:lvl>
+    <w:lvl w:ilvl="6" w:tentative="1">
+      <w:start w:val="1"/>
+      <w:numFmt w:val="bullet"/>
+      <w:lvlText w:val="o"/>
+      <w:lvlJc w:val="left"/>
+      <w:pPr>
+        <w:tabs>
+          <w:tab w:val="num" w:pos="5040"/>
+        </w:tabs>
+        <w:ind w:left="5040" w:hanging="360"/>
+      </w:pPr>
+      <w:rPr>
+        <w:rFonts w:ascii="Courier New" w:hAnsi="Courier New" w:hint="default"/>
+        <w:sz w:val="20"/>
+      </w:rPr>
+    </w:lvl>
+    <w:lvl w:ilvl="7" w:tentative="1">
+      <w:start w:val="1"/>
+      <w:numFmt w:val="bullet"/>
+      <w:lvlText w:val="o"/>
+      <w:lvlJc w:val="left"/>
+      <w:pPr>
+        <w:tabs>
+          <w:tab w:val="num" w:pos="5760"/>
+        </w:tabs>
+        <w:ind w:left="5760" w:hanging="360"/>
+      </w:pPr>
+      <w:rPr>
+        <w:rFonts w:ascii="Courier New" w:hAnsi="Courier New" w:hint="default"/>
+        <w:sz w:val="20"/>
+      </w:rPr>
+    </w:lvl>
+    <w:lvl w:ilvl="8" w:tentative="1">
+      <w:start w:val="1"/>
+      <w:numFmt w:val="bullet"/>
+      <w:lvlText w:val="o"/>
+      <w:lvlJc w:val="left"/>
+      <w:pPr>
+        <w:tabs>
+          <w:tab w:val="num" w:pos="6480"/>
+        </w:tabs>
+        <w:ind w:left="6480" w:hanging="360"/>
+      </w:pPr>
+      <w:rPr>
+        <w:rFonts w:ascii="Courier New" w:hAnsi="Courier New" w:hint="default"/>
+        <w:sz w:val="20"/>
+      </w:rPr>
+    </w:lvl>
+  </w:abstractNum>
+  <w:abstractNum w:abstractNumId="7" w15:restartNumberingAfterBreak="0">
+    <w:nsid w:val="6A8E204B"/>
+    <w:multiLevelType w:val="hybridMultilevel"/>
+    <w:tmpl w:val="3366595A"/>
+    <w:lvl w:ilvl="0" w:tplc="0409000F">
+      <w:start w:val="1"/>
+      <w:numFmt w:val="decimal"/>
+      <w:lvlText w:val="%1."/>
+      <w:lvlJc w:val="left"/>
+      <w:pPr>
+        <w:ind w:left="1080" w:hanging="360"/>
+      </w:pPr>
+    </w:lvl>
+    <w:lvl w:ilvl="1" w:tplc="04090019" w:tentative="1">
+      <w:start w:val="1"/>
+      <w:numFmt w:val="lowerLetter"/>
+      <w:lvlText w:val="%2."/>
+      <w:lvlJc w:val="left"/>
+      <w:pPr>
+        <w:ind w:left="1800" w:hanging="360"/>
+      </w:pPr>
+    </w:lvl>
+    <w:lvl w:ilvl="2" w:tplc="0409001B" w:tentative="1">
+      <w:start w:val="1"/>
+      <w:numFmt w:val="lowerRoman"/>
+      <w:lvlText w:val="%3."/>
+      <w:lvlJc w:val="right"/>
+      <w:pPr>
+        <w:ind w:left="2520" w:hanging="180"/>
+      </w:pPr>
+    </w:lvl>
+    <w:lvl w:ilvl="3" w:tplc="0409000F" w:tentative="1">
+      <w:start w:val="1"/>
+      <w:numFmt w:val="decimal"/>
+      <w:lvlText w:val="%4."/>
+      <w:lvlJc w:val="left"/>
+      <w:pPr>
+        <w:ind w:left="3240" w:hanging="360"/>
+      </w:pPr>
+    </w:lvl>
+    <w:lvl w:ilvl="4" w:tplc="04090019" w:tentative="1">
+      <w:start w:val="1"/>
+      <w:numFmt w:val="lowerLetter"/>
+      <w:lvlText w:val="%5."/>
+      <w:lvlJc w:val="left"/>
+      <w:pPr>
+        <w:ind w:left="3960" w:hanging="360"/>
+      </w:pPr>
+    </w:lvl>
+    <w:lvl w:ilvl="5" w:tplc="0409001B" w:tentative="1">
+      <w:start w:val="1"/>
+      <w:numFmt w:val="lowerRoman"/>
+      <w:lvlText w:val="%6."/>
+      <w:lvlJc w:val="right"/>
+      <w:pPr>
+        <w:ind w:left="4680" w:hanging="180"/>
+      </w:pPr>
+    </w:lvl>
+    <w:lvl w:ilvl="6" w:tplc="0409000F" w:tentative="1">
+      <w:start w:val="1"/>
+      <w:numFmt w:val="decimal"/>
+      <w:lvlText w:val="%7."/>
+      <w:lvlJc w:val="left"/>
+      <w:pPr>
+        <w:ind w:left="5400" w:hanging="360"/>
+      </w:pPr>
+    </w:lvl>
+    <w:lvl w:ilvl="7" w:tplc="04090019" w:tentative="1">
+      <w:start w:val="1"/>
+      <w:numFmt w:val="lowerLetter"/>
+      <w:lvlText w:val="%8."/>
+      <w:lvlJc w:val="left"/>
+      <w:pPr>
+        <w:ind w:left="6120" w:hanging="360"/>
+      </w:pPr>
+    </w:lvl>
+    <w:lvl w:ilvl="8" w:tplc="0409001B" w:tentative="1">
+      <w:start w:val="1"/>
+      <w:numFmt w:val="lowerRoman"/>
+      <w:lvlText w:val="%9."/>
+      <w:lvlJc w:val="right"/>
+      <w:pPr>
+        <w:ind w:left="6840" w:hanging="180"/>
+      </w:pPr>
+    </w:lvl>
+  </w:abstractNum>
+  <w:abstractNum w:abstractNumId="8" w15:restartNumberingAfterBreak="0">
     <w:nsid w:val="74913079"/>
     <w:multiLevelType w:val="hybridMultilevel"/>
     <w:tmpl w:val="C0564316"/>
@@ -3507,10 +4959,10 @@
       </w:rPr>
     </w:lvl>
   </w:abstractNum>
-  <w:abstractNum w:abstractNumId="4" w15:restartNumberingAfterBreak="0">
+  <w:abstractNum w:abstractNumId="9" w15:restartNumberingAfterBreak="0">
     <w:nsid w:val="7E654AAE"/>
     <w:multiLevelType w:val="hybridMultilevel"/>
-    <w:tmpl w:val="13FAD510"/>
+    <w:tmpl w:val="6E8C4E2C"/>
     <w:lvl w:ilvl="0" w:tplc="0409000F">
       <w:start w:val="1"/>
       <w:numFmt w:val="decimal"/>
@@ -3597,25 +5049,40 @@
     </w:lvl>
   </w:abstractNum>
   <w:num w:numId="1">
-    <w:abstractNumId w:val="1"/>
+    <w:abstractNumId w:val="2"/>
   </w:num>
   <w:num w:numId="2">
-    <w:abstractNumId w:val="4"/>
+    <w:abstractNumId w:val="9"/>
   </w:num>
   <w:num w:numId="3">
-    <w:abstractNumId w:val="3"/>
+    <w:abstractNumId w:val="8"/>
   </w:num>
   <w:num w:numId="4">
-    <w:abstractNumId w:val="2"/>
+    <w:abstractNumId w:val="3"/>
   </w:num>
   <w:num w:numId="5">
     <w:abstractNumId w:val="0"/>
+  </w:num>
+  <w:num w:numId="6">
+    <w:abstractNumId w:val="6"/>
+  </w:num>
+  <w:num w:numId="7">
+    <w:abstractNumId w:val="5"/>
+  </w:num>
+  <w:num w:numId="8">
+    <w:abstractNumId w:val="4"/>
+  </w:num>
+  <w:num w:numId="9">
+    <w:abstractNumId w:val="7"/>
+  </w:num>
+  <w:num w:numId="10">
+    <w:abstractNumId w:val="1"/>
   </w:num>
 </w:numbering>
 </file>
 
 <file path=word/styles.xml><?xml version="1.0" encoding="utf-8"?>
-<w:styles xmlns:mc="http://schemas.openxmlformats.org/markup-compatibility/2006" xmlns:r="http://schemas.openxmlformats.org/officeDocument/2006/relationships" xmlns:w="http://schemas.openxmlformats.org/wordprocessingml/2006/main" xmlns:w14="http://schemas.microsoft.com/office/word/2010/wordml" xmlns:w15="http://schemas.microsoft.com/office/word/2012/wordml" xmlns:w16cex="http://schemas.microsoft.com/office/word/2018/wordml/cex" xmlns:w16cid="http://schemas.microsoft.com/office/word/2016/wordml/cid" xmlns:w16="http://schemas.microsoft.com/office/word/2018/wordml" xmlns:w16sdtdh="http://schemas.microsoft.com/office/word/2020/wordml/sdtdatahash" xmlns:w16se="http://schemas.microsoft.com/office/word/2015/wordml/symex" mc:Ignorable="w14 w15 w16se w16cid w16 w16cex w16sdtdh">
+<w:styles xmlns:mc="http://schemas.openxmlformats.org/markup-compatibility/2006" xmlns:r="http://schemas.openxmlformats.org/officeDocument/2006/relationships" xmlns:w="http://schemas.openxmlformats.org/wordprocessingml/2006/main" xmlns:w14="http://schemas.microsoft.com/office/word/2010/wordml" xmlns:w15="http://schemas.microsoft.com/office/word/2012/wordml" xmlns:w16se="http://schemas.microsoft.com/office/word/2015/wordml/symex" mc:Ignorable="w14 w15 w16se">
   <w:docDefaults>
     <w:rPrDefault>
       <w:rPr>
@@ -3631,7 +5098,7 @@
       </w:pPr>
     </w:pPrDefault>
   </w:docDefaults>
-  <w:latentStyles w:defLockedState="0" w:defUIPriority="99" w:defSemiHidden="0" w:defUnhideWhenUsed="0" w:defQFormat="0" w:count="376">
+  <w:latentStyles w:defLockedState="0" w:defUIPriority="99" w:defSemiHidden="0" w:defUnhideWhenUsed="0" w:defQFormat="0" w:count="371">
     <w:lsdException w:name="Normal" w:uiPriority="0" w:qFormat="1"/>
     <w:lsdException w:name="heading 1" w:uiPriority="9" w:qFormat="1"/>
     <w:lsdException w:name="heading 2" w:semiHidden="1" w:uiPriority="9" w:unhideWhenUsed="1" w:qFormat="1"/>
@@ -4003,11 +5470,6 @@
     <w:lsdException w:name="List Table 5 Dark Accent 6" w:uiPriority="50"/>
     <w:lsdException w:name="List Table 6 Colorful Accent 6" w:uiPriority="51"/>
     <w:lsdException w:name="List Table 7 Colorful Accent 6" w:uiPriority="52"/>
-    <w:lsdException w:name="Mention" w:semiHidden="1" w:unhideWhenUsed="1"/>
-    <w:lsdException w:name="Smart Hyperlink" w:semiHidden="1" w:unhideWhenUsed="1"/>
-    <w:lsdException w:name="Hashtag" w:semiHidden="1" w:unhideWhenUsed="1"/>
-    <w:lsdException w:name="Unresolved Mention" w:semiHidden="1" w:unhideWhenUsed="1"/>
-    <w:lsdException w:name="Smart Link" w:semiHidden="1" w:unhideWhenUsed="1"/>
   </w:latentStyles>
   <w:style w:type="paragraph" w:default="1" w:styleId="Normal">
     <w:name w:val="Normal"/>
@@ -4096,7 +5558,7 @@
       <w:u w:val="single"/>
     </w:rPr>
   </w:style>
-  <w:style w:type="character" w:styleId="UnresolvedMention">
+  <w:style w:type="character" w:customStyle="1" w:styleId="UnresolvedMention">
     <w:name w:val="Unresolved Mention"/>
     <w:basedOn w:val="DefaultParagraphFont"/>
     <w:uiPriority w:val="99"/>
@@ -4578,7 +6040,7 @@
 </file>
 
 <file path=customXml/itemProps1.xml><?xml version="1.0" encoding="utf-8"?>
-<ds:datastoreItem xmlns:ds="http://schemas.openxmlformats.org/officeDocument/2006/customXml" ds:itemID="{1FFFBA5C-22A1-498D-959A-D059D1F4D7E5}">
+<ds:datastoreItem xmlns:ds="http://schemas.openxmlformats.org/officeDocument/2006/customXml" ds:itemID="{76622CB1-211D-4347-959F-E199319730DD}">
   <ds:schemaRefs>
     <ds:schemaRef ds:uri="http://schemas.openxmlformats.org/officeDocument/2006/bibliography"/>
   </ds:schemaRefs>

</xml_diff>